<commit_message>
Criando Codigo JUNIT com base no algoritmo
Criando codigo de teste da JUNIT
</commit_message>
<xml_diff>
--- a/Testes/RELATORIO-TESTE.docx
+++ b/Testes/RELATORIO-TESTE.docx
@@ -25,6 +25,23 @@
     <w:p>
       <w:pPr>
         <w:rPr>
+          <w:b/>
+          <w:bCs/>
+          <w:lang w:val="en-GB"/>
+        </w:rPr>
+      </w:pPr>
+      <w:r>
+        <w:rPr>
+          <w:b/>
+          <w:bCs/>
+          <w:lang w:val="en-GB"/>
+        </w:rPr>
+        <w:t>- CRIANDO A CLASSE JUNIT</w:t>
+      </w:r>
+    </w:p>
+    <w:p>
+      <w:pPr>
+        <w:rPr>
           <w:lang w:val="en-GB"/>
         </w:rPr>
       </w:pPr>
@@ -223,17 +240,473 @@
       </w:r>
     </w:p>
     <w:p>
+      <w:r>
+        <w:t>}</w:t>
+      </w:r>
+    </w:p>
+    <w:p/>
+    <w:p>
+      <w:pPr>
+        <w:rPr>
+          <w:b/>
+          <w:bCs/>
+        </w:rPr>
+      </w:pPr>
+      <w:r>
+        <w:rPr>
+          <w:b/>
+          <w:bCs/>
+        </w:rPr>
+        <w:t xml:space="preserve">- </w:t>
+      </w:r>
+      <w:r>
+        <w:rPr>
+          <w:b/>
+          <w:bCs/>
+        </w:rPr>
+        <w:t>CONSTRUINDO A CLASSE COM BASE NO ALGORITMO</w:t>
+      </w:r>
+    </w:p>
+    <w:p>
+      <w:pPr>
+        <w:rPr>
+          <w:lang w:val="en-GB"/>
+        </w:rPr>
+      </w:pPr>
+      <w:r>
+        <w:rPr>
+          <w:lang w:val="en-GB"/>
+        </w:rPr>
+        <w:t xml:space="preserve">package </w:t>
+      </w:r>
+      <w:proofErr w:type="spellStart"/>
+      <w:proofErr w:type="gramStart"/>
+      <w:r>
+        <w:rPr>
+          <w:lang w:val="en-GB"/>
+        </w:rPr>
+        <w:t>br.com.fiap</w:t>
+      </w:r>
+      <w:proofErr w:type="spellEnd"/>
+      <w:proofErr w:type="gramEnd"/>
+      <w:r>
+        <w:rPr>
+          <w:lang w:val="en-GB"/>
+        </w:rPr>
+        <w:t>;</w:t>
+      </w:r>
+    </w:p>
+    <w:p>
+      <w:pPr>
+        <w:rPr>
+          <w:lang w:val="en-GB"/>
+        </w:rPr>
+      </w:pPr>
+    </w:p>
+    <w:p>
+      <w:pPr>
+        <w:rPr>
+          <w:lang w:val="en-GB"/>
+        </w:rPr>
+      </w:pPr>
+      <w:r>
+        <w:rPr>
+          <w:lang w:val="en-GB"/>
+        </w:rPr>
+        <w:t xml:space="preserve">import static </w:t>
+      </w:r>
+      <w:proofErr w:type="spellStart"/>
+      <w:proofErr w:type="gramStart"/>
+      <w:r>
+        <w:rPr>
+          <w:lang w:val="en-GB"/>
+        </w:rPr>
+        <w:t>org.junit.jupiter.api.Assertions.assertEquals</w:t>
+      </w:r>
+      <w:proofErr w:type="spellEnd"/>
+      <w:proofErr w:type="gramEnd"/>
+      <w:r>
+        <w:rPr>
+          <w:lang w:val="en-GB"/>
+        </w:rPr>
+        <w:t>;</w:t>
+      </w:r>
+    </w:p>
+    <w:p>
+      <w:pPr>
+        <w:rPr>
+          <w:lang w:val="en-GB"/>
+        </w:rPr>
+      </w:pPr>
+    </w:p>
+    <w:p>
+      <w:pPr>
+        <w:rPr>
+          <w:lang w:val="en-GB"/>
+        </w:rPr>
+      </w:pPr>
+      <w:r>
+        <w:rPr>
+          <w:lang w:val="en-GB"/>
+        </w:rPr>
+        <w:t xml:space="preserve">import </w:t>
+      </w:r>
+      <w:proofErr w:type="spellStart"/>
+      <w:proofErr w:type="gramStart"/>
+      <w:r>
+        <w:rPr>
+          <w:lang w:val="en-GB"/>
+        </w:rPr>
+        <w:t>org.junit.jupiter.api.Test</w:t>
+      </w:r>
+      <w:proofErr w:type="spellEnd"/>
+      <w:proofErr w:type="gramEnd"/>
+      <w:r>
+        <w:rPr>
+          <w:lang w:val="en-GB"/>
+        </w:rPr>
+        <w:t>;</w:t>
+      </w:r>
+    </w:p>
+    <w:p>
+      <w:pPr>
+        <w:rPr>
+          <w:lang w:val="en-GB"/>
+        </w:rPr>
+      </w:pPr>
+    </w:p>
+    <w:p>
+      <w:proofErr w:type="spellStart"/>
+      <w:r>
+        <w:t>class</w:t>
+      </w:r>
+      <w:proofErr w:type="spellEnd"/>
+      <w:r>
+        <w:t xml:space="preserve"> </w:t>
+      </w:r>
+      <w:proofErr w:type="spellStart"/>
+      <w:r>
+        <w:t>JulgamentoPrisioneiroTeste</w:t>
+      </w:r>
+      <w:proofErr w:type="spellEnd"/>
+      <w:r>
+        <w:t xml:space="preserve"> </w:t>
+      </w:r>
+      <w:proofErr w:type="spellStart"/>
+      <w:r>
+        <w:t>extends</w:t>
+      </w:r>
+      <w:proofErr w:type="spellEnd"/>
+      <w:r>
+        <w:t xml:space="preserve"> </w:t>
+      </w:r>
+      <w:proofErr w:type="spellStart"/>
+      <w:proofErr w:type="gramStart"/>
+      <w:r>
+        <w:t>JulgamentoPrisioneiro</w:t>
+      </w:r>
+      <w:proofErr w:type="spellEnd"/>
+      <w:r>
+        <w:t>{</w:t>
+      </w:r>
+      <w:proofErr w:type="gramEnd"/>
+    </w:p>
+    <w:p/>
+    <w:p>
+      <w:r>
+        <w:tab/>
+        <w:t>@Test</w:t>
+      </w:r>
+    </w:p>
+    <w:p>
+      <w:r>
+        <w:tab/>
+      </w:r>
+      <w:proofErr w:type="spellStart"/>
+      <w:r>
+        <w:t>void</w:t>
+      </w:r>
+      <w:proofErr w:type="spellEnd"/>
+      <w:r>
+        <w:t xml:space="preserve"> </w:t>
+      </w:r>
+      <w:proofErr w:type="spellStart"/>
+      <w:proofErr w:type="gramStart"/>
+      <w:r>
+        <w:t>JulgamentoPrisioneiroTeste</w:t>
+      </w:r>
+      <w:proofErr w:type="spellEnd"/>
+      <w:r>
+        <w:t>(</w:t>
+      </w:r>
+      <w:proofErr w:type="gramEnd"/>
+      <w:r>
+        <w:t>) {</w:t>
+      </w:r>
+    </w:p>
+    <w:p>
+      <w:r>
+        <w:tab/>
+      </w:r>
+      <w:r>
+        <w:tab/>
+      </w:r>
+    </w:p>
+    <w:p>
+      <w:r>
+        <w:tab/>
+      </w:r>
+      <w:r>
+        <w:tab/>
+      </w:r>
+      <w:proofErr w:type="spellStart"/>
+      <w:r>
+        <w:t>int</w:t>
+      </w:r>
+      <w:proofErr w:type="spellEnd"/>
+      <w:r>
+        <w:t xml:space="preserve"> PENA_INOCENCIA = 0;</w:t>
+      </w:r>
+    </w:p>
+    <w:p>
+      <w:r>
+        <w:tab/>
+      </w:r>
+      <w:r>
+        <w:tab/>
+      </w:r>
+      <w:proofErr w:type="spellStart"/>
+      <w:r>
+        <w:t>int</w:t>
+      </w:r>
+      <w:proofErr w:type="spellEnd"/>
+      <w:r>
+        <w:t xml:space="preserve"> PENA_CONDENACAO_</w:t>
+      </w:r>
+      <w:proofErr w:type="gramStart"/>
+      <w:r>
+        <w:t>MUTUA</w:t>
+      </w:r>
+      <w:proofErr w:type="gramEnd"/>
+      <w:r>
+        <w:t xml:space="preserve"> = 5;</w:t>
+      </w:r>
+    </w:p>
+    <w:p>
+      <w:r>
+        <w:tab/>
+      </w:r>
+      <w:r>
+        <w:tab/>
+      </w:r>
+      <w:proofErr w:type="spellStart"/>
+      <w:r>
+        <w:t>int</w:t>
+      </w:r>
+      <w:proofErr w:type="spellEnd"/>
+      <w:r>
+        <w:t xml:space="preserve"> PENA_CONDENACAO_INDIVIDUAL = 10;</w:t>
+      </w:r>
+    </w:p>
+    <w:p>
+      <w:r>
+        <w:tab/>
+      </w:r>
+      <w:r>
+        <w:tab/>
+      </w:r>
+      <w:proofErr w:type="spellStart"/>
+      <w:r>
+        <w:t>int</w:t>
+      </w:r>
+      <w:proofErr w:type="spellEnd"/>
+      <w:r>
+        <w:t xml:space="preserve"> PENA_CONDENACAO_CUMPLICES = 1;</w:t>
+      </w:r>
+    </w:p>
+    <w:p>
+      <w:r>
+        <w:tab/>
+      </w:r>
+      <w:r>
+        <w:tab/>
+      </w:r>
+    </w:p>
+    <w:p>
+      <w:r>
+        <w:tab/>
+      </w:r>
+      <w:r>
+        <w:tab/>
+      </w:r>
+      <w:proofErr w:type="spellStart"/>
+      <w:r>
+        <w:t>JulgamentoPrisioneiro</w:t>
+      </w:r>
+      <w:proofErr w:type="spellEnd"/>
+      <w:r>
+        <w:t xml:space="preserve"> prisioneiro = new </w:t>
+      </w:r>
+      <w:proofErr w:type="spellStart"/>
+      <w:proofErr w:type="gramStart"/>
+      <w:r>
+        <w:t>JulgamentoPrisioneiro</w:t>
+      </w:r>
+      <w:proofErr w:type="spellEnd"/>
+      <w:r>
+        <w:t>(</w:t>
+      </w:r>
+      <w:proofErr w:type="gramEnd"/>
+      <w:r>
+        <w:t>);</w:t>
+      </w:r>
+    </w:p>
+    <w:p>
+      <w:r>
+        <w:lastRenderedPageBreak/>
+        <w:tab/>
+      </w:r>
+      <w:r>
+        <w:tab/>
+      </w:r>
+    </w:p>
+    <w:p>
+      <w:r>
+        <w:tab/>
+      </w:r>
+      <w:r>
+        <w:tab/>
+      </w:r>
+      <w:proofErr w:type="spellStart"/>
+      <w:r>
+        <w:t>int</w:t>
+      </w:r>
+      <w:proofErr w:type="spellEnd"/>
+      <w:r>
+        <w:t xml:space="preserve"> </w:t>
+      </w:r>
+      <w:proofErr w:type="spellStart"/>
+      <w:r>
+        <w:t>resultadoEsperado</w:t>
+      </w:r>
+      <w:proofErr w:type="spellEnd"/>
+      <w:r>
+        <w:t xml:space="preserve"> = PENA_CONDENACAO_</w:t>
+      </w:r>
+      <w:proofErr w:type="gramStart"/>
+      <w:r>
+        <w:t>MUTUA</w:t>
+      </w:r>
+      <w:proofErr w:type="gramEnd"/>
+      <w:r>
+        <w:t>;</w:t>
+      </w:r>
+    </w:p>
+    <w:p>
+      <w:r>
+        <w:tab/>
+      </w:r>
+      <w:r>
+        <w:tab/>
+      </w:r>
+      <w:proofErr w:type="spellStart"/>
+      <w:r>
+        <w:t>int</w:t>
+      </w:r>
+      <w:proofErr w:type="spellEnd"/>
+      <w:r>
+        <w:t xml:space="preserve"> </w:t>
+      </w:r>
+      <w:proofErr w:type="spellStart"/>
+      <w:r>
+        <w:t>resultadoReal</w:t>
+      </w:r>
+      <w:proofErr w:type="spellEnd"/>
+      <w:r>
+        <w:t xml:space="preserve"> = </w:t>
+      </w:r>
+      <w:proofErr w:type="spellStart"/>
+      <w:proofErr w:type="gramStart"/>
+      <w:r>
+        <w:t>prisioneiro.calculaPena</w:t>
+      </w:r>
+      <w:proofErr w:type="spellEnd"/>
+      <w:proofErr w:type="gramEnd"/>
+      <w:r>
+        <w:t>("Culpado", "Culpado");</w:t>
+      </w:r>
+    </w:p>
+    <w:p>
+      <w:r>
+        <w:tab/>
+      </w:r>
+      <w:r>
+        <w:tab/>
+      </w:r>
+    </w:p>
+    <w:p>
+      <w:r>
+        <w:tab/>
+      </w:r>
+      <w:r>
+        <w:tab/>
+      </w:r>
+      <w:proofErr w:type="spellStart"/>
+      <w:proofErr w:type="gramStart"/>
+      <w:r>
+        <w:t>assertEquals</w:t>
+      </w:r>
+      <w:proofErr w:type="spellEnd"/>
+      <w:r>
+        <w:t>(</w:t>
+      </w:r>
+      <w:proofErr w:type="spellStart"/>
+      <w:proofErr w:type="gramEnd"/>
+      <w:r>
+        <w:t>resultadoEsperado</w:t>
+      </w:r>
+      <w:proofErr w:type="spellEnd"/>
+      <w:r>
+        <w:t xml:space="preserve">, </w:t>
+      </w:r>
+      <w:proofErr w:type="spellStart"/>
+      <w:r>
+        <w:t>resultadoReal</w:t>
+      </w:r>
+      <w:proofErr w:type="spellEnd"/>
+      <w:r>
+        <w:t>);</w:t>
+      </w:r>
+    </w:p>
+    <w:p>
+      <w:r>
+        <w:tab/>
+      </w:r>
+      <w:r>
+        <w:tab/>
+      </w:r>
+    </w:p>
+    <w:p>
+      <w:r>
+        <w:tab/>
+        <w:t>}</w:t>
+      </w:r>
+    </w:p>
+    <w:p>
       <w:pPr>
         <w:rPr>
           <w:u w:val="single"/>
         </w:rPr>
       </w:pPr>
-      <w:r>
-        <w:t>}</w:t>
-      </w:r>
       <w:bookmarkStart w:id="0" w:name="_GoBack"/>
       <w:bookmarkEnd w:id="0"/>
     </w:p>
+    <w:p>
+      <w:r>
+        <w:t>}</w:t>
+      </w:r>
+    </w:p>
+    <w:p/>
     <w:p/>
     <w:p/>
     <w:p/>
@@ -246,6 +719,241 @@
     </w:sectPr>
   </w:body>
 </w:document>
+</file>
+
+<file path=word/numbering.xml><?xml version="1.0" encoding="utf-8"?>
+<w:numbering xmlns:wpc="http://schemas.microsoft.com/office/word/2010/wordprocessingCanvas" xmlns:cx="http://schemas.microsoft.com/office/drawing/2014/chartex" xmlns:cx1="http://schemas.microsoft.com/office/drawing/2015/9/8/chartex" xmlns:cx2="http://schemas.microsoft.com/office/drawing/2015/10/21/chartex" xmlns:cx3="http://schemas.microsoft.com/office/drawing/2016/5/9/chartex" xmlns:cx4="http://schemas.microsoft.com/office/drawing/2016/5/10/chartex" xmlns:cx5="http://schemas.microsoft.com/office/drawing/2016/5/11/chartex" xmlns:cx6="http://schemas.microsoft.com/office/drawing/2016/5/12/chartex" xmlns:cx7="http://schemas.microsoft.com/office/drawing/2016/5/13/chartex" xmlns:cx8="http://schemas.microsoft.com/office/drawing/2016/5/14/chartex" xmlns:mc="http://schemas.openxmlformats.org/markup-compatibility/2006" xmlns:aink="http://schemas.microsoft.com/office/drawing/2016/ink" xmlns:am3d="http://schemas.microsoft.com/office/drawing/2017/model3d" xmlns:o="urn:schemas-microsoft-com:office:office" xmlns:r="http://schemas.openxmlformats.org/officeDocument/2006/relationships" xmlns:m="http://schemas.openxmlformats.org/officeDocument/2006/math" xmlns:v="urn:schemas-microsoft-com:vml" xmlns:wp14="http://schemas.microsoft.com/office/word/2010/wordprocessingDrawing" xmlns:wp="http://schemas.openxmlformats.org/drawingml/2006/wordprocessingDrawing" xmlns:w10="urn:schemas-microsoft-com:office:word" xmlns:w="http://schemas.openxmlformats.org/wordprocessingml/2006/main" xmlns:w14="http://schemas.microsoft.com/office/word/2010/wordml" xmlns:w15="http://schemas.microsoft.com/office/word/2012/wordml" xmlns:w16cid="http://schemas.microsoft.com/office/word/2016/wordml/cid" xmlns:w16se="http://schemas.microsoft.com/office/word/2015/wordml/symex" xmlns:wpg="http://schemas.microsoft.com/office/word/2010/wordprocessingGroup" xmlns:wpi="http://schemas.microsoft.com/office/word/2010/wordprocessingInk" xmlns:wne="http://schemas.microsoft.com/office/word/2006/wordml" xmlns:wps="http://schemas.microsoft.com/office/word/2010/wordprocessingShape" mc:Ignorable="w14 w15 w16se w16cid wp14">
+  <w:abstractNum w:abstractNumId="0" w15:restartNumberingAfterBreak="0">
+    <w:nsid w:val="5AF0792E"/>
+    <w:multiLevelType w:val="hybridMultilevel"/>
+    <w:tmpl w:val="06C87E86"/>
+    <w:lvl w:ilvl="0" w:tplc="9A5C5ABA">
+      <w:numFmt w:val="bullet"/>
+      <w:lvlText w:val="-"/>
+      <w:lvlJc w:val="left"/>
+      <w:pPr>
+        <w:ind w:left="720" w:hanging="360"/>
+      </w:pPr>
+      <w:rPr>
+        <w:rFonts w:ascii="Calibri" w:eastAsiaTheme="minorHAnsi" w:hAnsi="Calibri" w:cs="Calibri" w:hint="default"/>
+      </w:rPr>
+    </w:lvl>
+    <w:lvl w:ilvl="1" w:tplc="04160003" w:tentative="1">
+      <w:start w:val="1"/>
+      <w:numFmt w:val="bullet"/>
+      <w:lvlText w:val="o"/>
+      <w:lvlJc w:val="left"/>
+      <w:pPr>
+        <w:ind w:left="1440" w:hanging="360"/>
+      </w:pPr>
+      <w:rPr>
+        <w:rFonts w:ascii="Courier New" w:hAnsi="Courier New" w:cs="Courier New" w:hint="default"/>
+      </w:rPr>
+    </w:lvl>
+    <w:lvl w:ilvl="2" w:tplc="04160005" w:tentative="1">
+      <w:start w:val="1"/>
+      <w:numFmt w:val="bullet"/>
+      <w:lvlText w:val=""/>
+      <w:lvlJc w:val="left"/>
+      <w:pPr>
+        <w:ind w:left="2160" w:hanging="360"/>
+      </w:pPr>
+      <w:rPr>
+        <w:rFonts w:ascii="Wingdings" w:hAnsi="Wingdings" w:hint="default"/>
+      </w:rPr>
+    </w:lvl>
+    <w:lvl w:ilvl="3" w:tplc="04160001" w:tentative="1">
+      <w:start w:val="1"/>
+      <w:numFmt w:val="bullet"/>
+      <w:lvlText w:val=""/>
+      <w:lvlJc w:val="left"/>
+      <w:pPr>
+        <w:ind w:left="2880" w:hanging="360"/>
+      </w:pPr>
+      <w:rPr>
+        <w:rFonts w:ascii="Symbol" w:hAnsi="Symbol" w:hint="default"/>
+      </w:rPr>
+    </w:lvl>
+    <w:lvl w:ilvl="4" w:tplc="04160003" w:tentative="1">
+      <w:start w:val="1"/>
+      <w:numFmt w:val="bullet"/>
+      <w:lvlText w:val="o"/>
+      <w:lvlJc w:val="left"/>
+      <w:pPr>
+        <w:ind w:left="3600" w:hanging="360"/>
+      </w:pPr>
+      <w:rPr>
+        <w:rFonts w:ascii="Courier New" w:hAnsi="Courier New" w:cs="Courier New" w:hint="default"/>
+      </w:rPr>
+    </w:lvl>
+    <w:lvl w:ilvl="5" w:tplc="04160005" w:tentative="1">
+      <w:start w:val="1"/>
+      <w:numFmt w:val="bullet"/>
+      <w:lvlText w:val=""/>
+      <w:lvlJc w:val="left"/>
+      <w:pPr>
+        <w:ind w:left="4320" w:hanging="360"/>
+      </w:pPr>
+      <w:rPr>
+        <w:rFonts w:ascii="Wingdings" w:hAnsi="Wingdings" w:hint="default"/>
+      </w:rPr>
+    </w:lvl>
+    <w:lvl w:ilvl="6" w:tplc="04160001" w:tentative="1">
+      <w:start w:val="1"/>
+      <w:numFmt w:val="bullet"/>
+      <w:lvlText w:val=""/>
+      <w:lvlJc w:val="left"/>
+      <w:pPr>
+        <w:ind w:left="5040" w:hanging="360"/>
+      </w:pPr>
+      <w:rPr>
+        <w:rFonts w:ascii="Symbol" w:hAnsi="Symbol" w:hint="default"/>
+      </w:rPr>
+    </w:lvl>
+    <w:lvl w:ilvl="7" w:tplc="04160003" w:tentative="1">
+      <w:start w:val="1"/>
+      <w:numFmt w:val="bullet"/>
+      <w:lvlText w:val="o"/>
+      <w:lvlJc w:val="left"/>
+      <w:pPr>
+        <w:ind w:left="5760" w:hanging="360"/>
+      </w:pPr>
+      <w:rPr>
+        <w:rFonts w:ascii="Courier New" w:hAnsi="Courier New" w:cs="Courier New" w:hint="default"/>
+      </w:rPr>
+    </w:lvl>
+    <w:lvl w:ilvl="8" w:tplc="04160005" w:tentative="1">
+      <w:start w:val="1"/>
+      <w:numFmt w:val="bullet"/>
+      <w:lvlText w:val=""/>
+      <w:lvlJc w:val="left"/>
+      <w:pPr>
+        <w:ind w:left="6480" w:hanging="360"/>
+      </w:pPr>
+      <w:rPr>
+        <w:rFonts w:ascii="Wingdings" w:hAnsi="Wingdings" w:hint="default"/>
+      </w:rPr>
+    </w:lvl>
+  </w:abstractNum>
+  <w:abstractNum w:abstractNumId="1" w15:restartNumberingAfterBreak="0">
+    <w:nsid w:val="7C0C1C59"/>
+    <w:multiLevelType w:val="hybridMultilevel"/>
+    <w:tmpl w:val="C5365D86"/>
+    <w:lvl w:ilvl="0" w:tplc="687CBEDE">
+      <w:numFmt w:val="bullet"/>
+      <w:lvlText w:val="-"/>
+      <w:lvlJc w:val="left"/>
+      <w:pPr>
+        <w:ind w:left="720" w:hanging="360"/>
+      </w:pPr>
+      <w:rPr>
+        <w:rFonts w:ascii="Calibri" w:eastAsiaTheme="minorHAnsi" w:hAnsi="Calibri" w:cs="Calibri" w:hint="default"/>
+      </w:rPr>
+    </w:lvl>
+    <w:lvl w:ilvl="1" w:tplc="04160003" w:tentative="1">
+      <w:start w:val="1"/>
+      <w:numFmt w:val="bullet"/>
+      <w:lvlText w:val="o"/>
+      <w:lvlJc w:val="left"/>
+      <w:pPr>
+        <w:ind w:left="1440" w:hanging="360"/>
+      </w:pPr>
+      <w:rPr>
+        <w:rFonts w:ascii="Courier New" w:hAnsi="Courier New" w:cs="Courier New" w:hint="default"/>
+      </w:rPr>
+    </w:lvl>
+    <w:lvl w:ilvl="2" w:tplc="04160005" w:tentative="1">
+      <w:start w:val="1"/>
+      <w:numFmt w:val="bullet"/>
+      <w:lvlText w:val=""/>
+      <w:lvlJc w:val="left"/>
+      <w:pPr>
+        <w:ind w:left="2160" w:hanging="360"/>
+      </w:pPr>
+      <w:rPr>
+        <w:rFonts w:ascii="Wingdings" w:hAnsi="Wingdings" w:hint="default"/>
+      </w:rPr>
+    </w:lvl>
+    <w:lvl w:ilvl="3" w:tplc="04160001" w:tentative="1">
+      <w:start w:val="1"/>
+      <w:numFmt w:val="bullet"/>
+      <w:lvlText w:val=""/>
+      <w:lvlJc w:val="left"/>
+      <w:pPr>
+        <w:ind w:left="2880" w:hanging="360"/>
+      </w:pPr>
+      <w:rPr>
+        <w:rFonts w:ascii="Symbol" w:hAnsi="Symbol" w:hint="default"/>
+      </w:rPr>
+    </w:lvl>
+    <w:lvl w:ilvl="4" w:tplc="04160003" w:tentative="1">
+      <w:start w:val="1"/>
+      <w:numFmt w:val="bullet"/>
+      <w:lvlText w:val="o"/>
+      <w:lvlJc w:val="left"/>
+      <w:pPr>
+        <w:ind w:left="3600" w:hanging="360"/>
+      </w:pPr>
+      <w:rPr>
+        <w:rFonts w:ascii="Courier New" w:hAnsi="Courier New" w:cs="Courier New" w:hint="default"/>
+      </w:rPr>
+    </w:lvl>
+    <w:lvl w:ilvl="5" w:tplc="04160005" w:tentative="1">
+      <w:start w:val="1"/>
+      <w:numFmt w:val="bullet"/>
+      <w:lvlText w:val=""/>
+      <w:lvlJc w:val="left"/>
+      <w:pPr>
+        <w:ind w:left="4320" w:hanging="360"/>
+      </w:pPr>
+      <w:rPr>
+        <w:rFonts w:ascii="Wingdings" w:hAnsi="Wingdings" w:hint="default"/>
+      </w:rPr>
+    </w:lvl>
+    <w:lvl w:ilvl="6" w:tplc="04160001" w:tentative="1">
+      <w:start w:val="1"/>
+      <w:numFmt w:val="bullet"/>
+      <w:lvlText w:val=""/>
+      <w:lvlJc w:val="left"/>
+      <w:pPr>
+        <w:ind w:left="5040" w:hanging="360"/>
+      </w:pPr>
+      <w:rPr>
+        <w:rFonts w:ascii="Symbol" w:hAnsi="Symbol" w:hint="default"/>
+      </w:rPr>
+    </w:lvl>
+    <w:lvl w:ilvl="7" w:tplc="04160003" w:tentative="1">
+      <w:start w:val="1"/>
+      <w:numFmt w:val="bullet"/>
+      <w:lvlText w:val="o"/>
+      <w:lvlJc w:val="left"/>
+      <w:pPr>
+        <w:ind w:left="5760" w:hanging="360"/>
+      </w:pPr>
+      <w:rPr>
+        <w:rFonts w:ascii="Courier New" w:hAnsi="Courier New" w:cs="Courier New" w:hint="default"/>
+      </w:rPr>
+    </w:lvl>
+    <w:lvl w:ilvl="8" w:tplc="04160005" w:tentative="1">
+      <w:start w:val="1"/>
+      <w:numFmt w:val="bullet"/>
+      <w:lvlText w:val=""/>
+      <w:lvlJc w:val="left"/>
+      <w:pPr>
+        <w:ind w:left="6480" w:hanging="360"/>
+      </w:pPr>
+      <w:rPr>
+        <w:rFonts w:ascii="Wingdings" w:hAnsi="Wingdings" w:hint="default"/>
+      </w:rPr>
+    </w:lvl>
+  </w:abstractNum>
+  <w:num w:numId="1">
+    <w:abstractNumId w:val="0"/>
+  </w:num>
+  <w:num w:numId="2">
+    <w:abstractNumId w:val="1"/>
+  </w:num>
+</w:numbering>
 </file>
 
 <file path=word/styles.xml><?xml version="1.0" encoding="utf-8"?>
@@ -675,6 +1383,17 @@
     <w:semiHidden/>
     <w:unhideWhenUsed/>
   </w:style>
+  <w:style w:type="paragraph" w:styleId="PargrafodaLista">
+    <w:name w:val="List Paragraph"/>
+    <w:basedOn w:val="Normal"/>
+    <w:uiPriority w:val="34"/>
+    <w:qFormat/>
+    <w:rsid w:val="001E0A1F"/>
+    <w:pPr>
+      <w:ind w:left="720"/>
+      <w:contextualSpacing/>
+    </w:pPr>
+  </w:style>
 </w:styles>
 </file>
 

</xml_diff>

<commit_message>
Erro ao tentar rodar a JUNIT
O tipo resposta nao foi criada. Como solucao eu criei uma classe enum com os tipos CULPADO e INOCENTE.
</commit_message>
<xml_diff>
--- a/Testes/RELATORIO-TESTE.docx
+++ b/Testes/RELATORIO-TESTE.docx
@@ -3,38 +3,22 @@
 <w:document xmlns:wpc="http://schemas.microsoft.com/office/word/2010/wordprocessingCanvas" xmlns:cx="http://schemas.microsoft.com/office/drawing/2014/chartex" xmlns:cx1="http://schemas.microsoft.com/office/drawing/2015/9/8/chartex" xmlns:cx2="http://schemas.microsoft.com/office/drawing/2015/10/21/chartex" xmlns:cx3="http://schemas.microsoft.com/office/drawing/2016/5/9/chartex" xmlns:cx4="http://schemas.microsoft.com/office/drawing/2016/5/10/chartex" xmlns:cx5="http://schemas.microsoft.com/office/drawing/2016/5/11/chartex" xmlns:cx6="http://schemas.microsoft.com/office/drawing/2016/5/12/chartex" xmlns:cx7="http://schemas.microsoft.com/office/drawing/2016/5/13/chartex" xmlns:cx8="http://schemas.microsoft.com/office/drawing/2016/5/14/chartex" xmlns:mc="http://schemas.openxmlformats.org/markup-compatibility/2006" xmlns:aink="http://schemas.microsoft.com/office/drawing/2016/ink" xmlns:am3d="http://schemas.microsoft.com/office/drawing/2017/model3d" xmlns:o="urn:schemas-microsoft-com:office:office" xmlns:r="http://schemas.openxmlformats.org/officeDocument/2006/relationships" xmlns:m="http://schemas.openxmlformats.org/officeDocument/2006/math" xmlns:v="urn:schemas-microsoft-com:vml" xmlns:wp14="http://schemas.microsoft.com/office/word/2010/wordprocessingDrawing" xmlns:wp="http://schemas.openxmlformats.org/drawingml/2006/wordprocessingDrawing" xmlns:w10="urn:schemas-microsoft-com:office:word" xmlns:w="http://schemas.openxmlformats.org/wordprocessingml/2006/main" xmlns:w14="http://schemas.microsoft.com/office/word/2010/wordml" xmlns:w15="http://schemas.microsoft.com/office/word/2012/wordml" xmlns:w16cid="http://schemas.microsoft.com/office/word/2016/wordml/cid" xmlns:w16se="http://schemas.microsoft.com/office/word/2015/wordml/symex" xmlns:wpg="http://schemas.microsoft.com/office/word/2010/wordprocessingGroup" xmlns:wpi="http://schemas.microsoft.com/office/word/2010/wordprocessingInk" xmlns:wne="http://schemas.microsoft.com/office/word/2006/wordml" xmlns:wps="http://schemas.microsoft.com/office/word/2010/wordprocessingShape" mc:Ignorable="w14 w15 w16se w16cid wp14">
   <w:body>
     <w:p>
-      <w:pPr>
-        <w:rPr>
-          <w:lang w:val="en-GB"/>
-        </w:rPr>
-      </w:pPr>
-      <w:r>
-        <w:rPr>
-          <w:lang w:val="en-GB"/>
-        </w:rPr>
+      <w:r>
         <w:t>WESLLEY FRANCIS FERNANDES – RM81609</w:t>
       </w:r>
     </w:p>
-    <w:p>
-      <w:pPr>
-        <w:rPr>
-          <w:lang w:val="en-GB"/>
-        </w:rPr>
-      </w:pPr>
-    </w:p>
+    <w:p/>
     <w:p>
       <w:pPr>
         <w:rPr>
           <w:b/>
           <w:bCs/>
-          <w:lang w:val="en-GB"/>
         </w:rPr>
       </w:pPr>
       <w:r>
         <w:rPr>
           <w:b/>
           <w:bCs/>
-          <w:lang w:val="en-GB"/>
         </w:rPr>
         <w:t>- CRIANDO A CLASSE JUNIT</w:t>
       </w:r>
@@ -227,6 +211,8 @@
         </w:rPr>
         <w:t>"Not yet implemented");</w:t>
       </w:r>
+      <w:bookmarkStart w:id="0" w:name="_GoBack"/>
+      <w:bookmarkEnd w:id="0"/>
     </w:p>
     <w:p>
       <w:r>
@@ -698,17 +684,2728 @@
           <w:u w:val="single"/>
         </w:rPr>
       </w:pPr>
-      <w:bookmarkStart w:id="0" w:name="_GoBack"/>
-      <w:bookmarkEnd w:id="0"/>
     </w:p>
     <w:p>
       <w:r>
         <w:t>}</w:t>
+      </w:r>
+    </w:p>
+    <w:p/>
+    <w:p>
+      <w:pPr>
+        <w:rPr>
+          <w:b/>
+          <w:bCs/>
+        </w:rPr>
+      </w:pPr>
+      <w:r>
+        <w:rPr>
+          <w:b/>
+          <w:bCs/>
+        </w:rPr>
+        <w:t>- ERRO AO TENTAR RODAR OS TESTES, PORQUE O TIPO RESPOSTA DA CLASSE JAVA NÃO FOI CRIADO.</w:t>
+      </w:r>
+    </w:p>
+    <w:p>
+      <w:pPr>
+        <w:rPr>
+          <w:b/>
+          <w:bCs/>
+        </w:rPr>
+      </w:pPr>
+    </w:p>
+    <w:p>
+      <w:pPr>
+        <w:pStyle w:val="PargrafodaLista"/>
+        <w:numPr>
+          <w:ilvl w:val="0"/>
+          <w:numId w:val="3"/>
+        </w:numPr>
+        <w:rPr>
+          <w:b/>
+          <w:bCs/>
+        </w:rPr>
+      </w:pPr>
+      <w:r>
+        <w:rPr>
+          <w:b/>
+          <w:bCs/>
+        </w:rPr>
+        <w:t>JUNIT</w:t>
+      </w:r>
+    </w:p>
+    <w:p>
+      <w:pPr>
+        <w:rPr>
+          <w:lang w:val="en-GB"/>
+        </w:rPr>
+      </w:pPr>
+      <w:r>
+        <w:rPr>
+          <w:lang w:val="en-GB"/>
+        </w:rPr>
+        <w:t xml:space="preserve">package </w:t>
+      </w:r>
+      <w:proofErr w:type="spellStart"/>
+      <w:proofErr w:type="gramStart"/>
+      <w:r>
+        <w:rPr>
+          <w:lang w:val="en-GB"/>
+        </w:rPr>
+        <w:t>br.com.fiap</w:t>
+      </w:r>
+      <w:proofErr w:type="spellEnd"/>
+      <w:proofErr w:type="gramEnd"/>
+      <w:r>
+        <w:rPr>
+          <w:lang w:val="en-GB"/>
+        </w:rPr>
+        <w:t>;</w:t>
+      </w:r>
+    </w:p>
+    <w:p>
+      <w:pPr>
+        <w:rPr>
+          <w:lang w:val="en-GB"/>
+        </w:rPr>
+      </w:pPr>
+    </w:p>
+    <w:p>
+      <w:pPr>
+        <w:rPr>
+          <w:lang w:val="en-GB"/>
+        </w:rPr>
+      </w:pPr>
+      <w:r>
+        <w:rPr>
+          <w:lang w:val="en-GB"/>
+        </w:rPr>
+        <w:t xml:space="preserve">import static </w:t>
+      </w:r>
+      <w:proofErr w:type="spellStart"/>
+      <w:proofErr w:type="gramStart"/>
+      <w:r>
+        <w:rPr>
+          <w:lang w:val="en-GB"/>
+        </w:rPr>
+        <w:t>org.junit.jupiter.api.Assertions.assertEquals</w:t>
+      </w:r>
+      <w:proofErr w:type="spellEnd"/>
+      <w:proofErr w:type="gramEnd"/>
+      <w:r>
+        <w:rPr>
+          <w:lang w:val="en-GB"/>
+        </w:rPr>
+        <w:t>;</w:t>
+      </w:r>
+    </w:p>
+    <w:p>
+      <w:pPr>
+        <w:rPr>
+          <w:lang w:val="en-GB"/>
+        </w:rPr>
+      </w:pPr>
+    </w:p>
+    <w:p>
+      <w:pPr>
+        <w:rPr>
+          <w:lang w:val="en-GB"/>
+        </w:rPr>
+      </w:pPr>
+      <w:r>
+        <w:rPr>
+          <w:lang w:val="en-GB"/>
+        </w:rPr>
+        <w:t xml:space="preserve">import </w:t>
+      </w:r>
+      <w:proofErr w:type="spellStart"/>
+      <w:proofErr w:type="gramStart"/>
+      <w:r>
+        <w:rPr>
+          <w:lang w:val="en-GB"/>
+        </w:rPr>
+        <w:t>org.junit.jupiter.api.Test</w:t>
+      </w:r>
+      <w:proofErr w:type="spellEnd"/>
+      <w:proofErr w:type="gramEnd"/>
+      <w:r>
+        <w:rPr>
+          <w:lang w:val="en-GB"/>
+        </w:rPr>
+        <w:t>;</w:t>
+      </w:r>
+    </w:p>
+    <w:p>
+      <w:pPr>
+        <w:rPr>
+          <w:lang w:val="en-GB"/>
+        </w:rPr>
+      </w:pPr>
+    </w:p>
+    <w:p>
+      <w:proofErr w:type="spellStart"/>
+      <w:r>
+        <w:t>class</w:t>
+      </w:r>
+      <w:proofErr w:type="spellEnd"/>
+      <w:r>
+        <w:t xml:space="preserve"> </w:t>
+      </w:r>
+      <w:proofErr w:type="spellStart"/>
+      <w:r>
+        <w:t>JulgamentoPrisioneiroTeste</w:t>
+      </w:r>
+      <w:proofErr w:type="spellEnd"/>
+      <w:r>
+        <w:t xml:space="preserve"> </w:t>
+      </w:r>
+      <w:proofErr w:type="spellStart"/>
+      <w:r>
+        <w:t>extends</w:t>
+      </w:r>
+      <w:proofErr w:type="spellEnd"/>
+      <w:r>
+        <w:t xml:space="preserve"> </w:t>
+      </w:r>
+      <w:proofErr w:type="spellStart"/>
+      <w:proofErr w:type="gramStart"/>
+      <w:r>
+        <w:t>JulgamentoPrisioneiro</w:t>
+      </w:r>
+      <w:proofErr w:type="spellEnd"/>
+      <w:r>
+        <w:t>{</w:t>
+      </w:r>
+      <w:proofErr w:type="gramEnd"/>
+    </w:p>
+    <w:p/>
+    <w:p>
+      <w:r>
+        <w:tab/>
+        <w:t>@Test</w:t>
+      </w:r>
+    </w:p>
+    <w:p>
+      <w:r>
+        <w:tab/>
+      </w:r>
+      <w:proofErr w:type="spellStart"/>
+      <w:r>
+        <w:t>void</w:t>
+      </w:r>
+      <w:proofErr w:type="spellEnd"/>
+      <w:r>
+        <w:t xml:space="preserve"> </w:t>
+      </w:r>
+      <w:proofErr w:type="spellStart"/>
+      <w:proofErr w:type="gramStart"/>
+      <w:r>
+        <w:t>JulgamentoPrisioneiroTeste</w:t>
+      </w:r>
+      <w:proofErr w:type="spellEnd"/>
+      <w:r>
+        <w:t>(</w:t>
+      </w:r>
+      <w:proofErr w:type="gramEnd"/>
+      <w:r>
+        <w:t>) {</w:t>
+      </w:r>
+    </w:p>
+    <w:p>
+      <w:r>
+        <w:tab/>
+      </w:r>
+      <w:r>
+        <w:tab/>
+      </w:r>
+    </w:p>
+    <w:p>
+      <w:r>
+        <w:tab/>
+      </w:r>
+      <w:r>
+        <w:tab/>
+      </w:r>
+      <w:proofErr w:type="spellStart"/>
+      <w:r>
+        <w:t>int</w:t>
+      </w:r>
+      <w:proofErr w:type="spellEnd"/>
+      <w:r>
+        <w:t xml:space="preserve"> PENA_INOCENCIA = 0;</w:t>
+      </w:r>
+    </w:p>
+    <w:p>
+      <w:r>
+        <w:tab/>
+      </w:r>
+      <w:r>
+        <w:tab/>
+      </w:r>
+      <w:proofErr w:type="spellStart"/>
+      <w:r>
+        <w:t>int</w:t>
+      </w:r>
+      <w:proofErr w:type="spellEnd"/>
+      <w:r>
+        <w:t xml:space="preserve"> PENA_CONDENACAO_</w:t>
+      </w:r>
+      <w:proofErr w:type="gramStart"/>
+      <w:r>
+        <w:t>MUTUA</w:t>
+      </w:r>
+      <w:proofErr w:type="gramEnd"/>
+      <w:r>
+        <w:t xml:space="preserve"> = 5;</w:t>
+      </w:r>
+    </w:p>
+    <w:p>
+      <w:r>
+        <w:tab/>
+      </w:r>
+      <w:r>
+        <w:tab/>
+      </w:r>
+      <w:proofErr w:type="spellStart"/>
+      <w:r>
+        <w:t>int</w:t>
+      </w:r>
+      <w:proofErr w:type="spellEnd"/>
+      <w:r>
+        <w:t xml:space="preserve"> PENA_CONDENACAO_INDIVIDUAL = 10;</w:t>
+      </w:r>
+    </w:p>
+    <w:p>
+      <w:r>
+        <w:tab/>
+      </w:r>
+      <w:r>
+        <w:tab/>
+      </w:r>
+      <w:proofErr w:type="spellStart"/>
+      <w:r>
+        <w:t>int</w:t>
+      </w:r>
+      <w:proofErr w:type="spellEnd"/>
+      <w:r>
+        <w:t xml:space="preserve"> PENA_CONDENACAO_CUMPLICES = 1;</w:t>
+      </w:r>
+    </w:p>
+    <w:p>
+      <w:r>
+        <w:tab/>
+      </w:r>
+      <w:r>
+        <w:tab/>
+      </w:r>
+    </w:p>
+    <w:p>
+      <w:r>
+        <w:tab/>
+      </w:r>
+      <w:r>
+        <w:tab/>
+      </w:r>
+      <w:proofErr w:type="spellStart"/>
+      <w:r>
+        <w:t>JulgamentoPrisioneiro</w:t>
+      </w:r>
+      <w:proofErr w:type="spellEnd"/>
+      <w:r>
+        <w:t xml:space="preserve"> prisioneiro = new </w:t>
+      </w:r>
+      <w:proofErr w:type="spellStart"/>
+      <w:proofErr w:type="gramStart"/>
+      <w:r>
+        <w:t>JulgamentoPrisioneiro</w:t>
+      </w:r>
+      <w:proofErr w:type="spellEnd"/>
+      <w:r>
+        <w:t>(</w:t>
+      </w:r>
+      <w:proofErr w:type="gramEnd"/>
+      <w:r>
+        <w:t>);</w:t>
+      </w:r>
+    </w:p>
+    <w:p>
+      <w:r>
+        <w:lastRenderedPageBreak/>
+        <w:tab/>
+      </w:r>
+      <w:r>
+        <w:tab/>
+      </w:r>
+    </w:p>
+    <w:p>
+      <w:r>
+        <w:tab/>
+      </w:r>
+      <w:r>
+        <w:tab/>
+      </w:r>
+      <w:proofErr w:type="spellStart"/>
+      <w:r>
+        <w:t>int</w:t>
+      </w:r>
+      <w:proofErr w:type="spellEnd"/>
+      <w:r>
+        <w:t xml:space="preserve"> </w:t>
+      </w:r>
+      <w:proofErr w:type="spellStart"/>
+      <w:r>
+        <w:t>resultadoEsperado</w:t>
+      </w:r>
+      <w:proofErr w:type="spellEnd"/>
+      <w:r>
+        <w:t xml:space="preserve"> = PENA_CONDENACAO_</w:t>
+      </w:r>
+      <w:proofErr w:type="gramStart"/>
+      <w:r>
+        <w:t>MUTUA</w:t>
+      </w:r>
+      <w:proofErr w:type="gramEnd"/>
+      <w:r>
+        <w:t>;</w:t>
+      </w:r>
+    </w:p>
+    <w:p>
+      <w:r>
+        <w:tab/>
+      </w:r>
+      <w:r>
+        <w:tab/>
+      </w:r>
+      <w:proofErr w:type="spellStart"/>
+      <w:r>
+        <w:t>int</w:t>
+      </w:r>
+      <w:proofErr w:type="spellEnd"/>
+      <w:r>
+        <w:t xml:space="preserve"> </w:t>
+      </w:r>
+      <w:proofErr w:type="spellStart"/>
+      <w:r>
+        <w:t>resultadoReal</w:t>
+      </w:r>
+      <w:proofErr w:type="spellEnd"/>
+      <w:r>
+        <w:t xml:space="preserve"> = </w:t>
+      </w:r>
+      <w:proofErr w:type="spellStart"/>
+      <w:proofErr w:type="gramStart"/>
+      <w:r>
+        <w:t>prisioneiro.calculaPena</w:t>
+      </w:r>
+      <w:proofErr w:type="spellEnd"/>
+      <w:proofErr w:type="gramEnd"/>
+      <w:r>
+        <w:t>("Culpado", "Culpado");</w:t>
+      </w:r>
+    </w:p>
+    <w:p>
+      <w:r>
+        <w:tab/>
+      </w:r>
+      <w:r>
+        <w:tab/>
+      </w:r>
+    </w:p>
+    <w:p>
+      <w:r>
+        <w:tab/>
+      </w:r>
+      <w:r>
+        <w:tab/>
+      </w:r>
+      <w:proofErr w:type="spellStart"/>
+      <w:proofErr w:type="gramStart"/>
+      <w:r>
+        <w:t>assertEquals</w:t>
+      </w:r>
+      <w:proofErr w:type="spellEnd"/>
+      <w:r>
+        <w:t>(</w:t>
+      </w:r>
+      <w:proofErr w:type="spellStart"/>
+      <w:proofErr w:type="gramEnd"/>
+      <w:r>
+        <w:t>resultadoEsperado</w:t>
+      </w:r>
+      <w:proofErr w:type="spellEnd"/>
+      <w:r>
+        <w:t xml:space="preserve">, </w:t>
+      </w:r>
+      <w:proofErr w:type="spellStart"/>
+      <w:r>
+        <w:t>resultadoReal</w:t>
+      </w:r>
+      <w:proofErr w:type="spellEnd"/>
+      <w:r>
+        <w:t>);</w:t>
+      </w:r>
+    </w:p>
+    <w:p>
+      <w:r>
+        <w:tab/>
+      </w:r>
+      <w:r>
+        <w:tab/>
+      </w:r>
+    </w:p>
+    <w:p>
+      <w:r>
+        <w:tab/>
+        <w:t>}</w:t>
+      </w:r>
+    </w:p>
+    <w:p/>
+    <w:p>
+      <w:r>
+        <w:t>}</w:t>
+      </w:r>
+    </w:p>
+    <w:p>
+      <w:pPr>
+        <w:pStyle w:val="PargrafodaLista"/>
+        <w:numPr>
+          <w:ilvl w:val="0"/>
+          <w:numId w:val="3"/>
+        </w:numPr>
+        <w:rPr>
+          <w:b/>
+          <w:bCs/>
+        </w:rPr>
+      </w:pPr>
+      <w:r>
+        <w:rPr>
+          <w:b/>
+          <w:bCs/>
+        </w:rPr>
+        <w:t>JAVA</w:t>
+      </w:r>
+    </w:p>
+    <w:p>
+      <w:proofErr w:type="spellStart"/>
+      <w:r>
+        <w:t>package</w:t>
+      </w:r>
+      <w:proofErr w:type="spellEnd"/>
+      <w:r>
+        <w:t xml:space="preserve"> </w:t>
+      </w:r>
+      <w:proofErr w:type="spellStart"/>
+      <w:proofErr w:type="gramStart"/>
+      <w:r>
+        <w:t>br.com.fiap</w:t>
+      </w:r>
+      <w:proofErr w:type="spellEnd"/>
+      <w:proofErr w:type="gramEnd"/>
+      <w:r>
+        <w:t>;</w:t>
+      </w:r>
+    </w:p>
+    <w:p/>
+    <w:p>
+      <w:pPr>
+        <w:ind w:left="360"/>
+      </w:pPr>
+      <w:proofErr w:type="spellStart"/>
+      <w:r>
+        <w:t>public</w:t>
+      </w:r>
+      <w:proofErr w:type="spellEnd"/>
+      <w:r>
+        <w:t xml:space="preserve"> </w:t>
+      </w:r>
+      <w:proofErr w:type="spellStart"/>
+      <w:r>
+        <w:t>class</w:t>
+      </w:r>
+      <w:proofErr w:type="spellEnd"/>
+      <w:r>
+        <w:t xml:space="preserve"> </w:t>
+      </w:r>
+      <w:proofErr w:type="spellStart"/>
+      <w:r>
+        <w:t>JulgamentoPrisioneiro</w:t>
+      </w:r>
+      <w:proofErr w:type="spellEnd"/>
+      <w:r>
+        <w:t xml:space="preserve"> {</w:t>
+      </w:r>
+    </w:p>
+    <w:p>
+      <w:pPr>
+        <w:ind w:left="360"/>
+      </w:pPr>
+      <w:r>
+        <w:tab/>
+      </w:r>
+    </w:p>
+    <w:p>
+      <w:pPr>
+        <w:ind w:left="360"/>
+      </w:pPr>
+      <w:r>
+        <w:tab/>
+      </w:r>
+      <w:proofErr w:type="spellStart"/>
+      <w:r>
+        <w:t>private</w:t>
+      </w:r>
+      <w:proofErr w:type="spellEnd"/>
+      <w:r>
+        <w:t xml:space="preserve"> </w:t>
+      </w:r>
+      <w:proofErr w:type="spellStart"/>
+      <w:r>
+        <w:t>int</w:t>
+      </w:r>
+      <w:proofErr w:type="spellEnd"/>
+      <w:r>
+        <w:t xml:space="preserve"> PENA_INOCENCIA = 10;</w:t>
+      </w:r>
+    </w:p>
+    <w:p>
+      <w:pPr>
+        <w:ind w:left="360"/>
+      </w:pPr>
+      <w:r>
+        <w:tab/>
+        <w:t xml:space="preserve">   </w:t>
+      </w:r>
+      <w:proofErr w:type="spellStart"/>
+      <w:r>
+        <w:t>private</w:t>
+      </w:r>
+      <w:proofErr w:type="spellEnd"/>
+      <w:r>
+        <w:t xml:space="preserve"> </w:t>
+      </w:r>
+      <w:proofErr w:type="spellStart"/>
+      <w:r>
+        <w:t>int</w:t>
+      </w:r>
+      <w:proofErr w:type="spellEnd"/>
+      <w:r>
+        <w:t xml:space="preserve"> PENA_CONDENACAO_</w:t>
+      </w:r>
+      <w:proofErr w:type="gramStart"/>
+      <w:r>
+        <w:t>MUTUA</w:t>
+      </w:r>
+      <w:proofErr w:type="gramEnd"/>
+      <w:r>
+        <w:t xml:space="preserve"> = 15;</w:t>
+      </w:r>
+    </w:p>
+    <w:p>
+      <w:pPr>
+        <w:ind w:left="360"/>
+      </w:pPr>
+      <w:r>
+        <w:tab/>
+        <w:t xml:space="preserve">   </w:t>
+      </w:r>
+      <w:proofErr w:type="spellStart"/>
+      <w:r>
+        <w:t>private</w:t>
+      </w:r>
+      <w:proofErr w:type="spellEnd"/>
+      <w:r>
+        <w:t xml:space="preserve"> </w:t>
+      </w:r>
+      <w:proofErr w:type="spellStart"/>
+      <w:r>
+        <w:t>int</w:t>
+      </w:r>
+      <w:proofErr w:type="spellEnd"/>
+      <w:r>
+        <w:t xml:space="preserve"> PENA_CONDENACAO_INDIVIDUAL = 10;</w:t>
+      </w:r>
+    </w:p>
+    <w:p>
+      <w:pPr>
+        <w:ind w:left="360"/>
+      </w:pPr>
+      <w:r>
+        <w:tab/>
+        <w:t xml:space="preserve">   </w:t>
+      </w:r>
+      <w:proofErr w:type="spellStart"/>
+      <w:r>
+        <w:t>private</w:t>
+      </w:r>
+      <w:proofErr w:type="spellEnd"/>
+      <w:r>
+        <w:t xml:space="preserve"> </w:t>
+      </w:r>
+      <w:proofErr w:type="spellStart"/>
+      <w:r>
+        <w:t>int</w:t>
+      </w:r>
+      <w:proofErr w:type="spellEnd"/>
+      <w:r>
+        <w:t xml:space="preserve"> PENA_CONDENACAO_CUMPLICES = 11;</w:t>
+      </w:r>
+    </w:p>
+    <w:p>
+      <w:pPr>
+        <w:ind w:left="360"/>
+      </w:pPr>
+    </w:p>
+    <w:p>
+      <w:pPr>
+        <w:ind w:left="360"/>
+      </w:pPr>
+      <w:r>
+        <w:tab/>
+        <w:t xml:space="preserve">   </w:t>
+      </w:r>
+      <w:proofErr w:type="spellStart"/>
+      <w:r>
+        <w:t>public</w:t>
+      </w:r>
+      <w:proofErr w:type="spellEnd"/>
+      <w:r>
+        <w:t xml:space="preserve"> </w:t>
+      </w:r>
+      <w:proofErr w:type="spellStart"/>
+      <w:r>
+        <w:t>int</w:t>
+      </w:r>
+      <w:proofErr w:type="spellEnd"/>
+      <w:r>
+        <w:t xml:space="preserve"> </w:t>
+      </w:r>
+      <w:proofErr w:type="spellStart"/>
+      <w:proofErr w:type="gramStart"/>
+      <w:r>
+        <w:t>calculaPena</w:t>
+      </w:r>
+      <w:proofErr w:type="spellEnd"/>
+      <w:r>
+        <w:t>(</w:t>
+      </w:r>
+      <w:proofErr w:type="gramEnd"/>
+      <w:r>
+        <w:t xml:space="preserve">Resposta </w:t>
+      </w:r>
+      <w:proofErr w:type="spellStart"/>
+      <w:r>
+        <w:t>respostaPrisioneiroA</w:t>
+      </w:r>
+      <w:proofErr w:type="spellEnd"/>
+      <w:r>
+        <w:t xml:space="preserve">, Resposta </w:t>
+      </w:r>
+      <w:proofErr w:type="spellStart"/>
+      <w:r>
+        <w:t>respostaPrisioneiroB</w:t>
+      </w:r>
+      <w:proofErr w:type="spellEnd"/>
+      <w:r>
+        <w:t>) {</w:t>
+      </w:r>
+    </w:p>
+    <w:p>
+      <w:pPr>
+        <w:ind w:left="360"/>
+      </w:pPr>
+      <w:r>
+        <w:tab/>
+        <w:t xml:space="preserve">      </w:t>
+      </w:r>
+      <w:proofErr w:type="spellStart"/>
+      <w:r>
+        <w:t>if</w:t>
+      </w:r>
+      <w:proofErr w:type="spellEnd"/>
+      <w:r>
+        <w:t xml:space="preserve"> (</w:t>
+      </w:r>
+      <w:proofErr w:type="spellStart"/>
+      <w:r>
+        <w:t>respostaPrisioneiroA</w:t>
+      </w:r>
+      <w:proofErr w:type="spellEnd"/>
+      <w:r>
+        <w:t xml:space="preserve"> == </w:t>
+      </w:r>
+      <w:proofErr w:type="spellStart"/>
+      <w:r>
+        <w:t>Resposta.CULPADO</w:t>
+      </w:r>
+      <w:proofErr w:type="spellEnd"/>
+      <w:r>
+        <w:t>) {</w:t>
+      </w:r>
+    </w:p>
+    <w:p>
+      <w:pPr>
+        <w:ind w:left="360"/>
+      </w:pPr>
+      <w:r>
+        <w:tab/>
+        <w:t xml:space="preserve">          </w:t>
+      </w:r>
+      <w:proofErr w:type="spellStart"/>
+      <w:r>
+        <w:t>if</w:t>
+      </w:r>
+      <w:proofErr w:type="spellEnd"/>
+      <w:r>
+        <w:t xml:space="preserve"> (</w:t>
+      </w:r>
+      <w:proofErr w:type="spellStart"/>
+      <w:r>
+        <w:t>respostaPrisioneiroB</w:t>
+      </w:r>
+      <w:proofErr w:type="spellEnd"/>
+      <w:r>
+        <w:t xml:space="preserve"> == </w:t>
+      </w:r>
+      <w:proofErr w:type="spellStart"/>
+      <w:r>
+        <w:t>Resposta.CULPADO</w:t>
+      </w:r>
+      <w:proofErr w:type="spellEnd"/>
+      <w:r>
+        <w:t>) {</w:t>
+      </w:r>
+    </w:p>
+    <w:p>
+      <w:pPr>
+        <w:ind w:left="360"/>
+      </w:pPr>
+      <w:r>
+        <w:tab/>
+        <w:t xml:space="preserve">            </w:t>
+      </w:r>
+      <w:proofErr w:type="spellStart"/>
+      <w:r>
+        <w:t>return</w:t>
+      </w:r>
+      <w:proofErr w:type="spellEnd"/>
+      <w:r>
+        <w:t xml:space="preserve"> PENA_CONDENACAO_</w:t>
+      </w:r>
+      <w:proofErr w:type="gramStart"/>
+      <w:r>
+        <w:t>MUTUA</w:t>
+      </w:r>
+      <w:proofErr w:type="gramEnd"/>
+      <w:r>
+        <w:t>;</w:t>
+      </w:r>
+    </w:p>
+    <w:p>
+      <w:pPr>
+        <w:ind w:left="360"/>
+      </w:pPr>
+      <w:r>
+        <w:tab/>
+        <w:t xml:space="preserve">          } </w:t>
+      </w:r>
+      <w:proofErr w:type="spellStart"/>
+      <w:r>
+        <w:t>else</w:t>
+      </w:r>
+      <w:proofErr w:type="spellEnd"/>
+      <w:r>
+        <w:t xml:space="preserve"> {</w:t>
+      </w:r>
+    </w:p>
+    <w:p>
+      <w:pPr>
+        <w:ind w:left="360"/>
+      </w:pPr>
+      <w:r>
+        <w:tab/>
+        <w:t xml:space="preserve">                 </w:t>
+      </w:r>
+      <w:proofErr w:type="spellStart"/>
+      <w:r>
+        <w:t>return</w:t>
+      </w:r>
+      <w:proofErr w:type="spellEnd"/>
+      <w:r>
+        <w:t xml:space="preserve"> PENA_INOCENCIA;</w:t>
+      </w:r>
+    </w:p>
+    <w:p>
+      <w:pPr>
+        <w:ind w:left="360"/>
+      </w:pPr>
+      <w:r>
+        <w:tab/>
+        <w:t xml:space="preserve">                 }</w:t>
+      </w:r>
+    </w:p>
+    <w:p>
+      <w:pPr>
+        <w:ind w:left="360"/>
+      </w:pPr>
+      <w:r>
+        <w:tab/>
+        <w:t xml:space="preserve">       } </w:t>
+      </w:r>
+      <w:proofErr w:type="spellStart"/>
+      <w:r>
+        <w:t>else</w:t>
+      </w:r>
+      <w:proofErr w:type="spellEnd"/>
+      <w:r>
+        <w:t xml:space="preserve"> {</w:t>
+      </w:r>
+    </w:p>
+    <w:p>
+      <w:pPr>
+        <w:ind w:left="360"/>
+      </w:pPr>
+      <w:r>
+        <w:tab/>
+        <w:t xml:space="preserve">                </w:t>
+      </w:r>
+      <w:proofErr w:type="spellStart"/>
+      <w:r>
+        <w:t>if</w:t>
+      </w:r>
+      <w:proofErr w:type="spellEnd"/>
+      <w:r>
+        <w:t xml:space="preserve"> (</w:t>
+      </w:r>
+      <w:proofErr w:type="spellStart"/>
+      <w:r>
+        <w:t>respostaPrisioneiroB</w:t>
+      </w:r>
+      <w:proofErr w:type="spellEnd"/>
+      <w:r>
+        <w:t xml:space="preserve"> == </w:t>
+      </w:r>
+      <w:proofErr w:type="spellStart"/>
+      <w:r>
+        <w:t>Resposta.CULPADO</w:t>
+      </w:r>
+      <w:proofErr w:type="spellEnd"/>
+      <w:r>
+        <w:t>) {</w:t>
+      </w:r>
+    </w:p>
+    <w:p>
+      <w:pPr>
+        <w:ind w:left="360"/>
+      </w:pPr>
+      <w:r>
+        <w:tab/>
+        <w:t xml:space="preserve">                    </w:t>
+      </w:r>
+      <w:proofErr w:type="spellStart"/>
+      <w:r>
+        <w:t>return</w:t>
+      </w:r>
+      <w:proofErr w:type="spellEnd"/>
+      <w:r>
+        <w:t xml:space="preserve"> PENA_CONDENACAO_INDIVIDUAL;</w:t>
+      </w:r>
+    </w:p>
+    <w:p>
+      <w:pPr>
+        <w:ind w:left="360"/>
+      </w:pPr>
+      <w:r>
+        <w:tab/>
+        <w:t xml:space="preserve">                } </w:t>
+      </w:r>
+      <w:proofErr w:type="spellStart"/>
+      <w:r>
+        <w:t>else</w:t>
+      </w:r>
+      <w:proofErr w:type="spellEnd"/>
+      <w:r>
+        <w:t xml:space="preserve"> {</w:t>
+      </w:r>
+    </w:p>
+    <w:p>
+      <w:pPr>
+        <w:ind w:left="360"/>
+      </w:pPr>
+      <w:r>
+        <w:lastRenderedPageBreak/>
+        <w:tab/>
+        <w:t xml:space="preserve">                         </w:t>
+      </w:r>
+      <w:proofErr w:type="spellStart"/>
+      <w:r>
+        <w:t>return</w:t>
+      </w:r>
+      <w:proofErr w:type="spellEnd"/>
+      <w:r>
+        <w:t xml:space="preserve"> PENA_CONDENACAO_CUMPLICES;</w:t>
+      </w:r>
+    </w:p>
+    <w:p>
+      <w:pPr>
+        <w:ind w:left="360"/>
+      </w:pPr>
+      <w:r>
+        <w:tab/>
+        <w:t xml:space="preserve">                        }</w:t>
+      </w:r>
+    </w:p>
+    <w:p>
+      <w:pPr>
+        <w:ind w:left="360"/>
+      </w:pPr>
+      <w:r>
+        <w:tab/>
+        <w:t xml:space="preserve">                }</w:t>
+      </w:r>
+    </w:p>
+    <w:p>
+      <w:pPr>
+        <w:ind w:left="360"/>
+      </w:pPr>
+      <w:r>
+        <w:tab/>
+        <w:t xml:space="preserve">     }</w:t>
+      </w:r>
+    </w:p>
+    <w:p>
+      <w:pPr>
+        <w:ind w:left="360"/>
+      </w:pPr>
+    </w:p>
+    <w:p>
+      <w:pPr>
+        <w:ind w:left="360"/>
+      </w:pPr>
+    </w:p>
+    <w:p>
+      <w:pPr>
+        <w:ind w:left="360"/>
+        <w:rPr>
+          <w:b/>
+          <w:bCs/>
+          <w:u w:val="single"/>
+        </w:rPr>
+      </w:pPr>
+      <w:r>
+        <w:t>}</w:t>
+      </w:r>
+      <w:r>
+        <w:rPr>
+          <w:b/>
+          <w:bCs/>
+          <w:u w:val="single"/>
+        </w:rPr>
+        <w:t xml:space="preserve">LOG </w:t>
+      </w:r>
+    </w:p>
+    <w:p>
+      <w:pPr>
+        <w:rPr>
+          <w:lang w:val="en-GB"/>
+        </w:rPr>
+      </w:pPr>
+      <w:proofErr w:type="spellStart"/>
+      <w:proofErr w:type="gramStart"/>
+      <w:r>
+        <w:rPr>
+          <w:lang w:val="en-GB"/>
+        </w:rPr>
+        <w:t>org.junit</w:t>
+      </w:r>
+      <w:proofErr w:type="gramEnd"/>
+      <w:r>
+        <w:rPr>
+          <w:lang w:val="en-GB"/>
+        </w:rPr>
+        <w:t>.platform.commons.JUnitException</w:t>
+      </w:r>
+      <w:proofErr w:type="spellEnd"/>
+      <w:r>
+        <w:rPr>
+          <w:lang w:val="en-GB"/>
+        </w:rPr>
+        <w:t xml:space="preserve">: </w:t>
+      </w:r>
+      <w:proofErr w:type="spellStart"/>
+      <w:r>
+        <w:rPr>
+          <w:lang w:val="en-GB"/>
+        </w:rPr>
+        <w:t>TestEngine</w:t>
+      </w:r>
+      <w:proofErr w:type="spellEnd"/>
+      <w:r>
+        <w:rPr>
+          <w:lang w:val="en-GB"/>
+        </w:rPr>
+        <w:t xml:space="preserve"> with ID '</w:t>
+      </w:r>
+      <w:proofErr w:type="spellStart"/>
+      <w:r>
+        <w:rPr>
+          <w:lang w:val="en-GB"/>
+        </w:rPr>
+        <w:t>junit-jupiter</w:t>
+      </w:r>
+      <w:proofErr w:type="spellEnd"/>
+      <w:r>
+        <w:rPr>
+          <w:lang w:val="en-GB"/>
+        </w:rPr>
+        <w:t>' failed to discover tests</w:t>
+      </w:r>
+    </w:p>
+    <w:p>
+      <w:pPr>
+        <w:rPr>
+          <w:lang w:val="en-GB"/>
+        </w:rPr>
+      </w:pPr>
+      <w:r>
+        <w:rPr>
+          <w:lang w:val="en-GB"/>
+        </w:rPr>
+        <w:tab/>
+        <w:t xml:space="preserve">at </w:t>
+      </w:r>
+      <w:proofErr w:type="gramStart"/>
+      <w:r>
+        <w:rPr>
+          <w:lang w:val="en-GB"/>
+        </w:rPr>
+        <w:t>org.junit</w:t>
+      </w:r>
+      <w:proofErr w:type="gramEnd"/>
+      <w:r>
+        <w:rPr>
+          <w:lang w:val="en-GB"/>
+        </w:rPr>
+        <w:t>.platform.launcher.core.DefaultLauncher.discoverEngineRoot(DefaultLauncher.java:189)</w:t>
+      </w:r>
+    </w:p>
+    <w:p>
+      <w:pPr>
+        <w:rPr>
+          <w:lang w:val="en-GB"/>
+        </w:rPr>
+      </w:pPr>
+      <w:r>
+        <w:rPr>
+          <w:lang w:val="en-GB"/>
+        </w:rPr>
+        <w:tab/>
+        <w:t xml:space="preserve">at </w:t>
+      </w:r>
+      <w:proofErr w:type="gramStart"/>
+      <w:r>
+        <w:rPr>
+          <w:lang w:val="en-GB"/>
+        </w:rPr>
+        <w:t>org.junit</w:t>
+      </w:r>
+      <w:proofErr w:type="gramEnd"/>
+      <w:r>
+        <w:rPr>
+          <w:lang w:val="en-GB"/>
+        </w:rPr>
+        <w:t>.platform.launcher.core.DefaultLauncher.discoverRoot(DefaultLauncher.java:168)</w:t>
+      </w:r>
+    </w:p>
+    <w:p>
+      <w:pPr>
+        <w:rPr>
+          <w:lang w:val="en-GB"/>
+        </w:rPr>
+      </w:pPr>
+      <w:r>
+        <w:rPr>
+          <w:lang w:val="en-GB"/>
+        </w:rPr>
+        <w:tab/>
+        <w:t xml:space="preserve">at </w:t>
+      </w:r>
+      <w:proofErr w:type="gramStart"/>
+      <w:r>
+        <w:rPr>
+          <w:lang w:val="en-GB"/>
+        </w:rPr>
+        <w:t>org.junit</w:t>
+      </w:r>
+      <w:proofErr w:type="gramEnd"/>
+      <w:r>
+        <w:rPr>
+          <w:lang w:val="en-GB"/>
+        </w:rPr>
+        <w:t>.platform.launcher.core.DefaultLauncher.discover(DefaultLauncher.java:124)</w:t>
+      </w:r>
+    </w:p>
+    <w:p>
+      <w:pPr>
+        <w:rPr>
+          <w:lang w:val="en-GB"/>
+        </w:rPr>
+      </w:pPr>
+      <w:r>
+        <w:rPr>
+          <w:lang w:val="en-GB"/>
+        </w:rPr>
+        <w:tab/>
+        <w:t xml:space="preserve">at </w:t>
+      </w:r>
+      <w:proofErr w:type="gramStart"/>
+      <w:r>
+        <w:rPr>
+          <w:lang w:val="en-GB"/>
+        </w:rPr>
+        <w:t>org.eclipse.jdt.internal</w:t>
+      </w:r>
+      <w:proofErr w:type="gramEnd"/>
+      <w:r>
+        <w:rPr>
+          <w:lang w:val="en-GB"/>
+        </w:rPr>
+        <w:t>.junit5.runner.JUnit5TestReference.&lt;init&gt;(JUnit5TestReference.java:46)</w:t>
+      </w:r>
+    </w:p>
+    <w:p>
+      <w:pPr>
+        <w:rPr>
+          <w:lang w:val="en-GB"/>
+        </w:rPr>
+      </w:pPr>
+      <w:r>
+        <w:rPr>
+          <w:lang w:val="en-GB"/>
+        </w:rPr>
+        <w:tab/>
+        <w:t xml:space="preserve">at </w:t>
+      </w:r>
+      <w:proofErr w:type="gramStart"/>
+      <w:r>
+        <w:rPr>
+          <w:lang w:val="en-GB"/>
+        </w:rPr>
+        <w:t>org.eclipse.jdt.internal</w:t>
+      </w:r>
+      <w:proofErr w:type="gramEnd"/>
+      <w:r>
+        <w:rPr>
+          <w:lang w:val="en-GB"/>
+        </w:rPr>
+        <w:t>.junit5.runner.JUnit5TestLoader.createUnfilteredTest(JUnit5TestLoader.java:76)</w:t>
+      </w:r>
+    </w:p>
+    <w:p>
+      <w:pPr>
+        <w:rPr>
+          <w:lang w:val="en-GB"/>
+        </w:rPr>
+      </w:pPr>
+      <w:r>
+        <w:rPr>
+          <w:lang w:val="en-GB"/>
+        </w:rPr>
+        <w:tab/>
+        <w:t xml:space="preserve">at </w:t>
+      </w:r>
+      <w:proofErr w:type="gramStart"/>
+      <w:r>
+        <w:rPr>
+          <w:lang w:val="en-GB"/>
+        </w:rPr>
+        <w:t>org.eclipse.jdt.internal</w:t>
+      </w:r>
+      <w:proofErr w:type="gramEnd"/>
+      <w:r>
+        <w:rPr>
+          <w:lang w:val="en-GB"/>
+        </w:rPr>
+        <w:t>.junit5.runner.JUnit5TestLoader.createTest(JUnit5TestLoader.java:66)</w:t>
+      </w:r>
+    </w:p>
+    <w:p>
+      <w:pPr>
+        <w:rPr>
+          <w:lang w:val="en-GB"/>
+        </w:rPr>
+      </w:pPr>
+      <w:r>
+        <w:rPr>
+          <w:lang w:val="en-GB"/>
+        </w:rPr>
+        <w:tab/>
+        <w:t xml:space="preserve">at </w:t>
+      </w:r>
+      <w:proofErr w:type="gramStart"/>
+      <w:r>
+        <w:rPr>
+          <w:lang w:val="en-GB"/>
+        </w:rPr>
+        <w:t>org.eclipse.jdt.internal</w:t>
+      </w:r>
+      <w:proofErr w:type="gramEnd"/>
+      <w:r>
+        <w:rPr>
+          <w:lang w:val="en-GB"/>
+        </w:rPr>
+        <w:t>.junit5.runner.JUnit5TestLoader.loadTests(JUnit5TestLoader.java:53)</w:t>
+      </w:r>
+    </w:p>
+    <w:p>
+      <w:pPr>
+        <w:rPr>
+          <w:lang w:val="en-GB"/>
+        </w:rPr>
+      </w:pPr>
+      <w:r>
+        <w:rPr>
+          <w:lang w:val="en-GB"/>
+        </w:rPr>
+        <w:tab/>
+        <w:t xml:space="preserve">at </w:t>
+      </w:r>
+      <w:proofErr w:type="gramStart"/>
+      <w:r>
+        <w:rPr>
+          <w:lang w:val="en-GB"/>
+        </w:rPr>
+        <w:t>org.eclipse.jdt.internal</w:t>
+      </w:r>
+      <w:proofErr w:type="gramEnd"/>
+      <w:r>
+        <w:rPr>
+          <w:lang w:val="en-GB"/>
+        </w:rPr>
+        <w:t>.junit.runner.RemoteTestRunner.runTests(RemoteTestRunner.java:526)</w:t>
+      </w:r>
+    </w:p>
+    <w:p>
+      <w:pPr>
+        <w:rPr>
+          <w:lang w:val="en-GB"/>
+        </w:rPr>
+      </w:pPr>
+      <w:r>
+        <w:rPr>
+          <w:lang w:val="en-GB"/>
+        </w:rPr>
+        <w:tab/>
+        <w:t xml:space="preserve">at </w:t>
+      </w:r>
+      <w:proofErr w:type="gramStart"/>
+      <w:r>
+        <w:rPr>
+          <w:lang w:val="en-GB"/>
+        </w:rPr>
+        <w:t>org.eclipse.jdt.internal</w:t>
+      </w:r>
+      <w:proofErr w:type="gramEnd"/>
+      <w:r>
+        <w:rPr>
+          <w:lang w:val="en-GB"/>
+        </w:rPr>
+        <w:t>.junit.runner.RemoteTestRunner.runTests(RemoteTestRunner.java:770)</w:t>
+      </w:r>
+    </w:p>
+    <w:p>
+      <w:pPr>
+        <w:rPr>
+          <w:lang w:val="en-GB"/>
+        </w:rPr>
+      </w:pPr>
+      <w:r>
+        <w:rPr>
+          <w:lang w:val="en-GB"/>
+        </w:rPr>
+        <w:tab/>
+        <w:t xml:space="preserve">at </w:t>
+      </w:r>
+      <w:proofErr w:type="gramStart"/>
+      <w:r>
+        <w:rPr>
+          <w:lang w:val="en-GB"/>
+        </w:rPr>
+        <w:t>org.eclipse.jdt.internal.junit.runner.RemoteTestRunner.run(</w:t>
+      </w:r>
+      <w:proofErr w:type="gramEnd"/>
+      <w:r>
+        <w:rPr>
+          <w:lang w:val="en-GB"/>
+        </w:rPr>
+        <w:t>RemoteTestRunner.java:464)</w:t>
+      </w:r>
+    </w:p>
+    <w:p>
+      <w:pPr>
+        <w:rPr>
+          <w:lang w:val="en-GB"/>
+        </w:rPr>
+      </w:pPr>
+      <w:r>
+        <w:rPr>
+          <w:lang w:val="en-GB"/>
+        </w:rPr>
+        <w:tab/>
+        <w:t xml:space="preserve">at </w:t>
+      </w:r>
+      <w:proofErr w:type="gramStart"/>
+      <w:r>
+        <w:rPr>
+          <w:lang w:val="en-GB"/>
+        </w:rPr>
+        <w:t>org.eclipse.jdt.internal</w:t>
+      </w:r>
+      <w:proofErr w:type="gramEnd"/>
+      <w:r>
+        <w:rPr>
+          <w:lang w:val="en-GB"/>
+        </w:rPr>
+        <w:t>.junit.runner.RemoteTestRunner.main(RemoteTestRunner.java:210)</w:t>
+      </w:r>
+    </w:p>
+    <w:p>
+      <w:pPr>
+        <w:rPr>
+          <w:lang w:val="en-GB"/>
+        </w:rPr>
+      </w:pPr>
+      <w:r>
+        <w:rPr>
+          <w:lang w:val="en-GB"/>
+        </w:rPr>
+        <w:t xml:space="preserve">Caused by: </w:t>
+      </w:r>
+      <w:proofErr w:type="spellStart"/>
+      <w:proofErr w:type="gramStart"/>
+      <w:r>
+        <w:rPr>
+          <w:lang w:val="en-GB"/>
+        </w:rPr>
+        <w:t>org.junit</w:t>
+      </w:r>
+      <w:proofErr w:type="gramEnd"/>
+      <w:r>
+        <w:rPr>
+          <w:lang w:val="en-GB"/>
+        </w:rPr>
+        <w:t>.platform.commons.JUnitException</w:t>
+      </w:r>
+      <w:proofErr w:type="spellEnd"/>
+      <w:r>
+        <w:rPr>
+          <w:lang w:val="en-GB"/>
+        </w:rPr>
+        <w:t xml:space="preserve">: </w:t>
+      </w:r>
+      <w:proofErr w:type="spellStart"/>
+      <w:r>
+        <w:rPr>
+          <w:lang w:val="en-GB"/>
+        </w:rPr>
+        <w:t>ClassSelector</w:t>
+      </w:r>
+      <w:proofErr w:type="spellEnd"/>
+      <w:r>
+        <w:rPr>
+          <w:lang w:val="en-GB"/>
+        </w:rPr>
+        <w:t xml:space="preserve"> [</w:t>
+      </w:r>
+      <w:proofErr w:type="spellStart"/>
+      <w:r>
+        <w:rPr>
+          <w:lang w:val="en-GB"/>
+        </w:rPr>
+        <w:t>className</w:t>
+      </w:r>
+      <w:proofErr w:type="spellEnd"/>
+      <w:r>
+        <w:rPr>
+          <w:lang w:val="en-GB"/>
+        </w:rPr>
+        <w:t xml:space="preserve"> = '</w:t>
+      </w:r>
+      <w:proofErr w:type="spellStart"/>
+      <w:r>
+        <w:rPr>
+          <w:lang w:val="en-GB"/>
+        </w:rPr>
+        <w:t>br.com.fiap.JulgamentoPrisioneiroTeste</w:t>
+      </w:r>
+      <w:proofErr w:type="spellEnd"/>
+      <w:r>
+        <w:rPr>
+          <w:lang w:val="en-GB"/>
+        </w:rPr>
+        <w:t>'] resolution failed</w:t>
+      </w:r>
+    </w:p>
+    <w:p>
+      <w:pPr>
+        <w:rPr>
+          <w:lang w:val="en-GB"/>
+        </w:rPr>
+      </w:pPr>
+      <w:r>
+        <w:rPr>
+          <w:lang w:val="en-GB"/>
+        </w:rPr>
+        <w:lastRenderedPageBreak/>
+        <w:tab/>
+        <w:t xml:space="preserve">at </w:t>
+      </w:r>
+      <w:proofErr w:type="gramStart"/>
+      <w:r>
+        <w:rPr>
+          <w:lang w:val="en-GB"/>
+        </w:rPr>
+        <w:t>org.junit</w:t>
+      </w:r>
+      <w:proofErr w:type="gramEnd"/>
+      <w:r>
+        <w:rPr>
+          <w:lang w:val="en-GB"/>
+        </w:rPr>
+        <w:t>.platform.launcher.listeners.discovery.AbortOnFailureLauncherDiscoveryListener.selectorProcessed(AbortOnFailureLauncherDiscoveryListener.java:39)</w:t>
+      </w:r>
+    </w:p>
+    <w:p>
+      <w:pPr>
+        <w:rPr>
+          <w:lang w:val="en-GB"/>
+        </w:rPr>
+      </w:pPr>
+      <w:r>
+        <w:rPr>
+          <w:lang w:val="en-GB"/>
+        </w:rPr>
+        <w:tab/>
+        <w:t xml:space="preserve">at </w:t>
+      </w:r>
+      <w:proofErr w:type="gramStart"/>
+      <w:r>
+        <w:rPr>
+          <w:lang w:val="en-GB"/>
+        </w:rPr>
+        <w:t>org.junit</w:t>
+      </w:r>
+      <w:proofErr w:type="gramEnd"/>
+      <w:r>
+        <w:rPr>
+          <w:lang w:val="en-GB"/>
+        </w:rPr>
+        <w:t>.platform.engine.support.discovery.EngineDiscoveryRequestResolution.resolveCompletely(EngineDiscoveryRequestResolution.java:102)</w:t>
+      </w:r>
+    </w:p>
+    <w:p>
+      <w:pPr>
+        <w:rPr>
+          <w:lang w:val="en-GB"/>
+        </w:rPr>
+      </w:pPr>
+      <w:r>
+        <w:rPr>
+          <w:lang w:val="en-GB"/>
+        </w:rPr>
+        <w:tab/>
+        <w:t xml:space="preserve">at </w:t>
+      </w:r>
+      <w:proofErr w:type="gramStart"/>
+      <w:r>
+        <w:rPr>
+          <w:lang w:val="en-GB"/>
+        </w:rPr>
+        <w:t>org.junit.platform.engine.support.discovery.EngineDiscoveryRequestResolution.run(</w:t>
+      </w:r>
+      <w:proofErr w:type="gramEnd"/>
+      <w:r>
+        <w:rPr>
+          <w:lang w:val="en-GB"/>
+        </w:rPr>
+        <w:t>EngineDiscoveryRequestResolution.java:82)</w:t>
+      </w:r>
+    </w:p>
+    <w:p>
+      <w:pPr>
+        <w:rPr>
+          <w:lang w:val="en-GB"/>
+        </w:rPr>
+      </w:pPr>
+      <w:r>
+        <w:rPr>
+          <w:lang w:val="en-GB"/>
+        </w:rPr>
+        <w:tab/>
+        <w:t xml:space="preserve">at </w:t>
+      </w:r>
+      <w:proofErr w:type="gramStart"/>
+      <w:r>
+        <w:rPr>
+          <w:lang w:val="en-GB"/>
+        </w:rPr>
+        <w:t>org.junit</w:t>
+      </w:r>
+      <w:proofErr w:type="gramEnd"/>
+      <w:r>
+        <w:rPr>
+          <w:lang w:val="en-GB"/>
+        </w:rPr>
+        <w:t>.platform.engine.support.discovery.EngineDiscoveryRequestResolver.resolve(EngineDiscoveryRequestResolver.java:113)</w:t>
+      </w:r>
+    </w:p>
+    <w:p>
+      <w:pPr>
+        <w:rPr>
+          <w:lang w:val="en-GB"/>
+        </w:rPr>
+      </w:pPr>
+      <w:r>
+        <w:rPr>
+          <w:lang w:val="en-GB"/>
+        </w:rPr>
+        <w:tab/>
+        <w:t xml:space="preserve">at </w:t>
+      </w:r>
+      <w:proofErr w:type="gramStart"/>
+      <w:r>
+        <w:rPr>
+          <w:lang w:val="en-GB"/>
+        </w:rPr>
+        <w:t>org.junit</w:t>
+      </w:r>
+      <w:proofErr w:type="gramEnd"/>
+      <w:r>
+        <w:rPr>
+          <w:lang w:val="en-GB"/>
+        </w:rPr>
+        <w:t>.jupiter.engine.discovery.DiscoverySelectorResolver.resolveSelectors(DiscoverySelectorResolver.java:45)</w:t>
+      </w:r>
+    </w:p>
+    <w:p>
+      <w:pPr>
+        <w:rPr>
+          <w:lang w:val="en-GB"/>
+        </w:rPr>
+      </w:pPr>
+      <w:r>
+        <w:rPr>
+          <w:lang w:val="en-GB"/>
+        </w:rPr>
+        <w:tab/>
+        <w:t xml:space="preserve">at </w:t>
+      </w:r>
+      <w:proofErr w:type="gramStart"/>
+      <w:r>
+        <w:rPr>
+          <w:lang w:val="en-GB"/>
+        </w:rPr>
+        <w:t>org.junit</w:t>
+      </w:r>
+      <w:proofErr w:type="gramEnd"/>
+      <w:r>
+        <w:rPr>
+          <w:lang w:val="en-GB"/>
+        </w:rPr>
+        <w:t>.jupiter.engine.JupiterTestEngine.discover(JupiterTestEngine.java:69)</w:t>
+      </w:r>
+    </w:p>
+    <w:p>
+      <w:pPr>
+        <w:rPr>
+          <w:lang w:val="en-GB"/>
+        </w:rPr>
+      </w:pPr>
+      <w:r>
+        <w:rPr>
+          <w:lang w:val="en-GB"/>
+        </w:rPr>
+        <w:tab/>
+        <w:t xml:space="preserve">at </w:t>
+      </w:r>
+      <w:proofErr w:type="gramStart"/>
+      <w:r>
+        <w:rPr>
+          <w:lang w:val="en-GB"/>
+        </w:rPr>
+        <w:t>org.junit</w:t>
+      </w:r>
+      <w:proofErr w:type="gramEnd"/>
+      <w:r>
+        <w:rPr>
+          <w:lang w:val="en-GB"/>
+        </w:rPr>
+        <w:t>.platform.launcher.core.DefaultLauncher.discoverEngineRoot(DefaultLauncher.java:181)</w:t>
+      </w:r>
+    </w:p>
+    <w:p>
+      <w:pPr>
+        <w:rPr>
+          <w:lang w:val="en-GB"/>
+        </w:rPr>
+      </w:pPr>
+      <w:r>
+        <w:rPr>
+          <w:lang w:val="en-GB"/>
+        </w:rPr>
+        <w:tab/>
+        <w:t>... 10 more</w:t>
+      </w:r>
+    </w:p>
+    <w:p>
+      <w:pPr>
+        <w:rPr>
+          <w:lang w:val="en-GB"/>
+        </w:rPr>
+      </w:pPr>
+      <w:r>
+        <w:rPr>
+          <w:lang w:val="en-GB"/>
+        </w:rPr>
+        <w:t xml:space="preserve">Caused by: </w:t>
+      </w:r>
+      <w:proofErr w:type="spellStart"/>
+      <w:proofErr w:type="gramStart"/>
+      <w:r>
+        <w:rPr>
+          <w:lang w:val="en-GB"/>
+        </w:rPr>
+        <w:t>java.lang</w:t>
+      </w:r>
+      <w:proofErr w:type="gramEnd"/>
+      <w:r>
+        <w:rPr>
+          <w:lang w:val="en-GB"/>
+        </w:rPr>
+        <w:t>.NoClassDefFoundError</w:t>
+      </w:r>
+      <w:proofErr w:type="spellEnd"/>
+      <w:r>
+        <w:rPr>
+          <w:lang w:val="en-GB"/>
+        </w:rPr>
+        <w:t xml:space="preserve">: </w:t>
+      </w:r>
+      <w:proofErr w:type="spellStart"/>
+      <w:r>
+        <w:rPr>
+          <w:lang w:val="en-GB"/>
+        </w:rPr>
+        <w:t>Resposta</w:t>
+      </w:r>
+      <w:proofErr w:type="spellEnd"/>
+    </w:p>
+    <w:p>
+      <w:pPr>
+        <w:rPr>
+          <w:lang w:val="en-GB"/>
+        </w:rPr>
+      </w:pPr>
+      <w:r>
+        <w:rPr>
+          <w:lang w:val="en-GB"/>
+        </w:rPr>
+        <w:tab/>
+        <w:t xml:space="preserve">at </w:t>
+      </w:r>
+      <w:proofErr w:type="gramStart"/>
+      <w:r>
+        <w:rPr>
+          <w:lang w:val="en-GB"/>
+        </w:rPr>
+        <w:t>java.lang</w:t>
+      </w:r>
+      <w:proofErr w:type="gramEnd"/>
+      <w:r>
+        <w:rPr>
+          <w:lang w:val="en-GB"/>
+        </w:rPr>
+        <w:t>.Class.getDeclaredMethods0(Native Method)</w:t>
+      </w:r>
+    </w:p>
+    <w:p>
+      <w:pPr>
+        <w:rPr>
+          <w:lang w:val="en-GB"/>
+        </w:rPr>
+      </w:pPr>
+      <w:r>
+        <w:rPr>
+          <w:lang w:val="en-GB"/>
+        </w:rPr>
+        <w:tab/>
+        <w:t xml:space="preserve">at </w:t>
+      </w:r>
+      <w:proofErr w:type="spellStart"/>
+      <w:proofErr w:type="gramStart"/>
+      <w:r>
+        <w:rPr>
+          <w:lang w:val="en-GB"/>
+        </w:rPr>
+        <w:t>java.lang</w:t>
+      </w:r>
+      <w:proofErr w:type="gramEnd"/>
+      <w:r>
+        <w:rPr>
+          <w:lang w:val="en-GB"/>
+        </w:rPr>
+        <w:t>.Class.privateGetDeclaredMethods</w:t>
+      </w:r>
+      <w:proofErr w:type="spellEnd"/>
+      <w:r>
+        <w:rPr>
+          <w:lang w:val="en-GB"/>
+        </w:rPr>
+        <w:t>(Class.java:2701)</w:t>
+      </w:r>
+    </w:p>
+    <w:p>
+      <w:pPr>
+        <w:rPr>
+          <w:lang w:val="en-GB"/>
+        </w:rPr>
+      </w:pPr>
+      <w:r>
+        <w:rPr>
+          <w:lang w:val="en-GB"/>
+        </w:rPr>
+        <w:tab/>
+        <w:t xml:space="preserve">at </w:t>
+      </w:r>
+      <w:proofErr w:type="spellStart"/>
+      <w:proofErr w:type="gramStart"/>
+      <w:r>
+        <w:rPr>
+          <w:lang w:val="en-GB"/>
+        </w:rPr>
+        <w:t>java.lang</w:t>
+      </w:r>
+      <w:proofErr w:type="gramEnd"/>
+      <w:r>
+        <w:rPr>
+          <w:lang w:val="en-GB"/>
+        </w:rPr>
+        <w:t>.Class.privateGetPublicMethods</w:t>
+      </w:r>
+      <w:proofErr w:type="spellEnd"/>
+      <w:r>
+        <w:rPr>
+          <w:lang w:val="en-GB"/>
+        </w:rPr>
+        <w:t>(Class.java:2902)</w:t>
+      </w:r>
+    </w:p>
+    <w:p>
+      <w:pPr>
+        <w:rPr>
+          <w:lang w:val="en-GB"/>
+        </w:rPr>
+      </w:pPr>
+      <w:r>
+        <w:rPr>
+          <w:lang w:val="en-GB"/>
+        </w:rPr>
+        <w:tab/>
+        <w:t xml:space="preserve">at </w:t>
+      </w:r>
+      <w:proofErr w:type="spellStart"/>
+      <w:proofErr w:type="gramStart"/>
+      <w:r>
+        <w:rPr>
+          <w:lang w:val="en-GB"/>
+        </w:rPr>
+        <w:t>java.lang</w:t>
+      </w:r>
+      <w:proofErr w:type="gramEnd"/>
+      <w:r>
+        <w:rPr>
+          <w:lang w:val="en-GB"/>
+        </w:rPr>
+        <w:t>.Class.privateGetPublicMethods</w:t>
+      </w:r>
+      <w:proofErr w:type="spellEnd"/>
+      <w:r>
+        <w:rPr>
+          <w:lang w:val="en-GB"/>
+        </w:rPr>
+        <w:t>(Class.java:2917)</w:t>
+      </w:r>
+    </w:p>
+    <w:p>
+      <w:pPr>
+        <w:rPr>
+          <w:lang w:val="en-GB"/>
+        </w:rPr>
+      </w:pPr>
+      <w:r>
+        <w:rPr>
+          <w:lang w:val="en-GB"/>
+        </w:rPr>
+        <w:tab/>
+        <w:t xml:space="preserve">at </w:t>
+      </w:r>
+      <w:proofErr w:type="spellStart"/>
+      <w:proofErr w:type="gramStart"/>
+      <w:r>
+        <w:rPr>
+          <w:lang w:val="en-GB"/>
+        </w:rPr>
+        <w:t>java.lang</w:t>
+      </w:r>
+      <w:proofErr w:type="gramEnd"/>
+      <w:r>
+        <w:rPr>
+          <w:lang w:val="en-GB"/>
+        </w:rPr>
+        <w:t>.Class.getMethods</w:t>
+      </w:r>
+      <w:proofErr w:type="spellEnd"/>
+      <w:r>
+        <w:rPr>
+          <w:lang w:val="en-GB"/>
+        </w:rPr>
+        <w:t>(Class.java:1615)</w:t>
+      </w:r>
+    </w:p>
+    <w:p>
+      <w:pPr>
+        <w:rPr>
+          <w:lang w:val="en-GB"/>
+        </w:rPr>
+      </w:pPr>
+      <w:r>
+        <w:rPr>
+          <w:lang w:val="en-GB"/>
+        </w:rPr>
+        <w:tab/>
+        <w:t xml:space="preserve">at </w:t>
+      </w:r>
+      <w:proofErr w:type="gramStart"/>
+      <w:r>
+        <w:rPr>
+          <w:lang w:val="en-GB"/>
+        </w:rPr>
+        <w:t>org.junit</w:t>
+      </w:r>
+      <w:proofErr w:type="gramEnd"/>
+      <w:r>
+        <w:rPr>
+          <w:lang w:val="en-GB"/>
+        </w:rPr>
+        <w:t>.platform.commons.util.ReflectionUtils.getDefaultMethods(ReflectionUtils.java:1436)</w:t>
+      </w:r>
+    </w:p>
+    <w:p>
+      <w:pPr>
+        <w:rPr>
+          <w:lang w:val="en-GB"/>
+        </w:rPr>
+      </w:pPr>
+      <w:r>
+        <w:rPr>
+          <w:lang w:val="en-GB"/>
+        </w:rPr>
+        <w:tab/>
+        <w:t xml:space="preserve">at </w:t>
+      </w:r>
+      <w:proofErr w:type="gramStart"/>
+      <w:r>
+        <w:rPr>
+          <w:lang w:val="en-GB"/>
+        </w:rPr>
+        <w:t>org.junit</w:t>
+      </w:r>
+      <w:proofErr w:type="gramEnd"/>
+      <w:r>
+        <w:rPr>
+          <w:lang w:val="en-GB"/>
+        </w:rPr>
+        <w:t>.platform.commons.util.ReflectionUtils.getDeclaredMethods(ReflectionUtils.java:1409)</w:t>
+      </w:r>
+    </w:p>
+    <w:p>
+      <w:pPr>
+        <w:rPr>
+          <w:lang w:val="en-GB"/>
+        </w:rPr>
+      </w:pPr>
+      <w:r>
+        <w:rPr>
+          <w:lang w:val="en-GB"/>
+        </w:rPr>
+        <w:tab/>
+        <w:t xml:space="preserve">at </w:t>
+      </w:r>
+      <w:proofErr w:type="gramStart"/>
+      <w:r>
+        <w:rPr>
+          <w:lang w:val="en-GB"/>
+        </w:rPr>
+        <w:t>org.junit</w:t>
+      </w:r>
+      <w:proofErr w:type="gramEnd"/>
+      <w:r>
+        <w:rPr>
+          <w:lang w:val="en-GB"/>
+        </w:rPr>
+        <w:t>.platform.commons.util.ReflectionUtils.findMethod(ReflectionUtils.java:1287)</w:t>
+      </w:r>
+    </w:p>
+    <w:p>
+      <w:pPr>
+        <w:rPr>
+          <w:lang w:val="en-GB"/>
+        </w:rPr>
+      </w:pPr>
+      <w:r>
+        <w:rPr>
+          <w:lang w:val="en-GB"/>
+        </w:rPr>
+        <w:tab/>
+        <w:t xml:space="preserve">at </w:t>
+      </w:r>
+      <w:proofErr w:type="gramStart"/>
+      <w:r>
+        <w:rPr>
+          <w:lang w:val="en-GB"/>
+        </w:rPr>
+        <w:t>org.junit</w:t>
+      </w:r>
+      <w:proofErr w:type="gramEnd"/>
+      <w:r>
+        <w:rPr>
+          <w:lang w:val="en-GB"/>
+        </w:rPr>
+        <w:t>.platform.commons.util.ReflectionUtils.isMethodPresent(ReflectionUtils.java:1188)</w:t>
+      </w:r>
+    </w:p>
+    <w:p>
+      <w:pPr>
+        <w:rPr>
+          <w:lang w:val="en-GB"/>
+        </w:rPr>
+      </w:pPr>
+      <w:r>
+        <w:rPr>
+          <w:lang w:val="en-GB"/>
+        </w:rPr>
+        <w:tab/>
+        <w:t xml:space="preserve">at </w:t>
+      </w:r>
+      <w:proofErr w:type="gramStart"/>
+      <w:r>
+        <w:rPr>
+          <w:lang w:val="en-GB"/>
+        </w:rPr>
+        <w:t>org.junit</w:t>
+      </w:r>
+      <w:proofErr w:type="gramEnd"/>
+      <w:r>
+        <w:rPr>
+          <w:lang w:val="en-GB"/>
+        </w:rPr>
+        <w:t>.jupiter.engine.discovery.predicates.IsTestClassWithTests.hasTestOrTestFactoryOrTestTemplateMethods(IsTestClassWithTests.java:50)</w:t>
+      </w:r>
+    </w:p>
+    <w:p>
+      <w:pPr>
+        <w:rPr>
+          <w:lang w:val="en-GB"/>
+        </w:rPr>
+      </w:pPr>
+      <w:r>
+        <w:rPr>
+          <w:lang w:val="en-GB"/>
+        </w:rPr>
+        <w:lastRenderedPageBreak/>
+        <w:tab/>
+        <w:t xml:space="preserve">at </w:t>
+      </w:r>
+      <w:proofErr w:type="gramStart"/>
+      <w:r>
+        <w:rPr>
+          <w:lang w:val="en-GB"/>
+        </w:rPr>
+        <w:t>org.junit</w:t>
+      </w:r>
+      <w:proofErr w:type="gramEnd"/>
+      <w:r>
+        <w:rPr>
+          <w:lang w:val="en-GB"/>
+        </w:rPr>
+        <w:t>.jupiter.engine.discovery.predicates.IsTestClassWithTests.test(IsTestClassWithTests.java:46)</w:t>
+      </w:r>
+    </w:p>
+    <w:p>
+      <w:pPr>
+        <w:rPr>
+          <w:lang w:val="en-GB"/>
+        </w:rPr>
+      </w:pPr>
+      <w:r>
+        <w:rPr>
+          <w:lang w:val="en-GB"/>
+        </w:rPr>
+        <w:tab/>
+        <w:t xml:space="preserve">at </w:t>
+      </w:r>
+      <w:proofErr w:type="gramStart"/>
+      <w:r>
+        <w:rPr>
+          <w:lang w:val="en-GB"/>
+        </w:rPr>
+        <w:t>org.junit</w:t>
+      </w:r>
+      <w:proofErr w:type="gramEnd"/>
+      <w:r>
+        <w:rPr>
+          <w:lang w:val="en-GB"/>
+        </w:rPr>
+        <w:t>.jupiter.engine.discovery.ClassSelectorResolver.resolve(ClassSelectorResolver.java:67)</w:t>
+      </w:r>
+    </w:p>
+    <w:p>
+      <w:pPr>
+        <w:rPr>
+          <w:lang w:val="en-GB"/>
+        </w:rPr>
+      </w:pPr>
+      <w:r>
+        <w:rPr>
+          <w:lang w:val="en-GB"/>
+        </w:rPr>
+        <w:tab/>
+        <w:t xml:space="preserve">at </w:t>
+      </w:r>
+      <w:proofErr w:type="gramStart"/>
+      <w:r>
+        <w:rPr>
+          <w:lang w:val="en-GB"/>
+        </w:rPr>
+        <w:t>org.junit</w:t>
+      </w:r>
+      <w:proofErr w:type="gramEnd"/>
+      <w:r>
+        <w:rPr>
+          <w:lang w:val="en-GB"/>
+        </w:rPr>
+        <w:t>.platform.engine.support.discovery.EngineDiscoveryRequestResolution.lambda$resolve$2(EngineDiscoveryRequestResolution.java:134)</w:t>
+      </w:r>
+    </w:p>
+    <w:p>
+      <w:pPr>
+        <w:rPr>
+          <w:lang w:val="en-GB"/>
+        </w:rPr>
+      </w:pPr>
+      <w:r>
+        <w:rPr>
+          <w:lang w:val="en-GB"/>
+        </w:rPr>
+        <w:tab/>
+        <w:t xml:space="preserve">at </w:t>
+      </w:r>
+      <w:proofErr w:type="gramStart"/>
+      <w:r>
+        <w:rPr>
+          <w:lang w:val="en-GB"/>
+        </w:rPr>
+        <w:t>java.util</w:t>
+      </w:r>
+      <w:proofErr w:type="gramEnd"/>
+      <w:r>
+        <w:rPr>
+          <w:lang w:val="en-GB"/>
+        </w:rPr>
+        <w:t>.stream.ReferencePipeline$3$1.accept(ReferencePipeline.java:193)</w:t>
+      </w:r>
+    </w:p>
+    <w:p>
+      <w:pPr>
+        <w:rPr>
+          <w:lang w:val="en-GB"/>
+        </w:rPr>
+      </w:pPr>
+      <w:r>
+        <w:rPr>
+          <w:lang w:val="en-GB"/>
+        </w:rPr>
+        <w:tab/>
+        <w:t xml:space="preserve">at </w:t>
+      </w:r>
+      <w:proofErr w:type="gramStart"/>
+      <w:r>
+        <w:rPr>
+          <w:lang w:val="en-GB"/>
+        </w:rPr>
+        <w:t>java.util</w:t>
+      </w:r>
+      <w:proofErr w:type="gramEnd"/>
+      <w:r>
+        <w:rPr>
+          <w:lang w:val="en-GB"/>
+        </w:rPr>
+        <w:t>.ArrayList$ArrayListSpliterator.tryAdvance(ArrayList.java:1359)</w:t>
+      </w:r>
+    </w:p>
+    <w:p>
+      <w:pPr>
+        <w:rPr>
+          <w:lang w:val="en-GB"/>
+        </w:rPr>
+      </w:pPr>
+      <w:r>
+        <w:rPr>
+          <w:lang w:val="en-GB"/>
+        </w:rPr>
+        <w:tab/>
+        <w:t xml:space="preserve">at </w:t>
+      </w:r>
+      <w:proofErr w:type="gramStart"/>
+      <w:r>
+        <w:rPr>
+          <w:lang w:val="en-GB"/>
+        </w:rPr>
+        <w:t>java.util</w:t>
+      </w:r>
+      <w:proofErr w:type="gramEnd"/>
+      <w:r>
+        <w:rPr>
+          <w:lang w:val="en-GB"/>
+        </w:rPr>
+        <w:t>.stream.ReferencePipeline.forEachWithCancel(ReferencePipeline.java:126)</w:t>
+      </w:r>
+    </w:p>
+    <w:p>
+      <w:pPr>
+        <w:rPr>
+          <w:lang w:val="en-GB"/>
+        </w:rPr>
+      </w:pPr>
+      <w:r>
+        <w:rPr>
+          <w:lang w:val="en-GB"/>
+        </w:rPr>
+        <w:tab/>
+        <w:t xml:space="preserve">at </w:t>
+      </w:r>
+      <w:proofErr w:type="gramStart"/>
+      <w:r>
+        <w:rPr>
+          <w:lang w:val="en-GB"/>
+        </w:rPr>
+        <w:t>java.util</w:t>
+      </w:r>
+      <w:proofErr w:type="gramEnd"/>
+      <w:r>
+        <w:rPr>
+          <w:lang w:val="en-GB"/>
+        </w:rPr>
+        <w:t>.stream.AbstractPipeline.copyIntoWithCancel(AbstractPipeline.java:499)</w:t>
+      </w:r>
+    </w:p>
+    <w:p>
+      <w:pPr>
+        <w:rPr>
+          <w:lang w:val="en-GB"/>
+        </w:rPr>
+      </w:pPr>
+      <w:r>
+        <w:rPr>
+          <w:lang w:val="en-GB"/>
+        </w:rPr>
+        <w:tab/>
+        <w:t xml:space="preserve">at </w:t>
+      </w:r>
+      <w:proofErr w:type="gramStart"/>
+      <w:r>
+        <w:rPr>
+          <w:lang w:val="en-GB"/>
+        </w:rPr>
+        <w:t>java.util</w:t>
+      </w:r>
+      <w:proofErr w:type="gramEnd"/>
+      <w:r>
+        <w:rPr>
+          <w:lang w:val="en-GB"/>
+        </w:rPr>
+        <w:t>.stream.AbstractPipeline.copyInto(AbstractPipeline.java:486)</w:t>
+      </w:r>
+    </w:p>
+    <w:p>
+      <w:pPr>
+        <w:rPr>
+          <w:lang w:val="en-GB"/>
+        </w:rPr>
+      </w:pPr>
+      <w:r>
+        <w:rPr>
+          <w:lang w:val="en-GB"/>
+        </w:rPr>
+        <w:tab/>
+        <w:t xml:space="preserve">at </w:t>
+      </w:r>
+      <w:proofErr w:type="gramStart"/>
+      <w:r>
+        <w:rPr>
+          <w:lang w:val="en-GB"/>
+        </w:rPr>
+        <w:t>java.util</w:t>
+      </w:r>
+      <w:proofErr w:type="gramEnd"/>
+      <w:r>
+        <w:rPr>
+          <w:lang w:val="en-GB"/>
+        </w:rPr>
+        <w:t>.stream.AbstractPipeline.wrapAndCopyInto(AbstractPipeline.java:472)</w:t>
+      </w:r>
+    </w:p>
+    <w:p>
+      <w:pPr>
+        <w:rPr>
+          <w:lang w:val="en-GB"/>
+        </w:rPr>
+      </w:pPr>
+      <w:r>
+        <w:rPr>
+          <w:lang w:val="en-GB"/>
+        </w:rPr>
+        <w:tab/>
+        <w:t xml:space="preserve">at </w:t>
+      </w:r>
+      <w:proofErr w:type="gramStart"/>
+      <w:r>
+        <w:rPr>
+          <w:lang w:val="en-GB"/>
+        </w:rPr>
+        <w:t>java.util</w:t>
+      </w:r>
+      <w:proofErr w:type="gramEnd"/>
+      <w:r>
+        <w:rPr>
+          <w:lang w:val="en-GB"/>
+        </w:rPr>
+        <w:t>.stream.FindOps$FindOp.evaluateSequential(FindOps.java:152)</w:t>
+      </w:r>
+    </w:p>
+    <w:p>
+      <w:pPr>
+        <w:rPr>
+          <w:lang w:val="en-GB"/>
+        </w:rPr>
+      </w:pPr>
+      <w:r>
+        <w:rPr>
+          <w:lang w:val="en-GB"/>
+        </w:rPr>
+        <w:tab/>
+        <w:t xml:space="preserve">at </w:t>
+      </w:r>
+      <w:proofErr w:type="gramStart"/>
+      <w:r>
+        <w:rPr>
+          <w:lang w:val="en-GB"/>
+        </w:rPr>
+        <w:t>java.util</w:t>
+      </w:r>
+      <w:proofErr w:type="gramEnd"/>
+      <w:r>
+        <w:rPr>
+          <w:lang w:val="en-GB"/>
+        </w:rPr>
+        <w:t>.stream.AbstractPipeline.evaluate(AbstractPipeline.java:234)</w:t>
+      </w:r>
+    </w:p>
+    <w:p>
+      <w:pPr>
+        <w:rPr>
+          <w:lang w:val="en-GB"/>
+        </w:rPr>
+      </w:pPr>
+      <w:r>
+        <w:rPr>
+          <w:lang w:val="en-GB"/>
+        </w:rPr>
+        <w:tab/>
+        <w:t xml:space="preserve">at </w:t>
+      </w:r>
+      <w:proofErr w:type="gramStart"/>
+      <w:r>
+        <w:rPr>
+          <w:lang w:val="en-GB"/>
+        </w:rPr>
+        <w:t>java.util</w:t>
+      </w:r>
+      <w:proofErr w:type="gramEnd"/>
+      <w:r>
+        <w:rPr>
+          <w:lang w:val="en-GB"/>
+        </w:rPr>
+        <w:t>.stream.ReferencePipeline.findFirst(ReferencePipeline.java:464)</w:t>
+      </w:r>
+    </w:p>
+    <w:p>
+      <w:pPr>
+        <w:rPr>
+          <w:lang w:val="en-GB"/>
+        </w:rPr>
+      </w:pPr>
+      <w:r>
+        <w:rPr>
+          <w:lang w:val="en-GB"/>
+        </w:rPr>
+        <w:tab/>
+        <w:t xml:space="preserve">at </w:t>
+      </w:r>
+      <w:proofErr w:type="gramStart"/>
+      <w:r>
+        <w:rPr>
+          <w:lang w:val="en-GB"/>
+        </w:rPr>
+        <w:t>org.junit</w:t>
+      </w:r>
+      <w:proofErr w:type="gramEnd"/>
+      <w:r>
+        <w:rPr>
+          <w:lang w:val="en-GB"/>
+        </w:rPr>
+        <w:t>.platform.engine.support.discovery.EngineDiscoveryRequestResolution.resolve(EngineDiscoveryRequestResolution.java:185)</w:t>
+      </w:r>
+    </w:p>
+    <w:p>
+      <w:pPr>
+        <w:rPr>
+          <w:lang w:val="en-GB"/>
+        </w:rPr>
+      </w:pPr>
+      <w:r>
+        <w:rPr>
+          <w:lang w:val="en-GB"/>
+        </w:rPr>
+        <w:tab/>
+        <w:t xml:space="preserve">at </w:t>
+      </w:r>
+      <w:proofErr w:type="gramStart"/>
+      <w:r>
+        <w:rPr>
+          <w:lang w:val="en-GB"/>
+        </w:rPr>
+        <w:t>org.junit</w:t>
+      </w:r>
+      <w:proofErr w:type="gramEnd"/>
+      <w:r>
+        <w:rPr>
+          <w:lang w:val="en-GB"/>
+        </w:rPr>
+        <w:t>.platform.engine.support.discovery.EngineDiscoveryRequestResolution.resolve(EngineDiscoveryRequestResolution.java:125)</w:t>
+      </w:r>
+    </w:p>
+    <w:p>
+      <w:pPr>
+        <w:rPr>
+          <w:lang w:val="en-GB"/>
+        </w:rPr>
+      </w:pPr>
+      <w:r>
+        <w:rPr>
+          <w:lang w:val="en-GB"/>
+        </w:rPr>
+        <w:tab/>
+        <w:t xml:space="preserve">at </w:t>
+      </w:r>
+      <w:proofErr w:type="gramStart"/>
+      <w:r>
+        <w:rPr>
+          <w:lang w:val="en-GB"/>
+        </w:rPr>
+        <w:t>org.junit</w:t>
+      </w:r>
+      <w:proofErr w:type="gramEnd"/>
+      <w:r>
+        <w:rPr>
+          <w:lang w:val="en-GB"/>
+        </w:rPr>
+        <w:t>.platform.engine.support.discovery.EngineDiscoveryRequestResolution.resolveCompletely(EngineDiscoveryRequestResolution.java:91)</w:t>
+      </w:r>
+    </w:p>
+    <w:p>
+      <w:pPr>
+        <w:rPr>
+          <w:lang w:val="en-GB"/>
+        </w:rPr>
+      </w:pPr>
+      <w:r>
+        <w:rPr>
+          <w:lang w:val="en-GB"/>
+        </w:rPr>
+        <w:tab/>
+        <w:t>... 15 more</w:t>
+      </w:r>
+    </w:p>
+    <w:p>
+      <w:pPr>
+        <w:rPr>
+          <w:lang w:val="en-GB"/>
+        </w:rPr>
+      </w:pPr>
+      <w:r>
+        <w:rPr>
+          <w:lang w:val="en-GB"/>
+        </w:rPr>
+        <w:t xml:space="preserve">Caused by: </w:t>
+      </w:r>
+      <w:proofErr w:type="spellStart"/>
+      <w:proofErr w:type="gramStart"/>
+      <w:r>
+        <w:rPr>
+          <w:lang w:val="en-GB"/>
+        </w:rPr>
+        <w:t>java.lang</w:t>
+      </w:r>
+      <w:proofErr w:type="gramEnd"/>
+      <w:r>
+        <w:rPr>
+          <w:lang w:val="en-GB"/>
+        </w:rPr>
+        <w:t>.ClassNotFoundException</w:t>
+      </w:r>
+      <w:proofErr w:type="spellEnd"/>
+      <w:r>
+        <w:rPr>
+          <w:lang w:val="en-GB"/>
+        </w:rPr>
+        <w:t xml:space="preserve">: </w:t>
+      </w:r>
+      <w:proofErr w:type="spellStart"/>
+      <w:r>
+        <w:rPr>
+          <w:lang w:val="en-GB"/>
+        </w:rPr>
+        <w:t>Resposta</w:t>
+      </w:r>
+      <w:proofErr w:type="spellEnd"/>
+    </w:p>
+    <w:p>
+      <w:pPr>
+        <w:rPr>
+          <w:lang w:val="en-GB"/>
+        </w:rPr>
+      </w:pPr>
+      <w:r>
+        <w:rPr>
+          <w:lang w:val="en-GB"/>
+        </w:rPr>
+        <w:tab/>
+        <w:t xml:space="preserve">at </w:t>
+      </w:r>
+      <w:proofErr w:type="spellStart"/>
+      <w:proofErr w:type="gramStart"/>
+      <w:r>
+        <w:rPr>
+          <w:lang w:val="en-GB"/>
+        </w:rPr>
+        <w:t>java.net.URLClassLoader.findClass</w:t>
+      </w:r>
+      <w:proofErr w:type="spellEnd"/>
+      <w:proofErr w:type="gramEnd"/>
+      <w:r>
+        <w:rPr>
+          <w:lang w:val="en-GB"/>
+        </w:rPr>
+        <w:t>(URLClassLoader.java:382)</w:t>
+      </w:r>
+    </w:p>
+    <w:p>
+      <w:pPr>
+        <w:rPr>
+          <w:lang w:val="en-GB"/>
+        </w:rPr>
+      </w:pPr>
+      <w:r>
+        <w:rPr>
+          <w:lang w:val="en-GB"/>
+        </w:rPr>
+        <w:tab/>
+        <w:t xml:space="preserve">at </w:t>
+      </w:r>
+      <w:proofErr w:type="spellStart"/>
+      <w:proofErr w:type="gramStart"/>
+      <w:r>
+        <w:rPr>
+          <w:lang w:val="en-GB"/>
+        </w:rPr>
+        <w:t>java.lang</w:t>
+      </w:r>
+      <w:proofErr w:type="gramEnd"/>
+      <w:r>
+        <w:rPr>
+          <w:lang w:val="en-GB"/>
+        </w:rPr>
+        <w:t>.ClassLoader.loadClass</w:t>
+      </w:r>
+      <w:proofErr w:type="spellEnd"/>
+      <w:r>
+        <w:rPr>
+          <w:lang w:val="en-GB"/>
+        </w:rPr>
+        <w:t>(ClassLoader.java:418)</w:t>
+      </w:r>
+    </w:p>
+    <w:p>
+      <w:pPr>
+        <w:rPr>
+          <w:lang w:val="en-GB"/>
+        </w:rPr>
+      </w:pPr>
+      <w:r>
+        <w:rPr>
+          <w:lang w:val="en-GB"/>
+        </w:rPr>
+        <w:tab/>
+        <w:t xml:space="preserve">at </w:t>
+      </w:r>
+      <w:proofErr w:type="spellStart"/>
+      <w:proofErr w:type="gramStart"/>
+      <w:r>
+        <w:rPr>
+          <w:lang w:val="en-GB"/>
+        </w:rPr>
+        <w:t>sun.misc</w:t>
+      </w:r>
+      <w:proofErr w:type="gramEnd"/>
+      <w:r>
+        <w:rPr>
+          <w:lang w:val="en-GB"/>
+        </w:rPr>
+        <w:t>.Launcher$AppClassLoader.loadClass</w:t>
+      </w:r>
+      <w:proofErr w:type="spellEnd"/>
+      <w:r>
+        <w:rPr>
+          <w:lang w:val="en-GB"/>
+        </w:rPr>
+        <w:t>(Launcher.java:355)</w:t>
+      </w:r>
+    </w:p>
+    <w:p>
+      <w:pPr>
+        <w:rPr>
+          <w:lang w:val="en-GB"/>
+        </w:rPr>
+      </w:pPr>
+      <w:r>
+        <w:rPr>
+          <w:lang w:val="en-GB"/>
+        </w:rPr>
+        <w:tab/>
+        <w:t xml:space="preserve">at </w:t>
+      </w:r>
+      <w:proofErr w:type="spellStart"/>
+      <w:proofErr w:type="gramStart"/>
+      <w:r>
+        <w:rPr>
+          <w:lang w:val="en-GB"/>
+        </w:rPr>
+        <w:t>java.lang</w:t>
+      </w:r>
+      <w:proofErr w:type="gramEnd"/>
+      <w:r>
+        <w:rPr>
+          <w:lang w:val="en-GB"/>
+        </w:rPr>
+        <w:t>.ClassLoader.loadClass</w:t>
+      </w:r>
+      <w:proofErr w:type="spellEnd"/>
+      <w:r>
+        <w:rPr>
+          <w:lang w:val="en-GB"/>
+        </w:rPr>
+        <w:t>(ClassLoader.java:351)</w:t>
+      </w:r>
+    </w:p>
+    <w:p>
+      <w:r>
+        <w:rPr>
+          <w:lang w:val="en-GB"/>
+        </w:rPr>
+        <w:tab/>
+      </w:r>
+      <w:r>
+        <w:t>... 40 more</w:t>
       </w:r>
     </w:p>
     <w:p/>
     <w:p/>
+    <w:p>
+      <w:pPr>
+        <w:rPr>
+          <w:b/>
+          <w:bCs/>
+        </w:rPr>
+      </w:pPr>
+      <w:r>
+        <w:rPr>
+          <w:b/>
+          <w:bCs/>
+        </w:rPr>
+        <w:lastRenderedPageBreak/>
+        <w:t xml:space="preserve">- CORRIGINDO ERRO CRIANDO UMA ENUN CLASSE RESPOSTA COM ‘CULPADO’ E ‘INOCENTE’ </w:t>
+      </w:r>
+    </w:p>
+    <w:p>
+      <w:proofErr w:type="spellStart"/>
+      <w:r>
+        <w:t>package</w:t>
+      </w:r>
+      <w:proofErr w:type="spellEnd"/>
+      <w:r>
+        <w:t xml:space="preserve"> </w:t>
+      </w:r>
+      <w:proofErr w:type="spellStart"/>
+      <w:proofErr w:type="gramStart"/>
+      <w:r>
+        <w:t>br.com.fiap</w:t>
+      </w:r>
+      <w:proofErr w:type="spellEnd"/>
+      <w:proofErr w:type="gramEnd"/>
+      <w:r>
+        <w:t>;</w:t>
+      </w:r>
+    </w:p>
     <w:p/>
+    <w:p>
+      <w:proofErr w:type="spellStart"/>
+      <w:r>
+        <w:t>public</w:t>
+      </w:r>
+      <w:proofErr w:type="spellEnd"/>
+      <w:r>
+        <w:t xml:space="preserve"> </w:t>
+      </w:r>
+      <w:proofErr w:type="spellStart"/>
+      <w:r>
+        <w:t>enum</w:t>
+      </w:r>
+      <w:proofErr w:type="spellEnd"/>
+      <w:r>
+        <w:t xml:space="preserve"> Resposta {</w:t>
+      </w:r>
+    </w:p>
+    <w:p>
+      <w:r>
+        <w:tab/>
+        <w:t>CULPADO, INOCENTE</w:t>
+      </w:r>
+    </w:p>
+    <w:p>
+      <w:r>
+        <w:t>}</w:t>
+      </w:r>
+    </w:p>
     <w:p/>
     <w:p/>
     <w:sectPr>
@@ -724,6 +3421,118 @@
 <file path=word/numbering.xml><?xml version="1.0" encoding="utf-8"?>
 <w:numbering xmlns:wpc="http://schemas.microsoft.com/office/word/2010/wordprocessingCanvas" xmlns:cx="http://schemas.microsoft.com/office/drawing/2014/chartex" xmlns:cx1="http://schemas.microsoft.com/office/drawing/2015/9/8/chartex" xmlns:cx2="http://schemas.microsoft.com/office/drawing/2015/10/21/chartex" xmlns:cx3="http://schemas.microsoft.com/office/drawing/2016/5/9/chartex" xmlns:cx4="http://schemas.microsoft.com/office/drawing/2016/5/10/chartex" xmlns:cx5="http://schemas.microsoft.com/office/drawing/2016/5/11/chartex" xmlns:cx6="http://schemas.microsoft.com/office/drawing/2016/5/12/chartex" xmlns:cx7="http://schemas.microsoft.com/office/drawing/2016/5/13/chartex" xmlns:cx8="http://schemas.microsoft.com/office/drawing/2016/5/14/chartex" xmlns:mc="http://schemas.openxmlformats.org/markup-compatibility/2006" xmlns:aink="http://schemas.microsoft.com/office/drawing/2016/ink" xmlns:am3d="http://schemas.microsoft.com/office/drawing/2017/model3d" xmlns:o="urn:schemas-microsoft-com:office:office" xmlns:r="http://schemas.openxmlformats.org/officeDocument/2006/relationships" xmlns:m="http://schemas.openxmlformats.org/officeDocument/2006/math" xmlns:v="urn:schemas-microsoft-com:vml" xmlns:wp14="http://schemas.microsoft.com/office/word/2010/wordprocessingDrawing" xmlns:wp="http://schemas.openxmlformats.org/drawingml/2006/wordprocessingDrawing" xmlns:w10="urn:schemas-microsoft-com:office:word" xmlns:w="http://schemas.openxmlformats.org/wordprocessingml/2006/main" xmlns:w14="http://schemas.microsoft.com/office/word/2010/wordml" xmlns:w15="http://schemas.microsoft.com/office/word/2012/wordml" xmlns:w16cid="http://schemas.microsoft.com/office/word/2016/wordml/cid" xmlns:w16se="http://schemas.microsoft.com/office/word/2015/wordml/symex" xmlns:wpg="http://schemas.microsoft.com/office/word/2010/wordprocessingGroup" xmlns:wpi="http://schemas.microsoft.com/office/word/2010/wordprocessingInk" xmlns:wne="http://schemas.microsoft.com/office/word/2006/wordml" xmlns:wps="http://schemas.microsoft.com/office/word/2010/wordprocessingShape" mc:Ignorable="w14 w15 w16se w16cid wp14">
   <w:abstractNum w:abstractNumId="0" w15:restartNumberingAfterBreak="0">
+    <w:nsid w:val="43CA6597"/>
+    <w:multiLevelType w:val="hybridMultilevel"/>
+    <w:tmpl w:val="D40C75AA"/>
+    <w:lvl w:ilvl="0" w:tplc="FB94251A">
+      <w:numFmt w:val="bullet"/>
+      <w:lvlText w:val=""/>
+      <w:lvlJc w:val="left"/>
+      <w:pPr>
+        <w:ind w:left="720" w:hanging="360"/>
+      </w:pPr>
+      <w:rPr>
+        <w:rFonts w:ascii="Wingdings" w:eastAsiaTheme="minorHAnsi" w:hAnsi="Wingdings" w:cstheme="minorBidi" w:hint="default"/>
+      </w:rPr>
+    </w:lvl>
+    <w:lvl w:ilvl="1" w:tplc="04160003" w:tentative="1">
+      <w:start w:val="1"/>
+      <w:numFmt w:val="bullet"/>
+      <w:lvlText w:val="o"/>
+      <w:lvlJc w:val="left"/>
+      <w:pPr>
+        <w:ind w:left="1440" w:hanging="360"/>
+      </w:pPr>
+      <w:rPr>
+        <w:rFonts w:ascii="Courier New" w:hAnsi="Courier New" w:cs="Courier New" w:hint="default"/>
+      </w:rPr>
+    </w:lvl>
+    <w:lvl w:ilvl="2" w:tplc="04160005" w:tentative="1">
+      <w:start w:val="1"/>
+      <w:numFmt w:val="bullet"/>
+      <w:lvlText w:val=""/>
+      <w:lvlJc w:val="left"/>
+      <w:pPr>
+        <w:ind w:left="2160" w:hanging="360"/>
+      </w:pPr>
+      <w:rPr>
+        <w:rFonts w:ascii="Wingdings" w:hAnsi="Wingdings" w:hint="default"/>
+      </w:rPr>
+    </w:lvl>
+    <w:lvl w:ilvl="3" w:tplc="04160001" w:tentative="1">
+      <w:start w:val="1"/>
+      <w:numFmt w:val="bullet"/>
+      <w:lvlText w:val=""/>
+      <w:lvlJc w:val="left"/>
+      <w:pPr>
+        <w:ind w:left="2880" w:hanging="360"/>
+      </w:pPr>
+      <w:rPr>
+        <w:rFonts w:ascii="Symbol" w:hAnsi="Symbol" w:hint="default"/>
+      </w:rPr>
+    </w:lvl>
+    <w:lvl w:ilvl="4" w:tplc="04160003" w:tentative="1">
+      <w:start w:val="1"/>
+      <w:numFmt w:val="bullet"/>
+      <w:lvlText w:val="o"/>
+      <w:lvlJc w:val="left"/>
+      <w:pPr>
+        <w:ind w:left="3600" w:hanging="360"/>
+      </w:pPr>
+      <w:rPr>
+        <w:rFonts w:ascii="Courier New" w:hAnsi="Courier New" w:cs="Courier New" w:hint="default"/>
+      </w:rPr>
+    </w:lvl>
+    <w:lvl w:ilvl="5" w:tplc="04160005" w:tentative="1">
+      <w:start w:val="1"/>
+      <w:numFmt w:val="bullet"/>
+      <w:lvlText w:val=""/>
+      <w:lvlJc w:val="left"/>
+      <w:pPr>
+        <w:ind w:left="4320" w:hanging="360"/>
+      </w:pPr>
+      <w:rPr>
+        <w:rFonts w:ascii="Wingdings" w:hAnsi="Wingdings" w:hint="default"/>
+      </w:rPr>
+    </w:lvl>
+    <w:lvl w:ilvl="6" w:tplc="04160001" w:tentative="1">
+      <w:start w:val="1"/>
+      <w:numFmt w:val="bullet"/>
+      <w:lvlText w:val=""/>
+      <w:lvlJc w:val="left"/>
+      <w:pPr>
+        <w:ind w:left="5040" w:hanging="360"/>
+      </w:pPr>
+      <w:rPr>
+        <w:rFonts w:ascii="Symbol" w:hAnsi="Symbol" w:hint="default"/>
+      </w:rPr>
+    </w:lvl>
+    <w:lvl w:ilvl="7" w:tplc="04160003" w:tentative="1">
+      <w:start w:val="1"/>
+      <w:numFmt w:val="bullet"/>
+      <w:lvlText w:val="o"/>
+      <w:lvlJc w:val="left"/>
+      <w:pPr>
+        <w:ind w:left="5760" w:hanging="360"/>
+      </w:pPr>
+      <w:rPr>
+        <w:rFonts w:ascii="Courier New" w:hAnsi="Courier New" w:cs="Courier New" w:hint="default"/>
+      </w:rPr>
+    </w:lvl>
+    <w:lvl w:ilvl="8" w:tplc="04160005" w:tentative="1">
+      <w:start w:val="1"/>
+      <w:numFmt w:val="bullet"/>
+      <w:lvlText w:val=""/>
+      <w:lvlJc w:val="left"/>
+      <w:pPr>
+        <w:ind w:left="6480" w:hanging="360"/>
+      </w:pPr>
+      <w:rPr>
+        <w:rFonts w:ascii="Wingdings" w:hAnsi="Wingdings" w:hint="default"/>
+      </w:rPr>
+    </w:lvl>
+  </w:abstractNum>
+  <w:abstractNum w:abstractNumId="1" w15:restartNumberingAfterBreak="0">
     <w:nsid w:val="5AF0792E"/>
     <w:multiLevelType w:val="hybridMultilevel"/>
     <w:tmpl w:val="06C87E86"/>
@@ -835,7 +3644,7 @@
       </w:rPr>
     </w:lvl>
   </w:abstractNum>
-  <w:abstractNum w:abstractNumId="1" w15:restartNumberingAfterBreak="0">
+  <w:abstractNum w:abstractNumId="2" w15:restartNumberingAfterBreak="0">
     <w:nsid w:val="7C0C1C59"/>
     <w:multiLevelType w:val="hybridMultilevel"/>
     <w:tmpl w:val="C5365D86"/>
@@ -948,10 +3757,13 @@
     </w:lvl>
   </w:abstractNum>
   <w:num w:numId="1">
-    <w:abstractNumId w:val="0"/>
+    <w:abstractNumId w:val="1"/>
   </w:num>
   <w:num w:numId="2">
-    <w:abstractNumId w:val="1"/>
+    <w:abstractNumId w:val="2"/>
+  </w:num>
+  <w:num w:numId="3">
+    <w:abstractNumId w:val="0"/>
   </w:num>
 </w:numbering>
 </file>

</xml_diff>

<commit_message>
Erro de valores entre as classes
Erro entre a classe de Testes e classe Java. Correcao atraves de alteracao de valores conforme algoritmo.
</commit_message>
<xml_diff>
--- a/Testes/RELATORIO-TESTE.docx
+++ b/Testes/RELATORIO-TESTE.docx
@@ -211,8 +211,6 @@
         </w:rPr>
         <w:t>"Not yet implemented");</w:t>
       </w:r>
-      <w:bookmarkStart w:id="0" w:name="_GoBack"/>
-      <w:bookmarkEnd w:id="0"/>
     </w:p>
     <w:p>
       <w:r>
@@ -3406,8 +3404,2879 @@
         <w:t>}</w:t>
       </w:r>
     </w:p>
+    <w:p>
+      <w:pPr>
+        <w:rPr>
+          <w:b/>
+          <w:bCs/>
+        </w:rPr>
+      </w:pPr>
+      <w:r>
+        <w:rPr>
+          <w:b/>
+          <w:bCs/>
+        </w:rPr>
+        <w:t>-ERRO ENCONTRADO EM DIFERENCAS ENTRE OS VALORES INICIADOS NAS VARIAVEIS DA CLASSE JAVA PARA O ALGORITMO</w:t>
+      </w:r>
+    </w:p>
     <w:p/>
+    <w:p>
+      <w:pPr>
+        <w:pStyle w:val="PargrafodaLista"/>
+        <w:numPr>
+          <w:ilvl w:val="0"/>
+          <w:numId w:val="3"/>
+        </w:numPr>
+        <w:rPr>
+          <w:b/>
+          <w:bCs/>
+        </w:rPr>
+      </w:pPr>
+      <w:r>
+        <w:rPr>
+          <w:b/>
+          <w:bCs/>
+        </w:rPr>
+        <w:t xml:space="preserve">ALGORITMO </w:t>
+      </w:r>
+    </w:p>
+    <w:p>
+      <w:pPr>
+        <w:ind w:left="360"/>
+        <w:rPr>
+          <w:b/>
+          <w:bCs/>
+        </w:rPr>
+      </w:pPr>
+    </w:p>
+    <w:p>
+      <w:pPr>
+        <w:pStyle w:val="PargrafodaLista"/>
+      </w:pPr>
+      <w:proofErr w:type="spellStart"/>
+      <w:r>
+        <w:t>int</w:t>
+      </w:r>
+      <w:proofErr w:type="spellEnd"/>
+      <w:r>
+        <w:t xml:space="preserve"> PENA_INOCENCIA = 0;</w:t>
+      </w:r>
+    </w:p>
+    <w:p>
+      <w:pPr>
+        <w:pStyle w:val="PargrafodaLista"/>
+      </w:pPr>
+      <w:r>
+        <w:t xml:space="preserve">   </w:t>
+      </w:r>
+      <w:proofErr w:type="spellStart"/>
+      <w:r>
+        <w:t>int</w:t>
+      </w:r>
+      <w:proofErr w:type="spellEnd"/>
+      <w:r>
+        <w:t xml:space="preserve"> PENA_CONDENACAO_</w:t>
+      </w:r>
+      <w:proofErr w:type="gramStart"/>
+      <w:r>
+        <w:t>MUTUA</w:t>
+      </w:r>
+      <w:proofErr w:type="gramEnd"/>
+      <w:r>
+        <w:t xml:space="preserve"> = 5;</w:t>
+      </w:r>
+    </w:p>
+    <w:p>
+      <w:pPr>
+        <w:pStyle w:val="PargrafodaLista"/>
+      </w:pPr>
+      <w:r>
+        <w:t xml:space="preserve">   </w:t>
+      </w:r>
+      <w:proofErr w:type="spellStart"/>
+      <w:r>
+        <w:t>int</w:t>
+      </w:r>
+      <w:proofErr w:type="spellEnd"/>
+      <w:r>
+        <w:t xml:space="preserve"> PENA_CONDENACAO_INDIVIDUAL = 10;</w:t>
+      </w:r>
+    </w:p>
+    <w:p>
+      <w:pPr>
+        <w:pStyle w:val="PargrafodaLista"/>
+      </w:pPr>
+      <w:r>
+        <w:t xml:space="preserve">   </w:t>
+      </w:r>
+      <w:proofErr w:type="spellStart"/>
+      <w:r>
+        <w:t>int</w:t>
+      </w:r>
+      <w:proofErr w:type="spellEnd"/>
+      <w:r>
+        <w:t xml:space="preserve"> PENA_CONDENACAO_CUMPLICES = 1;</w:t>
+      </w:r>
+    </w:p>
     <w:p/>
+    <w:p>
+      <w:pPr>
+        <w:pStyle w:val="PargrafodaLista"/>
+        <w:numPr>
+          <w:ilvl w:val="0"/>
+          <w:numId w:val="3"/>
+        </w:numPr>
+        <w:rPr>
+          <w:b/>
+          <w:bCs/>
+        </w:rPr>
+      </w:pPr>
+      <w:r>
+        <w:rPr>
+          <w:b/>
+          <w:bCs/>
+        </w:rPr>
+        <w:t xml:space="preserve">CLASSE JAVA </w:t>
+      </w:r>
+    </w:p>
+    <w:p>
+      <w:pPr>
+        <w:pStyle w:val="PargrafodaLista"/>
+      </w:pPr>
+    </w:p>
+    <w:p>
+      <w:pPr>
+        <w:pStyle w:val="PargrafodaLista"/>
+      </w:pPr>
+      <w:proofErr w:type="spellStart"/>
+      <w:r>
+        <w:t>private</w:t>
+      </w:r>
+      <w:proofErr w:type="spellEnd"/>
+      <w:r>
+        <w:t xml:space="preserve"> </w:t>
+      </w:r>
+      <w:proofErr w:type="spellStart"/>
+      <w:r>
+        <w:t>int</w:t>
+      </w:r>
+      <w:proofErr w:type="spellEnd"/>
+      <w:r>
+        <w:t xml:space="preserve"> PENA_INOCENCIA = 10;</w:t>
+      </w:r>
+    </w:p>
+    <w:p>
+      <w:pPr>
+        <w:pStyle w:val="PargrafodaLista"/>
+      </w:pPr>
+      <w:r>
+        <w:t xml:space="preserve">   </w:t>
+      </w:r>
+      <w:proofErr w:type="spellStart"/>
+      <w:r>
+        <w:t>private</w:t>
+      </w:r>
+      <w:proofErr w:type="spellEnd"/>
+      <w:r>
+        <w:t xml:space="preserve"> </w:t>
+      </w:r>
+      <w:proofErr w:type="spellStart"/>
+      <w:r>
+        <w:t>int</w:t>
+      </w:r>
+      <w:proofErr w:type="spellEnd"/>
+      <w:r>
+        <w:t xml:space="preserve"> PENA_CONDENACAO_</w:t>
+      </w:r>
+      <w:proofErr w:type="gramStart"/>
+      <w:r>
+        <w:t>MUTUA</w:t>
+      </w:r>
+      <w:proofErr w:type="gramEnd"/>
+      <w:r>
+        <w:t xml:space="preserve"> = 15;</w:t>
+      </w:r>
+    </w:p>
+    <w:p>
+      <w:pPr>
+        <w:pStyle w:val="PargrafodaLista"/>
+      </w:pPr>
+      <w:r>
+        <w:t xml:space="preserve">   </w:t>
+      </w:r>
+      <w:proofErr w:type="spellStart"/>
+      <w:r>
+        <w:t>private</w:t>
+      </w:r>
+      <w:proofErr w:type="spellEnd"/>
+      <w:r>
+        <w:t xml:space="preserve"> </w:t>
+      </w:r>
+      <w:proofErr w:type="spellStart"/>
+      <w:r>
+        <w:t>int</w:t>
+      </w:r>
+      <w:proofErr w:type="spellEnd"/>
+      <w:r>
+        <w:t xml:space="preserve"> PENA_CONDENACAO_INDIVIDUAL = 10;</w:t>
+      </w:r>
+    </w:p>
+    <w:p>
+      <w:pPr>
+        <w:pStyle w:val="PargrafodaLista"/>
+      </w:pPr>
+      <w:r>
+        <w:t xml:space="preserve">   </w:t>
+      </w:r>
+      <w:proofErr w:type="spellStart"/>
+      <w:r>
+        <w:t>private</w:t>
+      </w:r>
+      <w:proofErr w:type="spellEnd"/>
+      <w:r>
+        <w:t xml:space="preserve"> </w:t>
+      </w:r>
+      <w:proofErr w:type="spellStart"/>
+      <w:r>
+        <w:t>int</w:t>
+      </w:r>
+      <w:proofErr w:type="spellEnd"/>
+      <w:r>
+        <w:t xml:space="preserve"> PENA_CONDENACAO_CUMPLICES = 11;</w:t>
+      </w:r>
+    </w:p>
+    <w:p/>
+    <w:p>
+      <w:pPr>
+        <w:pStyle w:val="PargrafodaLista"/>
+        <w:numPr>
+          <w:ilvl w:val="0"/>
+          <w:numId w:val="3"/>
+        </w:numPr>
+        <w:rPr>
+          <w:b/>
+          <w:bCs/>
+        </w:rPr>
+      </w:pPr>
+      <w:r>
+        <w:rPr>
+          <w:b/>
+          <w:bCs/>
+        </w:rPr>
+        <w:t>LOG</w:t>
+      </w:r>
+    </w:p>
+    <w:p>
+      <w:pPr>
+        <w:rPr>
+          <w:lang w:val="en-GB"/>
+        </w:rPr>
+      </w:pPr>
+      <w:proofErr w:type="gramStart"/>
+      <w:r>
+        <w:rPr>
+          <w:lang w:val="en-GB"/>
+        </w:rPr>
+        <w:t>org.opentest4j.AssertionFailedError</w:t>
+      </w:r>
+      <w:proofErr w:type="gramEnd"/>
+      <w:r>
+        <w:rPr>
+          <w:lang w:val="en-GB"/>
+        </w:rPr>
+        <w:t>: expected: &lt;5&gt; but was: &lt;15&gt;</w:t>
+      </w:r>
+    </w:p>
+    <w:p>
+      <w:pPr>
+        <w:rPr>
+          <w:lang w:val="en-GB"/>
+        </w:rPr>
+      </w:pPr>
+      <w:r>
+        <w:rPr>
+          <w:lang w:val="en-GB"/>
+        </w:rPr>
+        <w:tab/>
+        <w:t xml:space="preserve">at </w:t>
+      </w:r>
+      <w:proofErr w:type="gramStart"/>
+      <w:r>
+        <w:rPr>
+          <w:lang w:val="en-GB"/>
+        </w:rPr>
+        <w:t>org.junit.jupiter.api.AssertionUtils.fail</w:t>
+      </w:r>
+      <w:proofErr w:type="gramEnd"/>
+      <w:r>
+        <w:rPr>
+          <w:lang w:val="en-GB"/>
+        </w:rPr>
+        <w:t>(AssertionUtils.java:55)</w:t>
+      </w:r>
+    </w:p>
+    <w:p>
+      <w:pPr>
+        <w:rPr>
+          <w:lang w:val="en-GB"/>
+        </w:rPr>
+      </w:pPr>
+      <w:r>
+        <w:rPr>
+          <w:lang w:val="en-GB"/>
+        </w:rPr>
+        <w:tab/>
+        <w:t xml:space="preserve">at </w:t>
+      </w:r>
+      <w:proofErr w:type="gramStart"/>
+      <w:r>
+        <w:rPr>
+          <w:lang w:val="en-GB"/>
+        </w:rPr>
+        <w:t>org.junit.jupiter.api.AssertionUtils.failNotEqual</w:t>
+      </w:r>
+      <w:proofErr w:type="gramEnd"/>
+      <w:r>
+        <w:rPr>
+          <w:lang w:val="en-GB"/>
+        </w:rPr>
+        <w:t>(AssertionUtils.java:62)</w:t>
+      </w:r>
+    </w:p>
+    <w:p>
+      <w:pPr>
+        <w:rPr>
+          <w:lang w:val="en-GB"/>
+        </w:rPr>
+      </w:pPr>
+      <w:r>
+        <w:rPr>
+          <w:lang w:val="en-GB"/>
+        </w:rPr>
+        <w:tab/>
+        <w:t xml:space="preserve">at </w:t>
+      </w:r>
+      <w:proofErr w:type="gramStart"/>
+      <w:r>
+        <w:rPr>
+          <w:lang w:val="en-GB"/>
+        </w:rPr>
+        <w:t>org.junit.jupiter.api.AssertEquals.assertEquals</w:t>
+      </w:r>
+      <w:proofErr w:type="gramEnd"/>
+      <w:r>
+        <w:rPr>
+          <w:lang w:val="en-GB"/>
+        </w:rPr>
+        <w:t>(AssertEquals.java:150)</w:t>
+      </w:r>
+    </w:p>
+    <w:p>
+      <w:pPr>
+        <w:rPr>
+          <w:lang w:val="en-GB"/>
+        </w:rPr>
+      </w:pPr>
+      <w:r>
+        <w:rPr>
+          <w:lang w:val="en-GB"/>
+        </w:rPr>
+        <w:tab/>
+        <w:t xml:space="preserve">at </w:t>
+      </w:r>
+      <w:proofErr w:type="gramStart"/>
+      <w:r>
+        <w:rPr>
+          <w:lang w:val="en-GB"/>
+        </w:rPr>
+        <w:t>org.junit.jupiter.api.AssertEquals.assertEquals</w:t>
+      </w:r>
+      <w:proofErr w:type="gramEnd"/>
+      <w:r>
+        <w:rPr>
+          <w:lang w:val="en-GB"/>
+        </w:rPr>
+        <w:t>(AssertEquals.java:145)</w:t>
+      </w:r>
+    </w:p>
+    <w:p>
+      <w:pPr>
+        <w:rPr>
+          <w:lang w:val="en-GB"/>
+        </w:rPr>
+      </w:pPr>
+      <w:r>
+        <w:rPr>
+          <w:lang w:val="en-GB"/>
+        </w:rPr>
+        <w:tab/>
+        <w:t xml:space="preserve">at </w:t>
+      </w:r>
+      <w:proofErr w:type="gramStart"/>
+      <w:r>
+        <w:rPr>
+          <w:lang w:val="en-GB"/>
+        </w:rPr>
+        <w:t>org.junit.jupiter.api.Assertions.assertEquals</w:t>
+      </w:r>
+      <w:proofErr w:type="gramEnd"/>
+      <w:r>
+        <w:rPr>
+          <w:lang w:val="en-GB"/>
+        </w:rPr>
+        <w:t>(Assertions.java:510)</w:t>
+      </w:r>
+    </w:p>
+    <w:p>
+      <w:r>
+        <w:rPr>
+          <w:lang w:val="en-GB"/>
+        </w:rPr>
+        <w:tab/>
+      </w:r>
+      <w:proofErr w:type="spellStart"/>
+      <w:r>
+        <w:t>at</w:t>
+      </w:r>
+      <w:proofErr w:type="spellEnd"/>
+      <w:r>
+        <w:t xml:space="preserve"> </w:t>
+      </w:r>
+      <w:proofErr w:type="gramStart"/>
+      <w:r>
+        <w:t>br.com.fiap</w:t>
+      </w:r>
+      <w:proofErr w:type="gramEnd"/>
+      <w:r>
+        <w:t>.JulgamentoPrisioneiroTeste.JulgamentoPrisioneiroTeste(JulgamentoPrisioneiroTeste.java:22)</w:t>
+      </w:r>
+    </w:p>
+    <w:p>
+      <w:pPr>
+        <w:rPr>
+          <w:lang w:val="en-GB"/>
+        </w:rPr>
+      </w:pPr>
+      <w:r>
+        <w:tab/>
+      </w:r>
+      <w:r>
+        <w:rPr>
+          <w:lang w:val="en-GB"/>
+        </w:rPr>
+        <w:t xml:space="preserve">at </w:t>
+      </w:r>
+      <w:proofErr w:type="gramStart"/>
+      <w:r>
+        <w:rPr>
+          <w:lang w:val="en-GB"/>
+        </w:rPr>
+        <w:t>sun.reflect</w:t>
+      </w:r>
+      <w:proofErr w:type="gramEnd"/>
+      <w:r>
+        <w:rPr>
+          <w:lang w:val="en-GB"/>
+        </w:rPr>
+        <w:t>.NativeMethodAccessorImpl.invoke0(Native Method)</w:t>
+      </w:r>
+    </w:p>
+    <w:p>
+      <w:pPr>
+        <w:rPr>
+          <w:lang w:val="en-GB"/>
+        </w:rPr>
+      </w:pPr>
+      <w:r>
+        <w:rPr>
+          <w:lang w:val="en-GB"/>
+        </w:rPr>
+        <w:tab/>
+        <w:t xml:space="preserve">at </w:t>
+      </w:r>
+      <w:proofErr w:type="gramStart"/>
+      <w:r>
+        <w:rPr>
+          <w:lang w:val="en-GB"/>
+        </w:rPr>
+        <w:t>sun.reflect</w:t>
+      </w:r>
+      <w:proofErr w:type="gramEnd"/>
+      <w:r>
+        <w:rPr>
+          <w:lang w:val="en-GB"/>
+        </w:rPr>
+        <w:t>.NativeMethodAccessorImpl.invoke(NativeMethodAccessorImpl.java:62)</w:t>
+      </w:r>
+    </w:p>
+    <w:p>
+      <w:pPr>
+        <w:rPr>
+          <w:lang w:val="en-GB"/>
+        </w:rPr>
+      </w:pPr>
+      <w:r>
+        <w:rPr>
+          <w:lang w:val="en-GB"/>
+        </w:rPr>
+        <w:lastRenderedPageBreak/>
+        <w:tab/>
+        <w:t xml:space="preserve">at </w:t>
+      </w:r>
+      <w:proofErr w:type="gramStart"/>
+      <w:r>
+        <w:rPr>
+          <w:lang w:val="en-GB"/>
+        </w:rPr>
+        <w:t>sun.reflect</w:t>
+      </w:r>
+      <w:proofErr w:type="gramEnd"/>
+      <w:r>
+        <w:rPr>
+          <w:lang w:val="en-GB"/>
+        </w:rPr>
+        <w:t>.DelegatingMethodAccessorImpl.invoke(DelegatingMethodAccessorImpl.java:43)</w:t>
+      </w:r>
+    </w:p>
+    <w:p>
+      <w:pPr>
+        <w:rPr>
+          <w:lang w:val="en-GB"/>
+        </w:rPr>
+      </w:pPr>
+      <w:r>
+        <w:rPr>
+          <w:lang w:val="en-GB"/>
+        </w:rPr>
+        <w:tab/>
+        <w:t xml:space="preserve">at </w:t>
+      </w:r>
+      <w:proofErr w:type="spellStart"/>
+      <w:proofErr w:type="gramStart"/>
+      <w:r>
+        <w:rPr>
+          <w:lang w:val="en-GB"/>
+        </w:rPr>
+        <w:t>java.lang</w:t>
+      </w:r>
+      <w:proofErr w:type="gramEnd"/>
+      <w:r>
+        <w:rPr>
+          <w:lang w:val="en-GB"/>
+        </w:rPr>
+        <w:t>.reflect.Method.invoke</w:t>
+      </w:r>
+      <w:proofErr w:type="spellEnd"/>
+      <w:r>
+        <w:rPr>
+          <w:lang w:val="en-GB"/>
+        </w:rPr>
+        <w:t>(Method.java:498)</w:t>
+      </w:r>
+    </w:p>
+    <w:p>
+      <w:pPr>
+        <w:rPr>
+          <w:lang w:val="en-GB"/>
+        </w:rPr>
+      </w:pPr>
+      <w:r>
+        <w:rPr>
+          <w:lang w:val="en-GB"/>
+        </w:rPr>
+        <w:tab/>
+        <w:t xml:space="preserve">at </w:t>
+      </w:r>
+      <w:proofErr w:type="gramStart"/>
+      <w:r>
+        <w:rPr>
+          <w:lang w:val="en-GB"/>
+        </w:rPr>
+        <w:t>org.junit</w:t>
+      </w:r>
+      <w:proofErr w:type="gramEnd"/>
+      <w:r>
+        <w:rPr>
+          <w:lang w:val="en-GB"/>
+        </w:rPr>
+        <w:t>.platform.commons.util.ReflectionUtils.invokeMethod(ReflectionUtils.java:686)</w:t>
+      </w:r>
+    </w:p>
+    <w:p>
+      <w:pPr>
+        <w:rPr>
+          <w:lang w:val="en-GB"/>
+        </w:rPr>
+      </w:pPr>
+      <w:r>
+        <w:rPr>
+          <w:lang w:val="en-GB"/>
+        </w:rPr>
+        <w:tab/>
+        <w:t xml:space="preserve">at </w:t>
+      </w:r>
+      <w:proofErr w:type="gramStart"/>
+      <w:r>
+        <w:rPr>
+          <w:lang w:val="en-GB"/>
+        </w:rPr>
+        <w:t>org.junit</w:t>
+      </w:r>
+      <w:proofErr w:type="gramEnd"/>
+      <w:r>
+        <w:rPr>
+          <w:lang w:val="en-GB"/>
+        </w:rPr>
+        <w:t>.jupiter.engine.execution.MethodInvocation.proceed(MethodInvocation.java:60)</w:t>
+      </w:r>
+    </w:p>
+    <w:p>
+      <w:pPr>
+        <w:rPr>
+          <w:lang w:val="en-GB"/>
+        </w:rPr>
+      </w:pPr>
+      <w:r>
+        <w:rPr>
+          <w:lang w:val="en-GB"/>
+        </w:rPr>
+        <w:tab/>
+        <w:t xml:space="preserve">at </w:t>
+      </w:r>
+      <w:proofErr w:type="gramStart"/>
+      <w:r>
+        <w:rPr>
+          <w:lang w:val="en-GB"/>
+        </w:rPr>
+        <w:t>org.junit</w:t>
+      </w:r>
+      <w:proofErr w:type="gramEnd"/>
+      <w:r>
+        <w:rPr>
+          <w:lang w:val="en-GB"/>
+        </w:rPr>
+        <w:t>.jupiter.engine.execution.InvocationInterceptorChain$ValidatingInvocation.proceed(InvocationInterceptorChain.java:131)</w:t>
+      </w:r>
+    </w:p>
+    <w:p>
+      <w:pPr>
+        <w:rPr>
+          <w:lang w:val="en-GB"/>
+        </w:rPr>
+      </w:pPr>
+      <w:r>
+        <w:rPr>
+          <w:lang w:val="en-GB"/>
+        </w:rPr>
+        <w:tab/>
+        <w:t xml:space="preserve">at </w:t>
+      </w:r>
+      <w:proofErr w:type="gramStart"/>
+      <w:r>
+        <w:rPr>
+          <w:lang w:val="en-GB"/>
+        </w:rPr>
+        <w:t>org.junit</w:t>
+      </w:r>
+      <w:proofErr w:type="gramEnd"/>
+      <w:r>
+        <w:rPr>
+          <w:lang w:val="en-GB"/>
+        </w:rPr>
+        <w:t>.jupiter.engine.extension.TimeoutExtension.intercept(TimeoutExtension.java:149)</w:t>
+      </w:r>
+    </w:p>
+    <w:p>
+      <w:pPr>
+        <w:rPr>
+          <w:lang w:val="en-GB"/>
+        </w:rPr>
+      </w:pPr>
+      <w:r>
+        <w:rPr>
+          <w:lang w:val="en-GB"/>
+        </w:rPr>
+        <w:tab/>
+        <w:t xml:space="preserve">at </w:t>
+      </w:r>
+      <w:proofErr w:type="gramStart"/>
+      <w:r>
+        <w:rPr>
+          <w:lang w:val="en-GB"/>
+        </w:rPr>
+        <w:t>org.junit</w:t>
+      </w:r>
+      <w:proofErr w:type="gramEnd"/>
+      <w:r>
+        <w:rPr>
+          <w:lang w:val="en-GB"/>
+        </w:rPr>
+        <w:t>.jupiter.engine.extension.TimeoutExtension.interceptTestableMethod(TimeoutExtension.java:140)</w:t>
+      </w:r>
+    </w:p>
+    <w:p>
+      <w:pPr>
+        <w:rPr>
+          <w:lang w:val="en-GB"/>
+        </w:rPr>
+      </w:pPr>
+      <w:r>
+        <w:rPr>
+          <w:lang w:val="en-GB"/>
+        </w:rPr>
+        <w:tab/>
+        <w:t xml:space="preserve">at </w:t>
+      </w:r>
+      <w:proofErr w:type="gramStart"/>
+      <w:r>
+        <w:rPr>
+          <w:lang w:val="en-GB"/>
+        </w:rPr>
+        <w:t>org.junit</w:t>
+      </w:r>
+      <w:proofErr w:type="gramEnd"/>
+      <w:r>
+        <w:rPr>
+          <w:lang w:val="en-GB"/>
+        </w:rPr>
+        <w:t>.jupiter.engine.extension.TimeoutExtension.interceptTestMethod(TimeoutExtension.java:84)</w:t>
+      </w:r>
+    </w:p>
+    <w:p>
+      <w:pPr>
+        <w:rPr>
+          <w:lang w:val="en-GB"/>
+        </w:rPr>
+      </w:pPr>
+      <w:r>
+        <w:rPr>
+          <w:lang w:val="en-GB"/>
+        </w:rPr>
+        <w:tab/>
+        <w:t xml:space="preserve">at </w:t>
+      </w:r>
+      <w:proofErr w:type="gramStart"/>
+      <w:r>
+        <w:rPr>
+          <w:lang w:val="en-GB"/>
+        </w:rPr>
+        <w:t>org.junit</w:t>
+      </w:r>
+      <w:proofErr w:type="gramEnd"/>
+      <w:r>
+        <w:rPr>
+          <w:lang w:val="en-GB"/>
+        </w:rPr>
+        <w:t>.jupiter.engine.execution.ExecutableInvoker$ReflectiveInterceptorCall.lambda$ofVoidMethod$0(ExecutableInvoker.java:115)</w:t>
+      </w:r>
+    </w:p>
+    <w:p>
+      <w:pPr>
+        <w:rPr>
+          <w:lang w:val="en-GB"/>
+        </w:rPr>
+      </w:pPr>
+      <w:r>
+        <w:rPr>
+          <w:lang w:val="en-GB"/>
+        </w:rPr>
+        <w:tab/>
+        <w:t xml:space="preserve">at </w:t>
+      </w:r>
+      <w:proofErr w:type="gramStart"/>
+      <w:r>
+        <w:rPr>
+          <w:lang w:val="en-GB"/>
+        </w:rPr>
+        <w:t>org.junit</w:t>
+      </w:r>
+      <w:proofErr w:type="gramEnd"/>
+      <w:r>
+        <w:rPr>
+          <w:lang w:val="en-GB"/>
+        </w:rPr>
+        <w:t>.jupiter.engine.execution.ExecutableInvoker.lambda$invoke$0(ExecutableInvoker.java:105)</w:t>
+      </w:r>
+    </w:p>
+    <w:p>
+      <w:pPr>
+        <w:rPr>
+          <w:lang w:val="en-GB"/>
+        </w:rPr>
+      </w:pPr>
+      <w:r>
+        <w:rPr>
+          <w:lang w:val="en-GB"/>
+        </w:rPr>
+        <w:tab/>
+        <w:t xml:space="preserve">at </w:t>
+      </w:r>
+      <w:proofErr w:type="gramStart"/>
+      <w:r>
+        <w:rPr>
+          <w:lang w:val="en-GB"/>
+        </w:rPr>
+        <w:t>org.junit</w:t>
+      </w:r>
+      <w:proofErr w:type="gramEnd"/>
+      <w:r>
+        <w:rPr>
+          <w:lang w:val="en-GB"/>
+        </w:rPr>
+        <w:t>.jupiter.engine.execution.InvocationInterceptorChain$InterceptedInvocation.proceed(InvocationInterceptorChain.java:106)</w:t>
+      </w:r>
+    </w:p>
+    <w:p>
+      <w:pPr>
+        <w:rPr>
+          <w:lang w:val="en-GB"/>
+        </w:rPr>
+      </w:pPr>
+      <w:r>
+        <w:rPr>
+          <w:lang w:val="en-GB"/>
+        </w:rPr>
+        <w:tab/>
+        <w:t xml:space="preserve">at </w:t>
+      </w:r>
+      <w:proofErr w:type="gramStart"/>
+      <w:r>
+        <w:rPr>
+          <w:lang w:val="en-GB"/>
+        </w:rPr>
+        <w:t>org.junit</w:t>
+      </w:r>
+      <w:proofErr w:type="gramEnd"/>
+      <w:r>
+        <w:rPr>
+          <w:lang w:val="en-GB"/>
+        </w:rPr>
+        <w:t>.jupiter.engine.execution.InvocationInterceptorChain.proceed(InvocationInterceptorChain.java:64)</w:t>
+      </w:r>
+    </w:p>
+    <w:p>
+      <w:pPr>
+        <w:rPr>
+          <w:lang w:val="en-GB"/>
+        </w:rPr>
+      </w:pPr>
+      <w:r>
+        <w:rPr>
+          <w:lang w:val="en-GB"/>
+        </w:rPr>
+        <w:tab/>
+        <w:t xml:space="preserve">at </w:t>
+      </w:r>
+      <w:proofErr w:type="gramStart"/>
+      <w:r>
+        <w:rPr>
+          <w:lang w:val="en-GB"/>
+        </w:rPr>
+        <w:t>org.junit</w:t>
+      </w:r>
+      <w:proofErr w:type="gramEnd"/>
+      <w:r>
+        <w:rPr>
+          <w:lang w:val="en-GB"/>
+        </w:rPr>
+        <w:t>.jupiter.engine.execution.InvocationInterceptorChain.chainAndInvoke(InvocationInterceptorChain.java:45)</w:t>
+      </w:r>
+    </w:p>
+    <w:p>
+      <w:pPr>
+        <w:rPr>
+          <w:lang w:val="en-GB"/>
+        </w:rPr>
+      </w:pPr>
+      <w:r>
+        <w:rPr>
+          <w:lang w:val="en-GB"/>
+        </w:rPr>
+        <w:tab/>
+        <w:t xml:space="preserve">at </w:t>
+      </w:r>
+      <w:proofErr w:type="gramStart"/>
+      <w:r>
+        <w:rPr>
+          <w:lang w:val="en-GB"/>
+        </w:rPr>
+        <w:t>org.junit</w:t>
+      </w:r>
+      <w:proofErr w:type="gramEnd"/>
+      <w:r>
+        <w:rPr>
+          <w:lang w:val="en-GB"/>
+        </w:rPr>
+        <w:t>.jupiter.engine.execution.InvocationInterceptorChain.invoke(InvocationInterceptorChain.java:37)</w:t>
+      </w:r>
+    </w:p>
+    <w:p>
+      <w:pPr>
+        <w:rPr>
+          <w:lang w:val="en-GB"/>
+        </w:rPr>
+      </w:pPr>
+      <w:r>
+        <w:rPr>
+          <w:lang w:val="en-GB"/>
+        </w:rPr>
+        <w:tab/>
+        <w:t xml:space="preserve">at </w:t>
+      </w:r>
+      <w:proofErr w:type="gramStart"/>
+      <w:r>
+        <w:rPr>
+          <w:lang w:val="en-GB"/>
+        </w:rPr>
+        <w:t>org.junit</w:t>
+      </w:r>
+      <w:proofErr w:type="gramEnd"/>
+      <w:r>
+        <w:rPr>
+          <w:lang w:val="en-GB"/>
+        </w:rPr>
+        <w:t>.jupiter.engine.execution.ExecutableInvoker.invoke(ExecutableInvoker.java:104)</w:t>
+      </w:r>
+    </w:p>
+    <w:p>
+      <w:pPr>
+        <w:rPr>
+          <w:lang w:val="en-GB"/>
+        </w:rPr>
+      </w:pPr>
+      <w:r>
+        <w:rPr>
+          <w:lang w:val="en-GB"/>
+        </w:rPr>
+        <w:tab/>
+        <w:t xml:space="preserve">at </w:t>
+      </w:r>
+      <w:proofErr w:type="gramStart"/>
+      <w:r>
+        <w:rPr>
+          <w:lang w:val="en-GB"/>
+        </w:rPr>
+        <w:t>org.junit</w:t>
+      </w:r>
+      <w:proofErr w:type="gramEnd"/>
+      <w:r>
+        <w:rPr>
+          <w:lang w:val="en-GB"/>
+        </w:rPr>
+        <w:t>.jupiter.engine.execution.ExecutableInvoker.invoke(ExecutableInvoker.java:98)</w:t>
+      </w:r>
+    </w:p>
+    <w:p>
+      <w:pPr>
+        <w:rPr>
+          <w:lang w:val="en-GB"/>
+        </w:rPr>
+      </w:pPr>
+      <w:r>
+        <w:rPr>
+          <w:lang w:val="en-GB"/>
+        </w:rPr>
+        <w:lastRenderedPageBreak/>
+        <w:tab/>
+        <w:t xml:space="preserve">at </w:t>
+      </w:r>
+      <w:proofErr w:type="gramStart"/>
+      <w:r>
+        <w:rPr>
+          <w:lang w:val="en-GB"/>
+        </w:rPr>
+        <w:t>org.junit</w:t>
+      </w:r>
+      <w:proofErr w:type="gramEnd"/>
+      <w:r>
+        <w:rPr>
+          <w:lang w:val="en-GB"/>
+        </w:rPr>
+        <w:t>.jupiter.engine.descriptor.TestMethodTestDescriptor.lambda$invokeTestMethod$6(TestMethodTestDescriptor.java:205)</w:t>
+      </w:r>
+    </w:p>
+    <w:p>
+      <w:pPr>
+        <w:rPr>
+          <w:lang w:val="en-GB"/>
+        </w:rPr>
+      </w:pPr>
+      <w:r>
+        <w:rPr>
+          <w:lang w:val="en-GB"/>
+        </w:rPr>
+        <w:tab/>
+        <w:t xml:space="preserve">at </w:t>
+      </w:r>
+      <w:proofErr w:type="gramStart"/>
+      <w:r>
+        <w:rPr>
+          <w:lang w:val="en-GB"/>
+        </w:rPr>
+        <w:t>org.junit</w:t>
+      </w:r>
+      <w:proofErr w:type="gramEnd"/>
+      <w:r>
+        <w:rPr>
+          <w:lang w:val="en-GB"/>
+        </w:rPr>
+        <w:t>.platform.engine.support.hierarchical.ThrowableCollector.execute(ThrowableCollector.java:73)</w:t>
+      </w:r>
+    </w:p>
+    <w:p>
+      <w:pPr>
+        <w:rPr>
+          <w:lang w:val="en-GB"/>
+        </w:rPr>
+      </w:pPr>
+      <w:r>
+        <w:rPr>
+          <w:lang w:val="en-GB"/>
+        </w:rPr>
+        <w:tab/>
+        <w:t xml:space="preserve">at </w:t>
+      </w:r>
+      <w:proofErr w:type="gramStart"/>
+      <w:r>
+        <w:rPr>
+          <w:lang w:val="en-GB"/>
+        </w:rPr>
+        <w:t>org.junit</w:t>
+      </w:r>
+      <w:proofErr w:type="gramEnd"/>
+      <w:r>
+        <w:rPr>
+          <w:lang w:val="en-GB"/>
+        </w:rPr>
+        <w:t>.jupiter.engine.descriptor.TestMethodTestDescriptor.invokeTestMethod(TestMethodTestDescriptor.java:201)</w:t>
+      </w:r>
+    </w:p>
+    <w:p>
+      <w:pPr>
+        <w:rPr>
+          <w:lang w:val="en-GB"/>
+        </w:rPr>
+      </w:pPr>
+      <w:r>
+        <w:rPr>
+          <w:lang w:val="en-GB"/>
+        </w:rPr>
+        <w:tab/>
+        <w:t xml:space="preserve">at </w:t>
+      </w:r>
+      <w:proofErr w:type="gramStart"/>
+      <w:r>
+        <w:rPr>
+          <w:lang w:val="en-GB"/>
+        </w:rPr>
+        <w:t>org.junit</w:t>
+      </w:r>
+      <w:proofErr w:type="gramEnd"/>
+      <w:r>
+        <w:rPr>
+          <w:lang w:val="en-GB"/>
+        </w:rPr>
+        <w:t>.jupiter.engine.descriptor.TestMethodTestDescriptor.execute(TestMethodTestDescriptor.java:137)</w:t>
+      </w:r>
+    </w:p>
+    <w:p>
+      <w:pPr>
+        <w:rPr>
+          <w:lang w:val="en-GB"/>
+        </w:rPr>
+      </w:pPr>
+      <w:r>
+        <w:rPr>
+          <w:lang w:val="en-GB"/>
+        </w:rPr>
+        <w:tab/>
+        <w:t xml:space="preserve">at </w:t>
+      </w:r>
+      <w:proofErr w:type="gramStart"/>
+      <w:r>
+        <w:rPr>
+          <w:lang w:val="en-GB"/>
+        </w:rPr>
+        <w:t>org.junit</w:t>
+      </w:r>
+      <w:proofErr w:type="gramEnd"/>
+      <w:r>
+        <w:rPr>
+          <w:lang w:val="en-GB"/>
+        </w:rPr>
+        <w:t>.jupiter.engine.descriptor.TestMethodTestDescriptor.execute(TestMethodTestDescriptor.java:71)</w:t>
+      </w:r>
+    </w:p>
+    <w:p>
+      <w:pPr>
+        <w:rPr>
+          <w:lang w:val="en-GB"/>
+        </w:rPr>
+      </w:pPr>
+      <w:r>
+        <w:rPr>
+          <w:lang w:val="en-GB"/>
+        </w:rPr>
+        <w:tab/>
+        <w:t xml:space="preserve">at </w:t>
+      </w:r>
+      <w:proofErr w:type="gramStart"/>
+      <w:r>
+        <w:rPr>
+          <w:lang w:val="en-GB"/>
+        </w:rPr>
+        <w:t>org.junit</w:t>
+      </w:r>
+      <w:proofErr w:type="gramEnd"/>
+      <w:r>
+        <w:rPr>
+          <w:lang w:val="en-GB"/>
+        </w:rPr>
+        <w:t>.platform.engine.support.hierarchical.NodeTestTask.lambda$executeRecursively$5(NodeTestTask.java:135)</w:t>
+      </w:r>
+    </w:p>
+    <w:p>
+      <w:pPr>
+        <w:rPr>
+          <w:lang w:val="en-GB"/>
+        </w:rPr>
+      </w:pPr>
+      <w:r>
+        <w:rPr>
+          <w:lang w:val="en-GB"/>
+        </w:rPr>
+        <w:tab/>
+        <w:t xml:space="preserve">at </w:t>
+      </w:r>
+      <w:proofErr w:type="gramStart"/>
+      <w:r>
+        <w:rPr>
+          <w:lang w:val="en-GB"/>
+        </w:rPr>
+        <w:t>org.junit</w:t>
+      </w:r>
+      <w:proofErr w:type="gramEnd"/>
+      <w:r>
+        <w:rPr>
+          <w:lang w:val="en-GB"/>
+        </w:rPr>
+        <w:t>.platform.engine.support.hierarchical.ThrowableCollector.execute(ThrowableCollector.java:73)</w:t>
+      </w:r>
+    </w:p>
+    <w:p>
+      <w:pPr>
+        <w:rPr>
+          <w:lang w:val="en-GB"/>
+        </w:rPr>
+      </w:pPr>
+      <w:r>
+        <w:rPr>
+          <w:lang w:val="en-GB"/>
+        </w:rPr>
+        <w:tab/>
+        <w:t xml:space="preserve">at </w:t>
+      </w:r>
+      <w:proofErr w:type="gramStart"/>
+      <w:r>
+        <w:rPr>
+          <w:lang w:val="en-GB"/>
+        </w:rPr>
+        <w:t>org.junit</w:t>
+      </w:r>
+      <w:proofErr w:type="gramEnd"/>
+      <w:r>
+        <w:rPr>
+          <w:lang w:val="en-GB"/>
+        </w:rPr>
+        <w:t>.platform.engine.support.hierarchical.NodeTestTask.lambda$executeRecursively$7(NodeTestTask.java:125)</w:t>
+      </w:r>
+    </w:p>
+    <w:p>
+      <w:pPr>
+        <w:rPr>
+          <w:lang w:val="en-GB"/>
+        </w:rPr>
+      </w:pPr>
+      <w:r>
+        <w:rPr>
+          <w:lang w:val="en-GB"/>
+        </w:rPr>
+        <w:tab/>
+        <w:t xml:space="preserve">at </w:t>
+      </w:r>
+      <w:proofErr w:type="gramStart"/>
+      <w:r>
+        <w:rPr>
+          <w:lang w:val="en-GB"/>
+        </w:rPr>
+        <w:t>org.junit</w:t>
+      </w:r>
+      <w:proofErr w:type="gramEnd"/>
+      <w:r>
+        <w:rPr>
+          <w:lang w:val="en-GB"/>
+        </w:rPr>
+        <w:t>.platform.engine.support.hierarchical.Node.around(Node.java:135)</w:t>
+      </w:r>
+    </w:p>
+    <w:p>
+      <w:pPr>
+        <w:rPr>
+          <w:lang w:val="en-GB"/>
+        </w:rPr>
+      </w:pPr>
+      <w:r>
+        <w:rPr>
+          <w:lang w:val="en-GB"/>
+        </w:rPr>
+        <w:tab/>
+        <w:t xml:space="preserve">at </w:t>
+      </w:r>
+      <w:proofErr w:type="gramStart"/>
+      <w:r>
+        <w:rPr>
+          <w:lang w:val="en-GB"/>
+        </w:rPr>
+        <w:t>org.junit</w:t>
+      </w:r>
+      <w:proofErr w:type="gramEnd"/>
+      <w:r>
+        <w:rPr>
+          <w:lang w:val="en-GB"/>
+        </w:rPr>
+        <w:t>.platform.engine.support.hierarchical.NodeTestTask.lambda$executeRecursively$8(NodeTestTask.java:123)</w:t>
+      </w:r>
+    </w:p>
+    <w:p>
+      <w:pPr>
+        <w:rPr>
+          <w:lang w:val="en-GB"/>
+        </w:rPr>
+      </w:pPr>
+      <w:r>
+        <w:rPr>
+          <w:lang w:val="en-GB"/>
+        </w:rPr>
+        <w:tab/>
+        <w:t xml:space="preserve">at </w:t>
+      </w:r>
+      <w:proofErr w:type="gramStart"/>
+      <w:r>
+        <w:rPr>
+          <w:lang w:val="en-GB"/>
+        </w:rPr>
+        <w:t>org.junit</w:t>
+      </w:r>
+      <w:proofErr w:type="gramEnd"/>
+      <w:r>
+        <w:rPr>
+          <w:lang w:val="en-GB"/>
+        </w:rPr>
+        <w:t>.platform.engine.support.hierarchical.ThrowableCollector.execute(ThrowableCollector.java:73)</w:t>
+      </w:r>
+    </w:p>
+    <w:p>
+      <w:pPr>
+        <w:rPr>
+          <w:lang w:val="en-GB"/>
+        </w:rPr>
+      </w:pPr>
+      <w:r>
+        <w:rPr>
+          <w:lang w:val="en-GB"/>
+        </w:rPr>
+        <w:tab/>
+        <w:t xml:space="preserve">at </w:t>
+      </w:r>
+      <w:proofErr w:type="gramStart"/>
+      <w:r>
+        <w:rPr>
+          <w:lang w:val="en-GB"/>
+        </w:rPr>
+        <w:t>org.junit</w:t>
+      </w:r>
+      <w:proofErr w:type="gramEnd"/>
+      <w:r>
+        <w:rPr>
+          <w:lang w:val="en-GB"/>
+        </w:rPr>
+        <w:t>.platform.engine.support.hierarchical.NodeTestTask.executeRecursively(NodeTestTask.java:122)</w:t>
+      </w:r>
+    </w:p>
+    <w:p>
+      <w:pPr>
+        <w:rPr>
+          <w:lang w:val="en-GB"/>
+        </w:rPr>
+      </w:pPr>
+      <w:r>
+        <w:rPr>
+          <w:lang w:val="en-GB"/>
+        </w:rPr>
+        <w:tab/>
+        <w:t xml:space="preserve">at </w:t>
+      </w:r>
+      <w:proofErr w:type="gramStart"/>
+      <w:r>
+        <w:rPr>
+          <w:lang w:val="en-GB"/>
+        </w:rPr>
+        <w:t>org.junit</w:t>
+      </w:r>
+      <w:proofErr w:type="gramEnd"/>
+      <w:r>
+        <w:rPr>
+          <w:lang w:val="en-GB"/>
+        </w:rPr>
+        <w:t>.platform.engine.support.hierarchical.NodeTestTask.execute(NodeTestTask.java:80)</w:t>
+      </w:r>
+    </w:p>
+    <w:p>
+      <w:pPr>
+        <w:rPr>
+          <w:lang w:val="en-GB"/>
+        </w:rPr>
+      </w:pPr>
+      <w:r>
+        <w:rPr>
+          <w:lang w:val="en-GB"/>
+        </w:rPr>
+        <w:tab/>
+        <w:t xml:space="preserve">at </w:t>
+      </w:r>
+      <w:proofErr w:type="spellStart"/>
+      <w:proofErr w:type="gramStart"/>
+      <w:r>
+        <w:rPr>
+          <w:lang w:val="en-GB"/>
+        </w:rPr>
+        <w:t>java.util</w:t>
+      </w:r>
+      <w:proofErr w:type="gramEnd"/>
+      <w:r>
+        <w:rPr>
+          <w:lang w:val="en-GB"/>
+        </w:rPr>
+        <w:t>.ArrayList.forEach</w:t>
+      </w:r>
+      <w:proofErr w:type="spellEnd"/>
+      <w:r>
+        <w:rPr>
+          <w:lang w:val="en-GB"/>
+        </w:rPr>
+        <w:t>(ArrayList.java:1257)</w:t>
+      </w:r>
+    </w:p>
+    <w:p>
+      <w:pPr>
+        <w:rPr>
+          <w:lang w:val="en-GB"/>
+        </w:rPr>
+      </w:pPr>
+      <w:r>
+        <w:rPr>
+          <w:lang w:val="en-GB"/>
+        </w:rPr>
+        <w:tab/>
+        <w:t xml:space="preserve">at </w:t>
+      </w:r>
+      <w:proofErr w:type="gramStart"/>
+      <w:r>
+        <w:rPr>
+          <w:lang w:val="en-GB"/>
+        </w:rPr>
+        <w:t>org.junit</w:t>
+      </w:r>
+      <w:proofErr w:type="gramEnd"/>
+      <w:r>
+        <w:rPr>
+          <w:lang w:val="en-GB"/>
+        </w:rPr>
+        <w:t>.platform.engine.support.hierarchical.SameThreadHierarchicalTestExecutorService.invokeAll(SameThreadHierarchicalTestExecutorService.java:38)</w:t>
+      </w:r>
+    </w:p>
+    <w:p>
+      <w:pPr>
+        <w:rPr>
+          <w:lang w:val="en-GB"/>
+        </w:rPr>
+      </w:pPr>
+      <w:r>
+        <w:rPr>
+          <w:lang w:val="en-GB"/>
+        </w:rPr>
+        <w:lastRenderedPageBreak/>
+        <w:tab/>
+        <w:t xml:space="preserve">at </w:t>
+      </w:r>
+      <w:proofErr w:type="gramStart"/>
+      <w:r>
+        <w:rPr>
+          <w:lang w:val="en-GB"/>
+        </w:rPr>
+        <w:t>org.junit</w:t>
+      </w:r>
+      <w:proofErr w:type="gramEnd"/>
+      <w:r>
+        <w:rPr>
+          <w:lang w:val="en-GB"/>
+        </w:rPr>
+        <w:t>.platform.engine.support.hierarchical.NodeTestTask.lambda$executeRecursively$5(NodeTestTask.java:139)</w:t>
+      </w:r>
+    </w:p>
+    <w:p>
+      <w:pPr>
+        <w:rPr>
+          <w:lang w:val="en-GB"/>
+        </w:rPr>
+      </w:pPr>
+      <w:r>
+        <w:rPr>
+          <w:lang w:val="en-GB"/>
+        </w:rPr>
+        <w:tab/>
+        <w:t xml:space="preserve">at </w:t>
+      </w:r>
+      <w:proofErr w:type="gramStart"/>
+      <w:r>
+        <w:rPr>
+          <w:lang w:val="en-GB"/>
+        </w:rPr>
+        <w:t>org.junit</w:t>
+      </w:r>
+      <w:proofErr w:type="gramEnd"/>
+      <w:r>
+        <w:rPr>
+          <w:lang w:val="en-GB"/>
+        </w:rPr>
+        <w:t>.platform.engine.support.hierarchical.ThrowableCollector.execute(ThrowableCollector.java:73)</w:t>
+      </w:r>
+    </w:p>
+    <w:p>
+      <w:pPr>
+        <w:rPr>
+          <w:lang w:val="en-GB"/>
+        </w:rPr>
+      </w:pPr>
+      <w:r>
+        <w:rPr>
+          <w:lang w:val="en-GB"/>
+        </w:rPr>
+        <w:tab/>
+        <w:t xml:space="preserve">at </w:t>
+      </w:r>
+      <w:proofErr w:type="gramStart"/>
+      <w:r>
+        <w:rPr>
+          <w:lang w:val="en-GB"/>
+        </w:rPr>
+        <w:t>org.junit</w:t>
+      </w:r>
+      <w:proofErr w:type="gramEnd"/>
+      <w:r>
+        <w:rPr>
+          <w:lang w:val="en-GB"/>
+        </w:rPr>
+        <w:t>.platform.engine.support.hierarchical.NodeTestTask.lambda$executeRecursively$7(NodeTestTask.java:125)</w:t>
+      </w:r>
+    </w:p>
+    <w:p>
+      <w:pPr>
+        <w:rPr>
+          <w:lang w:val="en-GB"/>
+        </w:rPr>
+      </w:pPr>
+      <w:r>
+        <w:rPr>
+          <w:lang w:val="en-GB"/>
+        </w:rPr>
+        <w:tab/>
+        <w:t xml:space="preserve">at </w:t>
+      </w:r>
+      <w:proofErr w:type="gramStart"/>
+      <w:r>
+        <w:rPr>
+          <w:lang w:val="en-GB"/>
+        </w:rPr>
+        <w:t>org.junit</w:t>
+      </w:r>
+      <w:proofErr w:type="gramEnd"/>
+      <w:r>
+        <w:rPr>
+          <w:lang w:val="en-GB"/>
+        </w:rPr>
+        <w:t>.platform.engine.support.hierarchical.Node.around(Node.java:135)</w:t>
+      </w:r>
+    </w:p>
+    <w:p>
+      <w:pPr>
+        <w:rPr>
+          <w:lang w:val="en-GB"/>
+        </w:rPr>
+      </w:pPr>
+      <w:r>
+        <w:rPr>
+          <w:lang w:val="en-GB"/>
+        </w:rPr>
+        <w:tab/>
+        <w:t xml:space="preserve">at </w:t>
+      </w:r>
+      <w:proofErr w:type="gramStart"/>
+      <w:r>
+        <w:rPr>
+          <w:lang w:val="en-GB"/>
+        </w:rPr>
+        <w:t>org.junit</w:t>
+      </w:r>
+      <w:proofErr w:type="gramEnd"/>
+      <w:r>
+        <w:rPr>
+          <w:lang w:val="en-GB"/>
+        </w:rPr>
+        <w:t>.platform.engine.support.hierarchical.NodeTestTask.lambda$executeRecursively$8(NodeTestTask.java:123)</w:t>
+      </w:r>
+    </w:p>
+    <w:p>
+      <w:pPr>
+        <w:rPr>
+          <w:lang w:val="en-GB"/>
+        </w:rPr>
+      </w:pPr>
+      <w:r>
+        <w:rPr>
+          <w:lang w:val="en-GB"/>
+        </w:rPr>
+        <w:tab/>
+        <w:t xml:space="preserve">at </w:t>
+      </w:r>
+      <w:proofErr w:type="gramStart"/>
+      <w:r>
+        <w:rPr>
+          <w:lang w:val="en-GB"/>
+        </w:rPr>
+        <w:t>org.junit</w:t>
+      </w:r>
+      <w:proofErr w:type="gramEnd"/>
+      <w:r>
+        <w:rPr>
+          <w:lang w:val="en-GB"/>
+        </w:rPr>
+        <w:t>.platform.engine.support.hierarchical.ThrowableCollector.execute(ThrowableCollector.java:73)</w:t>
+      </w:r>
+    </w:p>
+    <w:p>
+      <w:pPr>
+        <w:rPr>
+          <w:lang w:val="en-GB"/>
+        </w:rPr>
+      </w:pPr>
+      <w:r>
+        <w:rPr>
+          <w:lang w:val="en-GB"/>
+        </w:rPr>
+        <w:tab/>
+        <w:t xml:space="preserve">at </w:t>
+      </w:r>
+      <w:proofErr w:type="gramStart"/>
+      <w:r>
+        <w:rPr>
+          <w:lang w:val="en-GB"/>
+        </w:rPr>
+        <w:t>org.junit</w:t>
+      </w:r>
+      <w:proofErr w:type="gramEnd"/>
+      <w:r>
+        <w:rPr>
+          <w:lang w:val="en-GB"/>
+        </w:rPr>
+        <w:t>.platform.engine.support.hierarchical.NodeTestTask.executeRecursively(NodeTestTask.java:122)</w:t>
+      </w:r>
+    </w:p>
+    <w:p>
+      <w:pPr>
+        <w:rPr>
+          <w:lang w:val="en-GB"/>
+        </w:rPr>
+      </w:pPr>
+      <w:r>
+        <w:rPr>
+          <w:lang w:val="en-GB"/>
+        </w:rPr>
+        <w:tab/>
+        <w:t xml:space="preserve">at </w:t>
+      </w:r>
+      <w:proofErr w:type="gramStart"/>
+      <w:r>
+        <w:rPr>
+          <w:lang w:val="en-GB"/>
+        </w:rPr>
+        <w:t>org.junit</w:t>
+      </w:r>
+      <w:proofErr w:type="gramEnd"/>
+      <w:r>
+        <w:rPr>
+          <w:lang w:val="en-GB"/>
+        </w:rPr>
+        <w:t>.platform.engine.support.hierarchical.NodeTestTask.execute(NodeTestTask.java:80)</w:t>
+      </w:r>
+    </w:p>
+    <w:p>
+      <w:pPr>
+        <w:rPr>
+          <w:lang w:val="en-GB"/>
+        </w:rPr>
+      </w:pPr>
+      <w:r>
+        <w:rPr>
+          <w:lang w:val="en-GB"/>
+        </w:rPr>
+        <w:tab/>
+        <w:t xml:space="preserve">at </w:t>
+      </w:r>
+      <w:proofErr w:type="spellStart"/>
+      <w:proofErr w:type="gramStart"/>
+      <w:r>
+        <w:rPr>
+          <w:lang w:val="en-GB"/>
+        </w:rPr>
+        <w:t>java.util</w:t>
+      </w:r>
+      <w:proofErr w:type="gramEnd"/>
+      <w:r>
+        <w:rPr>
+          <w:lang w:val="en-GB"/>
+        </w:rPr>
+        <w:t>.ArrayList.forEach</w:t>
+      </w:r>
+      <w:proofErr w:type="spellEnd"/>
+      <w:r>
+        <w:rPr>
+          <w:lang w:val="en-GB"/>
+        </w:rPr>
+        <w:t>(ArrayList.java:1257)</w:t>
+      </w:r>
+    </w:p>
+    <w:p>
+      <w:pPr>
+        <w:rPr>
+          <w:lang w:val="en-GB"/>
+        </w:rPr>
+      </w:pPr>
+      <w:r>
+        <w:rPr>
+          <w:lang w:val="en-GB"/>
+        </w:rPr>
+        <w:tab/>
+        <w:t xml:space="preserve">at </w:t>
+      </w:r>
+      <w:proofErr w:type="gramStart"/>
+      <w:r>
+        <w:rPr>
+          <w:lang w:val="en-GB"/>
+        </w:rPr>
+        <w:t>org.junit</w:t>
+      </w:r>
+      <w:proofErr w:type="gramEnd"/>
+      <w:r>
+        <w:rPr>
+          <w:lang w:val="en-GB"/>
+        </w:rPr>
+        <w:t>.platform.engine.support.hierarchical.SameThreadHierarchicalTestExecutorService.invokeAll(SameThreadHierarchicalTestExecutorService.java:38)</w:t>
+      </w:r>
+    </w:p>
+    <w:p>
+      <w:pPr>
+        <w:rPr>
+          <w:lang w:val="en-GB"/>
+        </w:rPr>
+      </w:pPr>
+      <w:r>
+        <w:rPr>
+          <w:lang w:val="en-GB"/>
+        </w:rPr>
+        <w:tab/>
+        <w:t xml:space="preserve">at </w:t>
+      </w:r>
+      <w:proofErr w:type="gramStart"/>
+      <w:r>
+        <w:rPr>
+          <w:lang w:val="en-GB"/>
+        </w:rPr>
+        <w:t>org.junit</w:t>
+      </w:r>
+      <w:proofErr w:type="gramEnd"/>
+      <w:r>
+        <w:rPr>
+          <w:lang w:val="en-GB"/>
+        </w:rPr>
+        <w:t>.platform.engine.support.hierarchical.NodeTestTask.lambda$executeRecursively$5(NodeTestTask.java:139)</w:t>
+      </w:r>
+    </w:p>
+    <w:p>
+      <w:pPr>
+        <w:rPr>
+          <w:lang w:val="en-GB"/>
+        </w:rPr>
+      </w:pPr>
+      <w:r>
+        <w:rPr>
+          <w:lang w:val="en-GB"/>
+        </w:rPr>
+        <w:tab/>
+        <w:t xml:space="preserve">at </w:t>
+      </w:r>
+      <w:proofErr w:type="gramStart"/>
+      <w:r>
+        <w:rPr>
+          <w:lang w:val="en-GB"/>
+        </w:rPr>
+        <w:t>org.junit</w:t>
+      </w:r>
+      <w:proofErr w:type="gramEnd"/>
+      <w:r>
+        <w:rPr>
+          <w:lang w:val="en-GB"/>
+        </w:rPr>
+        <w:t>.platform.engine.support.hierarchical.ThrowableCollector.execute(ThrowableCollector.java:73)</w:t>
+      </w:r>
+    </w:p>
+    <w:p>
+      <w:pPr>
+        <w:rPr>
+          <w:lang w:val="en-GB"/>
+        </w:rPr>
+      </w:pPr>
+      <w:r>
+        <w:rPr>
+          <w:lang w:val="en-GB"/>
+        </w:rPr>
+        <w:tab/>
+        <w:t xml:space="preserve">at </w:t>
+      </w:r>
+      <w:proofErr w:type="gramStart"/>
+      <w:r>
+        <w:rPr>
+          <w:lang w:val="en-GB"/>
+        </w:rPr>
+        <w:t>org.junit</w:t>
+      </w:r>
+      <w:proofErr w:type="gramEnd"/>
+      <w:r>
+        <w:rPr>
+          <w:lang w:val="en-GB"/>
+        </w:rPr>
+        <w:t>.platform.engine.support.hierarchical.NodeTestTask.lambda$executeRecursively$7(NodeTestTask.java:125)</w:t>
+      </w:r>
+    </w:p>
+    <w:p>
+      <w:pPr>
+        <w:rPr>
+          <w:lang w:val="en-GB"/>
+        </w:rPr>
+      </w:pPr>
+      <w:r>
+        <w:rPr>
+          <w:lang w:val="en-GB"/>
+        </w:rPr>
+        <w:tab/>
+        <w:t xml:space="preserve">at </w:t>
+      </w:r>
+      <w:proofErr w:type="gramStart"/>
+      <w:r>
+        <w:rPr>
+          <w:lang w:val="en-GB"/>
+        </w:rPr>
+        <w:t>org.junit</w:t>
+      </w:r>
+      <w:proofErr w:type="gramEnd"/>
+      <w:r>
+        <w:rPr>
+          <w:lang w:val="en-GB"/>
+        </w:rPr>
+        <w:t>.platform.engine.support.hierarchical.Node.around(Node.java:135)</w:t>
+      </w:r>
+    </w:p>
+    <w:p>
+      <w:pPr>
+        <w:rPr>
+          <w:lang w:val="en-GB"/>
+        </w:rPr>
+      </w:pPr>
+      <w:r>
+        <w:rPr>
+          <w:lang w:val="en-GB"/>
+        </w:rPr>
+        <w:tab/>
+        <w:t xml:space="preserve">at </w:t>
+      </w:r>
+      <w:proofErr w:type="gramStart"/>
+      <w:r>
+        <w:rPr>
+          <w:lang w:val="en-GB"/>
+        </w:rPr>
+        <w:t>org.junit</w:t>
+      </w:r>
+      <w:proofErr w:type="gramEnd"/>
+      <w:r>
+        <w:rPr>
+          <w:lang w:val="en-GB"/>
+        </w:rPr>
+        <w:t>.platform.engine.support.hierarchical.NodeTestTask.lambda$executeRecursively$8(NodeTestTask.java:123)</w:t>
+      </w:r>
+    </w:p>
+    <w:p>
+      <w:pPr>
+        <w:rPr>
+          <w:lang w:val="en-GB"/>
+        </w:rPr>
+      </w:pPr>
+      <w:r>
+        <w:rPr>
+          <w:lang w:val="en-GB"/>
+        </w:rPr>
+        <w:lastRenderedPageBreak/>
+        <w:tab/>
+        <w:t xml:space="preserve">at </w:t>
+      </w:r>
+      <w:proofErr w:type="gramStart"/>
+      <w:r>
+        <w:rPr>
+          <w:lang w:val="en-GB"/>
+        </w:rPr>
+        <w:t>org.junit</w:t>
+      </w:r>
+      <w:proofErr w:type="gramEnd"/>
+      <w:r>
+        <w:rPr>
+          <w:lang w:val="en-GB"/>
+        </w:rPr>
+        <w:t>.platform.engine.support.hierarchical.ThrowableCollector.execute(ThrowableCollector.java:73)</w:t>
+      </w:r>
+    </w:p>
+    <w:p>
+      <w:pPr>
+        <w:rPr>
+          <w:lang w:val="en-GB"/>
+        </w:rPr>
+      </w:pPr>
+      <w:r>
+        <w:rPr>
+          <w:lang w:val="en-GB"/>
+        </w:rPr>
+        <w:tab/>
+        <w:t xml:space="preserve">at </w:t>
+      </w:r>
+      <w:proofErr w:type="gramStart"/>
+      <w:r>
+        <w:rPr>
+          <w:lang w:val="en-GB"/>
+        </w:rPr>
+        <w:t>org.junit</w:t>
+      </w:r>
+      <w:proofErr w:type="gramEnd"/>
+      <w:r>
+        <w:rPr>
+          <w:lang w:val="en-GB"/>
+        </w:rPr>
+        <w:t>.platform.engine.support.hierarchical.NodeTestTask.executeRecursively(NodeTestTask.java:122)</w:t>
+      </w:r>
+    </w:p>
+    <w:p>
+      <w:pPr>
+        <w:rPr>
+          <w:lang w:val="en-GB"/>
+        </w:rPr>
+      </w:pPr>
+      <w:r>
+        <w:rPr>
+          <w:lang w:val="en-GB"/>
+        </w:rPr>
+        <w:tab/>
+        <w:t xml:space="preserve">at </w:t>
+      </w:r>
+      <w:proofErr w:type="gramStart"/>
+      <w:r>
+        <w:rPr>
+          <w:lang w:val="en-GB"/>
+        </w:rPr>
+        <w:t>org.junit</w:t>
+      </w:r>
+      <w:proofErr w:type="gramEnd"/>
+      <w:r>
+        <w:rPr>
+          <w:lang w:val="en-GB"/>
+        </w:rPr>
+        <w:t>.platform.engine.support.hierarchical.NodeTestTask.execute(NodeTestTask.java:80)</w:t>
+      </w:r>
+    </w:p>
+    <w:p>
+      <w:pPr>
+        <w:rPr>
+          <w:lang w:val="en-GB"/>
+        </w:rPr>
+      </w:pPr>
+      <w:r>
+        <w:rPr>
+          <w:lang w:val="en-GB"/>
+        </w:rPr>
+        <w:tab/>
+        <w:t xml:space="preserve">at </w:t>
+      </w:r>
+      <w:proofErr w:type="gramStart"/>
+      <w:r>
+        <w:rPr>
+          <w:lang w:val="en-GB"/>
+        </w:rPr>
+        <w:t>org.junit</w:t>
+      </w:r>
+      <w:proofErr w:type="gramEnd"/>
+      <w:r>
+        <w:rPr>
+          <w:lang w:val="en-GB"/>
+        </w:rPr>
+        <w:t>.platform.engine.support.hierarchical.SameThreadHierarchicalTestExecutorService.submit(SameThreadHierarchicalTestExecutorService.java:32)</w:t>
+      </w:r>
+    </w:p>
+    <w:p>
+      <w:pPr>
+        <w:rPr>
+          <w:lang w:val="en-GB"/>
+        </w:rPr>
+      </w:pPr>
+      <w:r>
+        <w:rPr>
+          <w:lang w:val="en-GB"/>
+        </w:rPr>
+        <w:tab/>
+        <w:t xml:space="preserve">at </w:t>
+      </w:r>
+      <w:proofErr w:type="gramStart"/>
+      <w:r>
+        <w:rPr>
+          <w:lang w:val="en-GB"/>
+        </w:rPr>
+        <w:t>org.junit</w:t>
+      </w:r>
+      <w:proofErr w:type="gramEnd"/>
+      <w:r>
+        <w:rPr>
+          <w:lang w:val="en-GB"/>
+        </w:rPr>
+        <w:t>.platform.engine.support.hierarchical.HierarchicalTestExecutor.execute(HierarchicalTestExecutor.java:57)</w:t>
+      </w:r>
+    </w:p>
+    <w:p>
+      <w:pPr>
+        <w:rPr>
+          <w:lang w:val="en-GB"/>
+        </w:rPr>
+      </w:pPr>
+      <w:r>
+        <w:rPr>
+          <w:lang w:val="en-GB"/>
+        </w:rPr>
+        <w:tab/>
+        <w:t xml:space="preserve">at </w:t>
+      </w:r>
+      <w:proofErr w:type="gramStart"/>
+      <w:r>
+        <w:rPr>
+          <w:lang w:val="en-GB"/>
+        </w:rPr>
+        <w:t>org.junit</w:t>
+      </w:r>
+      <w:proofErr w:type="gramEnd"/>
+      <w:r>
+        <w:rPr>
+          <w:lang w:val="en-GB"/>
+        </w:rPr>
+        <w:t>.platform.engine.support.hierarchical.HierarchicalTestEngine.execute(HierarchicalTestEngine.java:51)</w:t>
+      </w:r>
+    </w:p>
+    <w:p>
+      <w:pPr>
+        <w:rPr>
+          <w:lang w:val="en-GB"/>
+        </w:rPr>
+      </w:pPr>
+      <w:r>
+        <w:rPr>
+          <w:lang w:val="en-GB"/>
+        </w:rPr>
+        <w:tab/>
+        <w:t xml:space="preserve">at </w:t>
+      </w:r>
+      <w:proofErr w:type="gramStart"/>
+      <w:r>
+        <w:rPr>
+          <w:lang w:val="en-GB"/>
+        </w:rPr>
+        <w:t>org.junit</w:t>
+      </w:r>
+      <w:proofErr w:type="gramEnd"/>
+      <w:r>
+        <w:rPr>
+          <w:lang w:val="en-GB"/>
+        </w:rPr>
+        <w:t>.platform.launcher.core.DefaultLauncher.execute(DefaultLauncher.java:248)</w:t>
+      </w:r>
+    </w:p>
+    <w:p>
+      <w:pPr>
+        <w:rPr>
+          <w:lang w:val="en-GB"/>
+        </w:rPr>
+      </w:pPr>
+      <w:r>
+        <w:rPr>
+          <w:lang w:val="en-GB"/>
+        </w:rPr>
+        <w:tab/>
+        <w:t xml:space="preserve">at </w:t>
+      </w:r>
+      <w:proofErr w:type="gramStart"/>
+      <w:r>
+        <w:rPr>
+          <w:lang w:val="en-GB"/>
+        </w:rPr>
+        <w:t>org.junit</w:t>
+      </w:r>
+      <w:proofErr w:type="gramEnd"/>
+      <w:r>
+        <w:rPr>
+          <w:lang w:val="en-GB"/>
+        </w:rPr>
+        <w:t>.platform.launcher.core.DefaultLauncher.lambda$execute$5(DefaultLauncher.java:211)</w:t>
+      </w:r>
+    </w:p>
+    <w:p>
+      <w:pPr>
+        <w:rPr>
+          <w:lang w:val="en-GB"/>
+        </w:rPr>
+      </w:pPr>
+      <w:r>
+        <w:rPr>
+          <w:lang w:val="en-GB"/>
+        </w:rPr>
+        <w:tab/>
+        <w:t xml:space="preserve">at </w:t>
+      </w:r>
+      <w:proofErr w:type="gramStart"/>
+      <w:r>
+        <w:rPr>
+          <w:lang w:val="en-GB"/>
+        </w:rPr>
+        <w:t>org.junit</w:t>
+      </w:r>
+      <w:proofErr w:type="gramEnd"/>
+      <w:r>
+        <w:rPr>
+          <w:lang w:val="en-GB"/>
+        </w:rPr>
+        <w:t>.platform.launcher.core.DefaultLauncher.withInterceptedStreams(DefaultLauncher.java:226)</w:t>
+      </w:r>
+    </w:p>
+    <w:p>
+      <w:pPr>
+        <w:rPr>
+          <w:lang w:val="en-GB"/>
+        </w:rPr>
+      </w:pPr>
+      <w:r>
+        <w:rPr>
+          <w:lang w:val="en-GB"/>
+        </w:rPr>
+        <w:tab/>
+        <w:t xml:space="preserve">at </w:t>
+      </w:r>
+      <w:proofErr w:type="gramStart"/>
+      <w:r>
+        <w:rPr>
+          <w:lang w:val="en-GB"/>
+        </w:rPr>
+        <w:t>org.junit</w:t>
+      </w:r>
+      <w:proofErr w:type="gramEnd"/>
+      <w:r>
+        <w:rPr>
+          <w:lang w:val="en-GB"/>
+        </w:rPr>
+        <w:t>.platform.launcher.core.DefaultLauncher.execute(DefaultLauncher.java:199)</w:t>
+      </w:r>
+    </w:p>
+    <w:p>
+      <w:pPr>
+        <w:rPr>
+          <w:lang w:val="en-GB"/>
+        </w:rPr>
+      </w:pPr>
+      <w:r>
+        <w:rPr>
+          <w:lang w:val="en-GB"/>
+        </w:rPr>
+        <w:tab/>
+        <w:t xml:space="preserve">at </w:t>
+      </w:r>
+      <w:proofErr w:type="gramStart"/>
+      <w:r>
+        <w:rPr>
+          <w:lang w:val="en-GB"/>
+        </w:rPr>
+        <w:t>org.junit</w:t>
+      </w:r>
+      <w:proofErr w:type="gramEnd"/>
+      <w:r>
+        <w:rPr>
+          <w:lang w:val="en-GB"/>
+        </w:rPr>
+        <w:t>.platform.launcher.core.DefaultLauncher.execute(DefaultLauncher.java:141)</w:t>
+      </w:r>
+    </w:p>
+    <w:p>
+      <w:pPr>
+        <w:rPr>
+          <w:lang w:val="en-GB"/>
+        </w:rPr>
+      </w:pPr>
+      <w:r>
+        <w:rPr>
+          <w:lang w:val="en-GB"/>
+        </w:rPr>
+        <w:tab/>
+        <w:t xml:space="preserve">at </w:t>
+      </w:r>
+      <w:proofErr w:type="gramStart"/>
+      <w:r>
+        <w:rPr>
+          <w:lang w:val="en-GB"/>
+        </w:rPr>
+        <w:t>org.eclipse.jdt.internal.junit5.runner.JUnit5TestReference.run(</w:t>
+      </w:r>
+      <w:proofErr w:type="gramEnd"/>
+      <w:r>
+        <w:rPr>
+          <w:lang w:val="en-GB"/>
+        </w:rPr>
+        <w:t>JUnit5TestReference.java:98)</w:t>
+      </w:r>
+    </w:p>
+    <w:p>
+      <w:pPr>
+        <w:rPr>
+          <w:lang w:val="en-GB"/>
+        </w:rPr>
+      </w:pPr>
+      <w:r>
+        <w:rPr>
+          <w:lang w:val="en-GB"/>
+        </w:rPr>
+        <w:tab/>
+        <w:t xml:space="preserve">at </w:t>
+      </w:r>
+      <w:proofErr w:type="gramStart"/>
+      <w:r>
+        <w:rPr>
+          <w:lang w:val="en-GB"/>
+        </w:rPr>
+        <w:t>org.eclipse.jdt.internal.junit.runner.TestExecution.run(</w:t>
+      </w:r>
+      <w:proofErr w:type="gramEnd"/>
+      <w:r>
+        <w:rPr>
+          <w:lang w:val="en-GB"/>
+        </w:rPr>
+        <w:t>TestExecution.java:41)</w:t>
+      </w:r>
+    </w:p>
+    <w:p>
+      <w:pPr>
+        <w:rPr>
+          <w:lang w:val="en-GB"/>
+        </w:rPr>
+      </w:pPr>
+      <w:r>
+        <w:rPr>
+          <w:lang w:val="en-GB"/>
+        </w:rPr>
+        <w:tab/>
+        <w:t xml:space="preserve">at </w:t>
+      </w:r>
+      <w:proofErr w:type="gramStart"/>
+      <w:r>
+        <w:rPr>
+          <w:lang w:val="en-GB"/>
+        </w:rPr>
+        <w:t>org.eclipse.jdt.internal</w:t>
+      </w:r>
+      <w:proofErr w:type="gramEnd"/>
+      <w:r>
+        <w:rPr>
+          <w:lang w:val="en-GB"/>
+        </w:rPr>
+        <w:t>.junit.runner.RemoteTestRunner.runTests(RemoteTestRunner.java:542)</w:t>
+      </w:r>
+    </w:p>
+    <w:p>
+      <w:pPr>
+        <w:rPr>
+          <w:lang w:val="en-GB"/>
+        </w:rPr>
+      </w:pPr>
+      <w:r>
+        <w:rPr>
+          <w:lang w:val="en-GB"/>
+        </w:rPr>
+        <w:tab/>
+        <w:t xml:space="preserve">at </w:t>
+      </w:r>
+      <w:proofErr w:type="gramStart"/>
+      <w:r>
+        <w:rPr>
+          <w:lang w:val="en-GB"/>
+        </w:rPr>
+        <w:t>org.eclipse.jdt.internal</w:t>
+      </w:r>
+      <w:proofErr w:type="gramEnd"/>
+      <w:r>
+        <w:rPr>
+          <w:lang w:val="en-GB"/>
+        </w:rPr>
+        <w:t>.junit.runner.RemoteTestRunner.runTests(RemoteTestRunner.java:770)</w:t>
+      </w:r>
+    </w:p>
+    <w:p>
+      <w:pPr>
+        <w:rPr>
+          <w:lang w:val="en-GB"/>
+        </w:rPr>
+      </w:pPr>
+      <w:r>
+        <w:rPr>
+          <w:lang w:val="en-GB"/>
+        </w:rPr>
+        <w:tab/>
+        <w:t xml:space="preserve">at </w:t>
+      </w:r>
+      <w:proofErr w:type="gramStart"/>
+      <w:r>
+        <w:rPr>
+          <w:lang w:val="en-GB"/>
+        </w:rPr>
+        <w:t>org.eclipse.jdt.internal.junit.runner.RemoteTestRunner.run(</w:t>
+      </w:r>
+      <w:proofErr w:type="gramEnd"/>
+      <w:r>
+        <w:rPr>
+          <w:lang w:val="en-GB"/>
+        </w:rPr>
+        <w:t>RemoteTestRunner.java:464)</w:t>
+      </w:r>
+    </w:p>
+    <w:p>
+      <w:pPr>
+        <w:rPr>
+          <w:lang w:val="en-GB"/>
+        </w:rPr>
+      </w:pPr>
+      <w:r>
+        <w:rPr>
+          <w:lang w:val="en-GB"/>
+        </w:rPr>
+        <w:lastRenderedPageBreak/>
+        <w:tab/>
+        <w:t xml:space="preserve">at </w:t>
+      </w:r>
+      <w:proofErr w:type="gramStart"/>
+      <w:r>
+        <w:rPr>
+          <w:lang w:val="en-GB"/>
+        </w:rPr>
+        <w:t>org.eclipse.jdt.internal</w:t>
+      </w:r>
+      <w:proofErr w:type="gramEnd"/>
+      <w:r>
+        <w:rPr>
+          <w:lang w:val="en-GB"/>
+        </w:rPr>
+        <w:t>.junit.runner.RemoteTestRunner.main(RemoteTestRunner.java:210)</w:t>
+      </w:r>
+    </w:p>
+    <w:p>
+      <w:pPr>
+        <w:rPr>
+          <w:b/>
+          <w:bCs/>
+          <w:lang w:val="en-GB"/>
+        </w:rPr>
+      </w:pPr>
+    </w:p>
+    <w:p>
+      <w:pPr>
+        <w:pStyle w:val="PargrafodaLista"/>
+        <w:numPr>
+          <w:ilvl w:val="0"/>
+          <w:numId w:val="5"/>
+        </w:numPr>
+        <w:rPr>
+          <w:b/>
+          <w:bCs/>
+        </w:rPr>
+      </w:pPr>
+      <w:r>
+        <w:rPr>
+          <w:b/>
+          <w:bCs/>
+        </w:rPr>
+        <w:t>CORRIGINDO VALORES DE ACORDO COM ALGORITMO</w:t>
+      </w:r>
+    </w:p>
+    <w:p>
+      <w:pPr>
+        <w:pStyle w:val="PargrafodaLista"/>
+        <w:rPr>
+          <w:b/>
+          <w:bCs/>
+        </w:rPr>
+      </w:pPr>
+    </w:p>
+    <w:p>
+      <w:pPr>
+        <w:pStyle w:val="PargrafodaLista"/>
+        <w:numPr>
+          <w:ilvl w:val="0"/>
+          <w:numId w:val="3"/>
+        </w:numPr>
+        <w:rPr>
+          <w:b/>
+          <w:bCs/>
+        </w:rPr>
+      </w:pPr>
+      <w:r>
+        <w:rPr>
+          <w:b/>
+          <w:bCs/>
+        </w:rPr>
+        <w:t xml:space="preserve">JAVA </w:t>
+      </w:r>
+    </w:p>
+    <w:p>
+      <w:pPr>
+        <w:ind w:left="360"/>
+      </w:pPr>
+      <w:proofErr w:type="spellStart"/>
+      <w:r>
+        <w:t>package</w:t>
+      </w:r>
+      <w:proofErr w:type="spellEnd"/>
+      <w:r>
+        <w:t xml:space="preserve"> </w:t>
+      </w:r>
+      <w:proofErr w:type="spellStart"/>
+      <w:proofErr w:type="gramStart"/>
+      <w:r>
+        <w:t>br.com.fiap</w:t>
+      </w:r>
+      <w:proofErr w:type="spellEnd"/>
+      <w:proofErr w:type="gramEnd"/>
+      <w:r>
+        <w:t>;</w:t>
+      </w:r>
+    </w:p>
+    <w:p>
+      <w:pPr>
+        <w:ind w:left="360"/>
+      </w:pPr>
+    </w:p>
+    <w:p>
+      <w:pPr>
+        <w:ind w:left="360"/>
+      </w:pPr>
+    </w:p>
+    <w:p>
+      <w:pPr>
+        <w:ind w:left="360"/>
+      </w:pPr>
+      <w:proofErr w:type="spellStart"/>
+      <w:r>
+        <w:t>public</w:t>
+      </w:r>
+      <w:proofErr w:type="spellEnd"/>
+      <w:r>
+        <w:t xml:space="preserve"> </w:t>
+      </w:r>
+      <w:proofErr w:type="spellStart"/>
+      <w:r>
+        <w:t>class</w:t>
+      </w:r>
+      <w:proofErr w:type="spellEnd"/>
+      <w:r>
+        <w:t xml:space="preserve"> </w:t>
+      </w:r>
+      <w:proofErr w:type="spellStart"/>
+      <w:r>
+        <w:t>JulgamentoPrisioneiro</w:t>
+      </w:r>
+      <w:proofErr w:type="spellEnd"/>
+      <w:r>
+        <w:t xml:space="preserve"> {</w:t>
+      </w:r>
+    </w:p>
+    <w:p>
+      <w:pPr>
+        <w:ind w:left="360"/>
+      </w:pPr>
+      <w:r>
+        <w:tab/>
+      </w:r>
+    </w:p>
+    <w:p>
+      <w:pPr>
+        <w:ind w:left="360"/>
+      </w:pPr>
+      <w:r>
+        <w:tab/>
+      </w:r>
+      <w:proofErr w:type="spellStart"/>
+      <w:r>
+        <w:t>private</w:t>
+      </w:r>
+      <w:proofErr w:type="spellEnd"/>
+      <w:r>
+        <w:t xml:space="preserve"> </w:t>
+      </w:r>
+      <w:proofErr w:type="spellStart"/>
+      <w:r>
+        <w:t>int</w:t>
+      </w:r>
+      <w:proofErr w:type="spellEnd"/>
+      <w:r>
+        <w:t xml:space="preserve"> PENA_INOCENCIA = 0;</w:t>
+      </w:r>
+    </w:p>
+    <w:p>
+      <w:pPr>
+        <w:ind w:left="360"/>
+      </w:pPr>
+      <w:r>
+        <w:tab/>
+        <w:t xml:space="preserve">   </w:t>
+      </w:r>
+      <w:proofErr w:type="spellStart"/>
+      <w:r>
+        <w:t>private</w:t>
+      </w:r>
+      <w:proofErr w:type="spellEnd"/>
+      <w:r>
+        <w:t xml:space="preserve"> </w:t>
+      </w:r>
+      <w:proofErr w:type="spellStart"/>
+      <w:r>
+        <w:t>int</w:t>
+      </w:r>
+      <w:proofErr w:type="spellEnd"/>
+      <w:r>
+        <w:t xml:space="preserve"> PENA_CONDENACAO_</w:t>
+      </w:r>
+      <w:proofErr w:type="gramStart"/>
+      <w:r>
+        <w:t>MUTUA</w:t>
+      </w:r>
+      <w:proofErr w:type="gramEnd"/>
+      <w:r>
+        <w:t xml:space="preserve"> = 5;</w:t>
+      </w:r>
+    </w:p>
+    <w:p>
+      <w:pPr>
+        <w:ind w:left="360"/>
+      </w:pPr>
+      <w:r>
+        <w:tab/>
+        <w:t xml:space="preserve">   </w:t>
+      </w:r>
+      <w:proofErr w:type="spellStart"/>
+      <w:r>
+        <w:t>private</w:t>
+      </w:r>
+      <w:proofErr w:type="spellEnd"/>
+      <w:r>
+        <w:t xml:space="preserve"> </w:t>
+      </w:r>
+      <w:proofErr w:type="spellStart"/>
+      <w:r>
+        <w:t>int</w:t>
+      </w:r>
+      <w:proofErr w:type="spellEnd"/>
+      <w:r>
+        <w:t xml:space="preserve"> PENA_CONDENACAO_INDIVIDUAL = 10;</w:t>
+      </w:r>
+    </w:p>
+    <w:p>
+      <w:pPr>
+        <w:ind w:left="360"/>
+      </w:pPr>
+      <w:r>
+        <w:tab/>
+        <w:t xml:space="preserve">   </w:t>
+      </w:r>
+      <w:proofErr w:type="spellStart"/>
+      <w:r>
+        <w:t>private</w:t>
+      </w:r>
+      <w:proofErr w:type="spellEnd"/>
+      <w:r>
+        <w:t xml:space="preserve"> </w:t>
+      </w:r>
+      <w:proofErr w:type="spellStart"/>
+      <w:r>
+        <w:t>int</w:t>
+      </w:r>
+      <w:proofErr w:type="spellEnd"/>
+      <w:r>
+        <w:t xml:space="preserve"> PENA_CONDENACAO_CUMPLICES = 1;</w:t>
+      </w:r>
+    </w:p>
+    <w:p>
+      <w:pPr>
+        <w:ind w:left="360"/>
+      </w:pPr>
+    </w:p>
+    <w:p>
+      <w:pPr>
+        <w:ind w:left="360"/>
+      </w:pPr>
+      <w:r>
+        <w:tab/>
+        <w:t xml:space="preserve">   </w:t>
+      </w:r>
+      <w:proofErr w:type="spellStart"/>
+      <w:r>
+        <w:t>public</w:t>
+      </w:r>
+      <w:proofErr w:type="spellEnd"/>
+      <w:r>
+        <w:t xml:space="preserve"> </w:t>
+      </w:r>
+      <w:proofErr w:type="spellStart"/>
+      <w:r>
+        <w:t>int</w:t>
+      </w:r>
+      <w:proofErr w:type="spellEnd"/>
+      <w:r>
+        <w:t xml:space="preserve"> </w:t>
+      </w:r>
+      <w:proofErr w:type="spellStart"/>
+      <w:proofErr w:type="gramStart"/>
+      <w:r>
+        <w:t>calculaPena</w:t>
+      </w:r>
+      <w:proofErr w:type="spellEnd"/>
+      <w:r>
+        <w:t>(</w:t>
+      </w:r>
+      <w:proofErr w:type="gramEnd"/>
+      <w:r>
+        <w:t xml:space="preserve">Resposta </w:t>
+      </w:r>
+      <w:proofErr w:type="spellStart"/>
+      <w:r>
+        <w:t>respostaPrisioneiroA</w:t>
+      </w:r>
+      <w:proofErr w:type="spellEnd"/>
+      <w:r>
+        <w:t xml:space="preserve">, Resposta </w:t>
+      </w:r>
+      <w:proofErr w:type="spellStart"/>
+      <w:r>
+        <w:t>respostaPrisioneiroB</w:t>
+      </w:r>
+      <w:proofErr w:type="spellEnd"/>
+      <w:r>
+        <w:t>) {</w:t>
+      </w:r>
+    </w:p>
+    <w:p>
+      <w:pPr>
+        <w:ind w:left="360"/>
+      </w:pPr>
+      <w:r>
+        <w:tab/>
+        <w:t xml:space="preserve">      </w:t>
+      </w:r>
+      <w:proofErr w:type="spellStart"/>
+      <w:r>
+        <w:t>if</w:t>
+      </w:r>
+      <w:proofErr w:type="spellEnd"/>
+      <w:r>
+        <w:t xml:space="preserve"> (</w:t>
+      </w:r>
+      <w:proofErr w:type="spellStart"/>
+      <w:r>
+        <w:t>respostaPrisioneiroA</w:t>
+      </w:r>
+      <w:proofErr w:type="spellEnd"/>
+      <w:r>
+        <w:t xml:space="preserve"> == </w:t>
+      </w:r>
+      <w:proofErr w:type="spellStart"/>
+      <w:r>
+        <w:t>Resposta.CULPADO</w:t>
+      </w:r>
+      <w:proofErr w:type="spellEnd"/>
+      <w:r>
+        <w:t>) {</w:t>
+      </w:r>
+    </w:p>
+    <w:p>
+      <w:pPr>
+        <w:ind w:left="360"/>
+      </w:pPr>
+      <w:r>
+        <w:tab/>
+        <w:t xml:space="preserve">          </w:t>
+      </w:r>
+      <w:proofErr w:type="spellStart"/>
+      <w:r>
+        <w:t>if</w:t>
+      </w:r>
+      <w:proofErr w:type="spellEnd"/>
+      <w:r>
+        <w:t xml:space="preserve"> (</w:t>
+      </w:r>
+      <w:proofErr w:type="spellStart"/>
+      <w:r>
+        <w:t>respostaPrisioneiroB</w:t>
+      </w:r>
+      <w:proofErr w:type="spellEnd"/>
+      <w:r>
+        <w:t xml:space="preserve"> == </w:t>
+      </w:r>
+      <w:proofErr w:type="spellStart"/>
+      <w:r>
+        <w:t>Resposta.CULPADO</w:t>
+      </w:r>
+      <w:proofErr w:type="spellEnd"/>
+      <w:r>
+        <w:t>) {</w:t>
+      </w:r>
+    </w:p>
+    <w:p>
+      <w:pPr>
+        <w:ind w:left="360"/>
+      </w:pPr>
+      <w:r>
+        <w:tab/>
+        <w:t xml:space="preserve">            </w:t>
+      </w:r>
+      <w:proofErr w:type="spellStart"/>
+      <w:r>
+        <w:t>return</w:t>
+      </w:r>
+      <w:proofErr w:type="spellEnd"/>
+      <w:r>
+        <w:t xml:space="preserve"> PENA_CONDENACAO_</w:t>
+      </w:r>
+      <w:proofErr w:type="gramStart"/>
+      <w:r>
+        <w:t>MUTUA</w:t>
+      </w:r>
+      <w:proofErr w:type="gramEnd"/>
+      <w:r>
+        <w:t>;</w:t>
+      </w:r>
+    </w:p>
+    <w:p>
+      <w:pPr>
+        <w:ind w:left="360"/>
+      </w:pPr>
+      <w:r>
+        <w:tab/>
+        <w:t xml:space="preserve">          } </w:t>
+      </w:r>
+      <w:proofErr w:type="spellStart"/>
+      <w:r>
+        <w:t>else</w:t>
+      </w:r>
+      <w:proofErr w:type="spellEnd"/>
+      <w:r>
+        <w:t xml:space="preserve"> {</w:t>
+      </w:r>
+    </w:p>
+    <w:p>
+      <w:pPr>
+        <w:ind w:left="360"/>
+      </w:pPr>
+      <w:r>
+        <w:tab/>
+        <w:t xml:space="preserve">                 </w:t>
+      </w:r>
+      <w:proofErr w:type="spellStart"/>
+      <w:r>
+        <w:t>return</w:t>
+      </w:r>
+      <w:proofErr w:type="spellEnd"/>
+      <w:r>
+        <w:t xml:space="preserve"> PENA_INOCENCIA;</w:t>
+      </w:r>
+    </w:p>
+    <w:p>
+      <w:pPr>
+        <w:ind w:left="360"/>
+      </w:pPr>
+      <w:r>
+        <w:tab/>
+        <w:t xml:space="preserve">                 }</w:t>
+      </w:r>
+    </w:p>
+    <w:p>
+      <w:pPr>
+        <w:ind w:left="360"/>
+      </w:pPr>
+      <w:r>
+        <w:tab/>
+        <w:t xml:space="preserve">       } </w:t>
+      </w:r>
+      <w:proofErr w:type="spellStart"/>
+      <w:r>
+        <w:t>else</w:t>
+      </w:r>
+      <w:proofErr w:type="spellEnd"/>
+      <w:r>
+        <w:t xml:space="preserve"> {</w:t>
+      </w:r>
+    </w:p>
+    <w:p>
+      <w:pPr>
+        <w:ind w:left="360"/>
+      </w:pPr>
+      <w:r>
+        <w:tab/>
+        <w:t xml:space="preserve">                </w:t>
+      </w:r>
+      <w:proofErr w:type="spellStart"/>
+      <w:r>
+        <w:t>if</w:t>
+      </w:r>
+      <w:proofErr w:type="spellEnd"/>
+      <w:r>
+        <w:t xml:space="preserve"> (</w:t>
+      </w:r>
+      <w:proofErr w:type="spellStart"/>
+      <w:r>
+        <w:t>respostaPrisioneiroB</w:t>
+      </w:r>
+      <w:proofErr w:type="spellEnd"/>
+      <w:r>
+        <w:t xml:space="preserve"> == </w:t>
+      </w:r>
+      <w:proofErr w:type="spellStart"/>
+      <w:r>
+        <w:t>Resposta.CULPADO</w:t>
+      </w:r>
+      <w:proofErr w:type="spellEnd"/>
+      <w:r>
+        <w:t>) {</w:t>
+      </w:r>
+    </w:p>
+    <w:p>
+      <w:pPr>
+        <w:ind w:left="360"/>
+      </w:pPr>
+      <w:r>
+        <w:tab/>
+        <w:t xml:space="preserve">                    </w:t>
+      </w:r>
+      <w:proofErr w:type="spellStart"/>
+      <w:r>
+        <w:t>return</w:t>
+      </w:r>
+      <w:proofErr w:type="spellEnd"/>
+      <w:r>
+        <w:t xml:space="preserve"> PENA_CONDENACAO_INDIVIDUAL;</w:t>
+      </w:r>
+    </w:p>
+    <w:p>
+      <w:pPr>
+        <w:ind w:left="360"/>
+      </w:pPr>
+      <w:r>
+        <w:tab/>
+        <w:t xml:space="preserve">                } </w:t>
+      </w:r>
+      <w:proofErr w:type="spellStart"/>
+      <w:r>
+        <w:t>else</w:t>
+      </w:r>
+      <w:proofErr w:type="spellEnd"/>
+      <w:r>
+        <w:t xml:space="preserve"> {</w:t>
+      </w:r>
+    </w:p>
+    <w:p>
+      <w:pPr>
+        <w:ind w:left="360"/>
+      </w:pPr>
+      <w:r>
+        <w:tab/>
+        <w:t xml:space="preserve">                         </w:t>
+      </w:r>
+      <w:proofErr w:type="spellStart"/>
+      <w:r>
+        <w:t>return</w:t>
+      </w:r>
+      <w:proofErr w:type="spellEnd"/>
+      <w:r>
+        <w:t xml:space="preserve"> PENA_CONDENACAO_CUMPLICES;</w:t>
+      </w:r>
+    </w:p>
+    <w:p>
+      <w:pPr>
+        <w:ind w:left="360"/>
+      </w:pPr>
+      <w:r>
+        <w:tab/>
+        <w:t xml:space="preserve">                        }</w:t>
+      </w:r>
+    </w:p>
+    <w:p>
+      <w:pPr>
+        <w:ind w:left="360"/>
+      </w:pPr>
+      <w:r>
+        <w:tab/>
+        <w:t xml:space="preserve">                }</w:t>
+      </w:r>
+    </w:p>
+    <w:p>
+      <w:pPr>
+        <w:ind w:left="360"/>
+      </w:pPr>
+      <w:r>
+        <w:tab/>
+        <w:t xml:space="preserve">     }</w:t>
+      </w:r>
+    </w:p>
+    <w:p/>
+    <w:p>
+      <w:pPr>
+        <w:ind w:left="360"/>
+      </w:pPr>
+    </w:p>
+    <w:p>
+      <w:pPr>
+        <w:ind w:left="360"/>
+        <w:rPr>
+          <w:u w:val="single"/>
+        </w:rPr>
+      </w:pPr>
+      <w:r>
+        <w:t>}</w:t>
+      </w:r>
+      <w:bookmarkStart w:id="0" w:name="_GoBack"/>
+      <w:bookmarkEnd w:id="0"/>
+    </w:p>
     <w:sectPr>
       <w:pgSz w:w="11906" w:h="16838"/>
       <w:pgMar w:top="1417" w:right="1701" w:bottom="1417" w:left="1701" w:header="708" w:footer="708" w:gutter="0"/>
@@ -3421,6 +6290,118 @@
 <file path=word/numbering.xml><?xml version="1.0" encoding="utf-8"?>
 <w:numbering xmlns:wpc="http://schemas.microsoft.com/office/word/2010/wordprocessingCanvas" xmlns:cx="http://schemas.microsoft.com/office/drawing/2014/chartex" xmlns:cx1="http://schemas.microsoft.com/office/drawing/2015/9/8/chartex" xmlns:cx2="http://schemas.microsoft.com/office/drawing/2015/10/21/chartex" xmlns:cx3="http://schemas.microsoft.com/office/drawing/2016/5/9/chartex" xmlns:cx4="http://schemas.microsoft.com/office/drawing/2016/5/10/chartex" xmlns:cx5="http://schemas.microsoft.com/office/drawing/2016/5/11/chartex" xmlns:cx6="http://schemas.microsoft.com/office/drawing/2016/5/12/chartex" xmlns:cx7="http://schemas.microsoft.com/office/drawing/2016/5/13/chartex" xmlns:cx8="http://schemas.microsoft.com/office/drawing/2016/5/14/chartex" xmlns:mc="http://schemas.openxmlformats.org/markup-compatibility/2006" xmlns:aink="http://schemas.microsoft.com/office/drawing/2016/ink" xmlns:am3d="http://schemas.microsoft.com/office/drawing/2017/model3d" xmlns:o="urn:schemas-microsoft-com:office:office" xmlns:r="http://schemas.openxmlformats.org/officeDocument/2006/relationships" xmlns:m="http://schemas.openxmlformats.org/officeDocument/2006/math" xmlns:v="urn:schemas-microsoft-com:vml" xmlns:wp14="http://schemas.microsoft.com/office/word/2010/wordprocessingDrawing" xmlns:wp="http://schemas.openxmlformats.org/drawingml/2006/wordprocessingDrawing" xmlns:w10="urn:schemas-microsoft-com:office:word" xmlns:w="http://schemas.openxmlformats.org/wordprocessingml/2006/main" xmlns:w14="http://schemas.microsoft.com/office/word/2010/wordml" xmlns:w15="http://schemas.microsoft.com/office/word/2012/wordml" xmlns:w16cid="http://schemas.microsoft.com/office/word/2016/wordml/cid" xmlns:w16se="http://schemas.microsoft.com/office/word/2015/wordml/symex" xmlns:wpg="http://schemas.microsoft.com/office/word/2010/wordprocessingGroup" xmlns:wpi="http://schemas.microsoft.com/office/word/2010/wordprocessingInk" xmlns:wne="http://schemas.microsoft.com/office/word/2006/wordml" xmlns:wps="http://schemas.microsoft.com/office/word/2010/wordprocessingShape" mc:Ignorable="w14 w15 w16se w16cid wp14">
   <w:abstractNum w:abstractNumId="0" w15:restartNumberingAfterBreak="0">
+    <w:nsid w:val="2F133A18"/>
+    <w:multiLevelType w:val="hybridMultilevel"/>
+    <w:tmpl w:val="1BD8883C"/>
+    <w:lvl w:ilvl="0" w:tplc="612C4B6E">
+      <w:numFmt w:val="bullet"/>
+      <w:lvlText w:val="-"/>
+      <w:lvlJc w:val="left"/>
+      <w:pPr>
+        <w:ind w:left="720" w:hanging="360"/>
+      </w:pPr>
+      <w:rPr>
+        <w:rFonts w:ascii="Calibri" w:eastAsiaTheme="minorHAnsi" w:hAnsi="Calibri" w:cs="Calibri" w:hint="default"/>
+      </w:rPr>
+    </w:lvl>
+    <w:lvl w:ilvl="1" w:tplc="04160003" w:tentative="1">
+      <w:start w:val="1"/>
+      <w:numFmt w:val="bullet"/>
+      <w:lvlText w:val="o"/>
+      <w:lvlJc w:val="left"/>
+      <w:pPr>
+        <w:ind w:left="1440" w:hanging="360"/>
+      </w:pPr>
+      <w:rPr>
+        <w:rFonts w:ascii="Courier New" w:hAnsi="Courier New" w:cs="Courier New" w:hint="default"/>
+      </w:rPr>
+    </w:lvl>
+    <w:lvl w:ilvl="2" w:tplc="04160005" w:tentative="1">
+      <w:start w:val="1"/>
+      <w:numFmt w:val="bullet"/>
+      <w:lvlText w:val=""/>
+      <w:lvlJc w:val="left"/>
+      <w:pPr>
+        <w:ind w:left="2160" w:hanging="360"/>
+      </w:pPr>
+      <w:rPr>
+        <w:rFonts w:ascii="Wingdings" w:hAnsi="Wingdings" w:hint="default"/>
+      </w:rPr>
+    </w:lvl>
+    <w:lvl w:ilvl="3" w:tplc="04160001" w:tentative="1">
+      <w:start w:val="1"/>
+      <w:numFmt w:val="bullet"/>
+      <w:lvlText w:val=""/>
+      <w:lvlJc w:val="left"/>
+      <w:pPr>
+        <w:ind w:left="2880" w:hanging="360"/>
+      </w:pPr>
+      <w:rPr>
+        <w:rFonts w:ascii="Symbol" w:hAnsi="Symbol" w:hint="default"/>
+      </w:rPr>
+    </w:lvl>
+    <w:lvl w:ilvl="4" w:tplc="04160003" w:tentative="1">
+      <w:start w:val="1"/>
+      <w:numFmt w:val="bullet"/>
+      <w:lvlText w:val="o"/>
+      <w:lvlJc w:val="left"/>
+      <w:pPr>
+        <w:ind w:left="3600" w:hanging="360"/>
+      </w:pPr>
+      <w:rPr>
+        <w:rFonts w:ascii="Courier New" w:hAnsi="Courier New" w:cs="Courier New" w:hint="default"/>
+      </w:rPr>
+    </w:lvl>
+    <w:lvl w:ilvl="5" w:tplc="04160005" w:tentative="1">
+      <w:start w:val="1"/>
+      <w:numFmt w:val="bullet"/>
+      <w:lvlText w:val=""/>
+      <w:lvlJc w:val="left"/>
+      <w:pPr>
+        <w:ind w:left="4320" w:hanging="360"/>
+      </w:pPr>
+      <w:rPr>
+        <w:rFonts w:ascii="Wingdings" w:hAnsi="Wingdings" w:hint="default"/>
+      </w:rPr>
+    </w:lvl>
+    <w:lvl w:ilvl="6" w:tplc="04160001" w:tentative="1">
+      <w:start w:val="1"/>
+      <w:numFmt w:val="bullet"/>
+      <w:lvlText w:val=""/>
+      <w:lvlJc w:val="left"/>
+      <w:pPr>
+        <w:ind w:left="5040" w:hanging="360"/>
+      </w:pPr>
+      <w:rPr>
+        <w:rFonts w:ascii="Symbol" w:hAnsi="Symbol" w:hint="default"/>
+      </w:rPr>
+    </w:lvl>
+    <w:lvl w:ilvl="7" w:tplc="04160003" w:tentative="1">
+      <w:start w:val="1"/>
+      <w:numFmt w:val="bullet"/>
+      <w:lvlText w:val="o"/>
+      <w:lvlJc w:val="left"/>
+      <w:pPr>
+        <w:ind w:left="5760" w:hanging="360"/>
+      </w:pPr>
+      <w:rPr>
+        <w:rFonts w:ascii="Courier New" w:hAnsi="Courier New" w:cs="Courier New" w:hint="default"/>
+      </w:rPr>
+    </w:lvl>
+    <w:lvl w:ilvl="8" w:tplc="04160005" w:tentative="1">
+      <w:start w:val="1"/>
+      <w:numFmt w:val="bullet"/>
+      <w:lvlText w:val=""/>
+      <w:lvlJc w:val="left"/>
+      <w:pPr>
+        <w:ind w:left="6480" w:hanging="360"/>
+      </w:pPr>
+      <w:rPr>
+        <w:rFonts w:ascii="Wingdings" w:hAnsi="Wingdings" w:hint="default"/>
+      </w:rPr>
+    </w:lvl>
+  </w:abstractNum>
+  <w:abstractNum w:abstractNumId="1" w15:restartNumberingAfterBreak="0">
     <w:nsid w:val="43CA6597"/>
     <w:multiLevelType w:val="hybridMultilevel"/>
     <w:tmpl w:val="D40C75AA"/>
@@ -3532,11 +6513,11 @@
       </w:rPr>
     </w:lvl>
   </w:abstractNum>
-  <w:abstractNum w:abstractNumId="1" w15:restartNumberingAfterBreak="0">
-    <w:nsid w:val="5AF0792E"/>
+  <w:abstractNum w:abstractNumId="2" w15:restartNumberingAfterBreak="0">
+    <w:nsid w:val="58A50393"/>
     <w:multiLevelType w:val="hybridMultilevel"/>
-    <w:tmpl w:val="06C87E86"/>
-    <w:lvl w:ilvl="0" w:tplc="9A5C5ABA">
+    <w:tmpl w:val="9CE0DB96"/>
+    <w:lvl w:ilvl="0" w:tplc="ED74FE54">
       <w:numFmt w:val="bullet"/>
       <w:lvlText w:val="-"/>
       <w:lvlJc w:val="left"/>
@@ -3644,11 +6625,11 @@
       </w:rPr>
     </w:lvl>
   </w:abstractNum>
-  <w:abstractNum w:abstractNumId="2" w15:restartNumberingAfterBreak="0">
-    <w:nsid w:val="7C0C1C59"/>
+  <w:abstractNum w:abstractNumId="3" w15:restartNumberingAfterBreak="0">
+    <w:nsid w:val="5AF0792E"/>
     <w:multiLevelType w:val="hybridMultilevel"/>
-    <w:tmpl w:val="C5365D86"/>
-    <w:lvl w:ilvl="0" w:tplc="687CBEDE">
+    <w:tmpl w:val="06C87E86"/>
+    <w:lvl w:ilvl="0" w:tplc="9A5C5ABA">
       <w:numFmt w:val="bullet"/>
       <w:lvlText w:val="-"/>
       <w:lvlJc w:val="left"/>
@@ -3756,13 +6737,131 @@
       </w:rPr>
     </w:lvl>
   </w:abstractNum>
+  <w:abstractNum w:abstractNumId="4" w15:restartNumberingAfterBreak="0">
+    <w:nsid w:val="7C0C1C59"/>
+    <w:multiLevelType w:val="hybridMultilevel"/>
+    <w:tmpl w:val="C5365D86"/>
+    <w:lvl w:ilvl="0" w:tplc="687CBEDE">
+      <w:numFmt w:val="bullet"/>
+      <w:lvlText w:val="-"/>
+      <w:lvlJc w:val="left"/>
+      <w:pPr>
+        <w:ind w:left="720" w:hanging="360"/>
+      </w:pPr>
+      <w:rPr>
+        <w:rFonts w:ascii="Calibri" w:eastAsiaTheme="minorHAnsi" w:hAnsi="Calibri" w:cs="Calibri" w:hint="default"/>
+      </w:rPr>
+    </w:lvl>
+    <w:lvl w:ilvl="1" w:tplc="04160003" w:tentative="1">
+      <w:start w:val="1"/>
+      <w:numFmt w:val="bullet"/>
+      <w:lvlText w:val="o"/>
+      <w:lvlJc w:val="left"/>
+      <w:pPr>
+        <w:ind w:left="1440" w:hanging="360"/>
+      </w:pPr>
+      <w:rPr>
+        <w:rFonts w:ascii="Courier New" w:hAnsi="Courier New" w:cs="Courier New" w:hint="default"/>
+      </w:rPr>
+    </w:lvl>
+    <w:lvl w:ilvl="2" w:tplc="04160005" w:tentative="1">
+      <w:start w:val="1"/>
+      <w:numFmt w:val="bullet"/>
+      <w:lvlText w:val=""/>
+      <w:lvlJc w:val="left"/>
+      <w:pPr>
+        <w:ind w:left="2160" w:hanging="360"/>
+      </w:pPr>
+      <w:rPr>
+        <w:rFonts w:ascii="Wingdings" w:hAnsi="Wingdings" w:hint="default"/>
+      </w:rPr>
+    </w:lvl>
+    <w:lvl w:ilvl="3" w:tplc="04160001" w:tentative="1">
+      <w:start w:val="1"/>
+      <w:numFmt w:val="bullet"/>
+      <w:lvlText w:val=""/>
+      <w:lvlJc w:val="left"/>
+      <w:pPr>
+        <w:ind w:left="2880" w:hanging="360"/>
+      </w:pPr>
+      <w:rPr>
+        <w:rFonts w:ascii="Symbol" w:hAnsi="Symbol" w:hint="default"/>
+      </w:rPr>
+    </w:lvl>
+    <w:lvl w:ilvl="4" w:tplc="04160003" w:tentative="1">
+      <w:start w:val="1"/>
+      <w:numFmt w:val="bullet"/>
+      <w:lvlText w:val="o"/>
+      <w:lvlJc w:val="left"/>
+      <w:pPr>
+        <w:ind w:left="3600" w:hanging="360"/>
+      </w:pPr>
+      <w:rPr>
+        <w:rFonts w:ascii="Courier New" w:hAnsi="Courier New" w:cs="Courier New" w:hint="default"/>
+      </w:rPr>
+    </w:lvl>
+    <w:lvl w:ilvl="5" w:tplc="04160005" w:tentative="1">
+      <w:start w:val="1"/>
+      <w:numFmt w:val="bullet"/>
+      <w:lvlText w:val=""/>
+      <w:lvlJc w:val="left"/>
+      <w:pPr>
+        <w:ind w:left="4320" w:hanging="360"/>
+      </w:pPr>
+      <w:rPr>
+        <w:rFonts w:ascii="Wingdings" w:hAnsi="Wingdings" w:hint="default"/>
+      </w:rPr>
+    </w:lvl>
+    <w:lvl w:ilvl="6" w:tplc="04160001" w:tentative="1">
+      <w:start w:val="1"/>
+      <w:numFmt w:val="bullet"/>
+      <w:lvlText w:val=""/>
+      <w:lvlJc w:val="left"/>
+      <w:pPr>
+        <w:ind w:left="5040" w:hanging="360"/>
+      </w:pPr>
+      <w:rPr>
+        <w:rFonts w:ascii="Symbol" w:hAnsi="Symbol" w:hint="default"/>
+      </w:rPr>
+    </w:lvl>
+    <w:lvl w:ilvl="7" w:tplc="04160003" w:tentative="1">
+      <w:start w:val="1"/>
+      <w:numFmt w:val="bullet"/>
+      <w:lvlText w:val="o"/>
+      <w:lvlJc w:val="left"/>
+      <w:pPr>
+        <w:ind w:left="5760" w:hanging="360"/>
+      </w:pPr>
+      <w:rPr>
+        <w:rFonts w:ascii="Courier New" w:hAnsi="Courier New" w:cs="Courier New" w:hint="default"/>
+      </w:rPr>
+    </w:lvl>
+    <w:lvl w:ilvl="8" w:tplc="04160005" w:tentative="1">
+      <w:start w:val="1"/>
+      <w:numFmt w:val="bullet"/>
+      <w:lvlText w:val=""/>
+      <w:lvlJc w:val="left"/>
+      <w:pPr>
+        <w:ind w:left="6480" w:hanging="360"/>
+      </w:pPr>
+      <w:rPr>
+        <w:rFonts w:ascii="Wingdings" w:hAnsi="Wingdings" w:hint="default"/>
+      </w:rPr>
+    </w:lvl>
+  </w:abstractNum>
   <w:num w:numId="1">
+    <w:abstractNumId w:val="3"/>
+  </w:num>
+  <w:num w:numId="2">
+    <w:abstractNumId w:val="4"/>
+  </w:num>
+  <w:num w:numId="3">
     <w:abstractNumId w:val="1"/>
   </w:num>
-  <w:num w:numId="2">
+  <w:num w:numId="4">
     <w:abstractNumId w:val="2"/>
   </w:num>
-  <w:num w:numId="3">
+  <w:num w:numId="5">
     <w:abstractNumId w:val="0"/>
   </w:num>
 </w:numbering>

</xml_diff>

<commit_message>
Versão final do DesafioJUNIT
O Código não apresenteou mais nenhum erro. Versão finalizada.
</commit_message>
<xml_diff>
--- a/Testes/RELATORIO-TESTE.docx
+++ b/Testes/RELATORIO-TESTE.docx
@@ -6267,13 +6267,1056 @@
     <w:p>
       <w:pPr>
         <w:ind w:left="360"/>
-        <w:rPr>
-          <w:u w:val="single"/>
-        </w:rPr>
       </w:pPr>
       <w:r>
         <w:t>}</w:t>
       </w:r>
+    </w:p>
+    <w:p>
+      <w:pPr>
+        <w:ind w:left="360"/>
+      </w:pPr>
+    </w:p>
+    <w:p>
+      <w:pPr>
+        <w:ind w:left="360"/>
+        <w:rPr>
+          <w:b/>
+          <w:bCs/>
+        </w:rPr>
+      </w:pPr>
+      <w:r>
+        <w:rPr>
+          <w:b/>
+          <w:bCs/>
+        </w:rPr>
+        <w:t>- CLASSE NÃO APRESENTA MAIS NENHUM ERRO</w:t>
+      </w:r>
+      <w:r>
+        <w:rPr>
+          <w:b/>
+          <w:bCs/>
+        </w:rPr>
+        <w:t>. DESAFIO FINALIZADO.</w:t>
+      </w:r>
+    </w:p>
+    <w:p>
+      <w:pPr>
+        <w:ind w:left="360"/>
+        <w:rPr>
+          <w:b/>
+          <w:bCs/>
+        </w:rPr>
+      </w:pPr>
+      <w:r>
+        <w:rPr>
+          <w:b/>
+          <w:bCs/>
+        </w:rPr>
+        <w:t xml:space="preserve">&gt; JAVA </w:t>
+      </w:r>
+    </w:p>
+    <w:p>
+      <w:pPr>
+        <w:ind w:left="360"/>
+      </w:pPr>
+      <w:proofErr w:type="spellStart"/>
+      <w:r>
+        <w:t>package</w:t>
+      </w:r>
+      <w:proofErr w:type="spellEnd"/>
+      <w:r>
+        <w:t xml:space="preserve"> </w:t>
+      </w:r>
+      <w:proofErr w:type="spellStart"/>
+      <w:proofErr w:type="gramStart"/>
+      <w:r>
+        <w:t>br.com.fiap</w:t>
+      </w:r>
+      <w:proofErr w:type="spellEnd"/>
+      <w:proofErr w:type="gramEnd"/>
+      <w:r>
+        <w:t>;</w:t>
+      </w:r>
+    </w:p>
+    <w:p>
+      <w:pPr>
+        <w:ind w:left="360"/>
+      </w:pPr>
+    </w:p>
+    <w:p>
+      <w:pPr>
+        <w:ind w:left="360"/>
+      </w:pPr>
+    </w:p>
+    <w:p>
+      <w:pPr>
+        <w:ind w:left="360"/>
+      </w:pPr>
+      <w:proofErr w:type="spellStart"/>
+      <w:r>
+        <w:t>public</w:t>
+      </w:r>
+      <w:proofErr w:type="spellEnd"/>
+      <w:r>
+        <w:t xml:space="preserve"> </w:t>
+      </w:r>
+      <w:proofErr w:type="spellStart"/>
+      <w:r>
+        <w:t>class</w:t>
+      </w:r>
+      <w:proofErr w:type="spellEnd"/>
+      <w:r>
+        <w:t xml:space="preserve"> </w:t>
+      </w:r>
+      <w:proofErr w:type="spellStart"/>
+      <w:r>
+        <w:t>JulgamentoPrisioneiro</w:t>
+      </w:r>
+      <w:proofErr w:type="spellEnd"/>
+      <w:r>
+        <w:t xml:space="preserve"> {</w:t>
+      </w:r>
+    </w:p>
+    <w:p>
+      <w:pPr>
+        <w:ind w:left="360"/>
+      </w:pPr>
+      <w:r>
+        <w:tab/>
+      </w:r>
+    </w:p>
+    <w:p>
+      <w:pPr>
+        <w:ind w:left="360"/>
+      </w:pPr>
+      <w:r>
+        <w:tab/>
+      </w:r>
+      <w:proofErr w:type="spellStart"/>
+      <w:r>
+        <w:t>private</w:t>
+      </w:r>
+      <w:proofErr w:type="spellEnd"/>
+      <w:r>
+        <w:t xml:space="preserve"> </w:t>
+      </w:r>
+      <w:proofErr w:type="spellStart"/>
+      <w:r>
+        <w:t>int</w:t>
+      </w:r>
+      <w:proofErr w:type="spellEnd"/>
+      <w:r>
+        <w:t xml:space="preserve"> PENA_INOCENCIA = 0;</w:t>
+      </w:r>
+    </w:p>
+    <w:p>
+      <w:pPr>
+        <w:ind w:left="360"/>
+      </w:pPr>
+      <w:r>
+        <w:tab/>
+        <w:t xml:space="preserve">   </w:t>
+      </w:r>
+      <w:proofErr w:type="spellStart"/>
+      <w:r>
+        <w:t>private</w:t>
+      </w:r>
+      <w:proofErr w:type="spellEnd"/>
+      <w:r>
+        <w:t xml:space="preserve"> </w:t>
+      </w:r>
+      <w:proofErr w:type="spellStart"/>
+      <w:r>
+        <w:t>int</w:t>
+      </w:r>
+      <w:proofErr w:type="spellEnd"/>
+      <w:r>
+        <w:t xml:space="preserve"> PENA_CONDENACAO_</w:t>
+      </w:r>
+      <w:proofErr w:type="gramStart"/>
+      <w:r>
+        <w:t>MUTUA</w:t>
+      </w:r>
+      <w:proofErr w:type="gramEnd"/>
+      <w:r>
+        <w:t xml:space="preserve"> = 5;</w:t>
+      </w:r>
+    </w:p>
+    <w:p>
+      <w:pPr>
+        <w:ind w:left="360"/>
+      </w:pPr>
+      <w:r>
+        <w:tab/>
+        <w:t xml:space="preserve">   </w:t>
+      </w:r>
+      <w:proofErr w:type="spellStart"/>
+      <w:r>
+        <w:t>private</w:t>
+      </w:r>
+      <w:proofErr w:type="spellEnd"/>
+      <w:r>
+        <w:t xml:space="preserve"> </w:t>
+      </w:r>
+      <w:proofErr w:type="spellStart"/>
+      <w:r>
+        <w:t>int</w:t>
+      </w:r>
+      <w:proofErr w:type="spellEnd"/>
+      <w:r>
+        <w:t xml:space="preserve"> PENA_CONDENACAO_INDIVIDUAL = 10;</w:t>
+      </w:r>
+    </w:p>
+    <w:p>
+      <w:pPr>
+        <w:ind w:left="360"/>
+      </w:pPr>
+      <w:r>
+        <w:tab/>
+        <w:t xml:space="preserve">   </w:t>
+      </w:r>
+      <w:proofErr w:type="spellStart"/>
+      <w:r>
+        <w:t>private</w:t>
+      </w:r>
+      <w:proofErr w:type="spellEnd"/>
+      <w:r>
+        <w:t xml:space="preserve"> </w:t>
+      </w:r>
+      <w:proofErr w:type="spellStart"/>
+      <w:r>
+        <w:t>int</w:t>
+      </w:r>
+      <w:proofErr w:type="spellEnd"/>
+      <w:r>
+        <w:t xml:space="preserve"> PENA_CONDENACAO_CUMPLICES = 1;</w:t>
+      </w:r>
+    </w:p>
+    <w:p>
+      <w:pPr>
+        <w:ind w:left="360"/>
+      </w:pPr>
+    </w:p>
+    <w:p>
+      <w:pPr>
+        <w:ind w:left="360"/>
+      </w:pPr>
+      <w:r>
+        <w:tab/>
+        <w:t xml:space="preserve">   </w:t>
+      </w:r>
+      <w:proofErr w:type="spellStart"/>
+      <w:r>
+        <w:t>public</w:t>
+      </w:r>
+      <w:proofErr w:type="spellEnd"/>
+      <w:r>
+        <w:t xml:space="preserve"> </w:t>
+      </w:r>
+      <w:proofErr w:type="spellStart"/>
+      <w:r>
+        <w:t>int</w:t>
+      </w:r>
+      <w:proofErr w:type="spellEnd"/>
+      <w:r>
+        <w:t xml:space="preserve"> </w:t>
+      </w:r>
+      <w:proofErr w:type="spellStart"/>
+      <w:proofErr w:type="gramStart"/>
+      <w:r>
+        <w:t>calculaPena</w:t>
+      </w:r>
+      <w:proofErr w:type="spellEnd"/>
+      <w:r>
+        <w:t>(</w:t>
+      </w:r>
+      <w:proofErr w:type="gramEnd"/>
+      <w:r>
+        <w:t xml:space="preserve">Resposta </w:t>
+      </w:r>
+      <w:proofErr w:type="spellStart"/>
+      <w:r>
+        <w:t>respostaPrisioneiroA</w:t>
+      </w:r>
+      <w:proofErr w:type="spellEnd"/>
+      <w:r>
+        <w:t xml:space="preserve">, Resposta </w:t>
+      </w:r>
+      <w:proofErr w:type="spellStart"/>
+      <w:r>
+        <w:t>respostaPrisioneiroB</w:t>
+      </w:r>
+      <w:proofErr w:type="spellEnd"/>
+      <w:r>
+        <w:t>) {</w:t>
+      </w:r>
+    </w:p>
+    <w:p>
+      <w:pPr>
+        <w:ind w:left="360"/>
+      </w:pPr>
+      <w:r>
+        <w:tab/>
+        <w:t xml:space="preserve">      </w:t>
+      </w:r>
+      <w:proofErr w:type="spellStart"/>
+      <w:r>
+        <w:t>if</w:t>
+      </w:r>
+      <w:proofErr w:type="spellEnd"/>
+      <w:r>
+        <w:t xml:space="preserve"> (</w:t>
+      </w:r>
+      <w:proofErr w:type="spellStart"/>
+      <w:r>
+        <w:t>respostaPrisioneiroA</w:t>
+      </w:r>
+      <w:proofErr w:type="spellEnd"/>
+      <w:r>
+        <w:t xml:space="preserve"> == </w:t>
+      </w:r>
+      <w:proofErr w:type="spellStart"/>
+      <w:r>
+        <w:t>Resposta.CULPADO</w:t>
+      </w:r>
+      <w:proofErr w:type="spellEnd"/>
+      <w:r>
+        <w:t>) {</w:t>
+      </w:r>
+    </w:p>
+    <w:p>
+      <w:pPr>
+        <w:ind w:left="360"/>
+      </w:pPr>
+      <w:r>
+        <w:tab/>
+        <w:t xml:space="preserve">          </w:t>
+      </w:r>
+      <w:proofErr w:type="spellStart"/>
+      <w:r>
+        <w:t>if</w:t>
+      </w:r>
+      <w:proofErr w:type="spellEnd"/>
+      <w:r>
+        <w:t xml:space="preserve"> (</w:t>
+      </w:r>
+      <w:proofErr w:type="spellStart"/>
+      <w:r>
+        <w:t>respostaPrisioneiroB</w:t>
+      </w:r>
+      <w:proofErr w:type="spellEnd"/>
+      <w:r>
+        <w:t xml:space="preserve"> == </w:t>
+      </w:r>
+      <w:proofErr w:type="spellStart"/>
+      <w:r>
+        <w:t>Resposta.CULPADO</w:t>
+      </w:r>
+      <w:proofErr w:type="spellEnd"/>
+      <w:r>
+        <w:t>) {</w:t>
+      </w:r>
+    </w:p>
+    <w:p>
+      <w:pPr>
+        <w:ind w:left="360"/>
+      </w:pPr>
+      <w:r>
+        <w:tab/>
+        <w:t xml:space="preserve">            </w:t>
+      </w:r>
+      <w:proofErr w:type="spellStart"/>
+      <w:r>
+        <w:t>return</w:t>
+      </w:r>
+      <w:proofErr w:type="spellEnd"/>
+      <w:r>
+        <w:t xml:space="preserve"> PENA_CONDENACAO_</w:t>
+      </w:r>
+      <w:proofErr w:type="gramStart"/>
+      <w:r>
+        <w:t>MUTUA</w:t>
+      </w:r>
+      <w:proofErr w:type="gramEnd"/>
+      <w:r>
+        <w:t>;</w:t>
+      </w:r>
+    </w:p>
+    <w:p>
+      <w:pPr>
+        <w:ind w:left="360"/>
+      </w:pPr>
+      <w:r>
+        <w:tab/>
+        <w:t xml:space="preserve">          } </w:t>
+      </w:r>
+      <w:proofErr w:type="spellStart"/>
+      <w:r>
+        <w:t>else</w:t>
+      </w:r>
+      <w:proofErr w:type="spellEnd"/>
+      <w:r>
+        <w:t xml:space="preserve"> {</w:t>
+      </w:r>
+    </w:p>
+    <w:p>
+      <w:pPr>
+        <w:ind w:left="360"/>
+      </w:pPr>
+      <w:r>
+        <w:tab/>
+        <w:t xml:space="preserve">                 </w:t>
+      </w:r>
+      <w:proofErr w:type="spellStart"/>
+      <w:r>
+        <w:t>return</w:t>
+      </w:r>
+      <w:proofErr w:type="spellEnd"/>
+      <w:r>
+        <w:t xml:space="preserve"> PENA_INOCENCIA;</w:t>
+      </w:r>
+    </w:p>
+    <w:p>
+      <w:pPr>
+        <w:ind w:left="360"/>
+      </w:pPr>
+      <w:r>
+        <w:tab/>
+        <w:t xml:space="preserve">                 }</w:t>
+      </w:r>
+    </w:p>
+    <w:p>
+      <w:pPr>
+        <w:ind w:left="360"/>
+      </w:pPr>
+      <w:r>
+        <w:tab/>
+        <w:t xml:space="preserve">       } </w:t>
+      </w:r>
+      <w:proofErr w:type="spellStart"/>
+      <w:r>
+        <w:t>else</w:t>
+      </w:r>
+      <w:proofErr w:type="spellEnd"/>
+      <w:r>
+        <w:t xml:space="preserve"> {</w:t>
+      </w:r>
+    </w:p>
+    <w:p>
+      <w:pPr>
+        <w:ind w:left="360"/>
+      </w:pPr>
+      <w:r>
+        <w:tab/>
+        <w:t xml:space="preserve">                </w:t>
+      </w:r>
+      <w:proofErr w:type="spellStart"/>
+      <w:r>
+        <w:t>if</w:t>
+      </w:r>
+      <w:proofErr w:type="spellEnd"/>
+      <w:r>
+        <w:t xml:space="preserve"> (</w:t>
+      </w:r>
+      <w:proofErr w:type="spellStart"/>
+      <w:r>
+        <w:t>respostaPrisioneiroB</w:t>
+      </w:r>
+      <w:proofErr w:type="spellEnd"/>
+      <w:r>
+        <w:t xml:space="preserve"> == </w:t>
+      </w:r>
+      <w:proofErr w:type="spellStart"/>
+      <w:r>
+        <w:t>Resposta.CULPADO</w:t>
+      </w:r>
+      <w:proofErr w:type="spellEnd"/>
+      <w:r>
+        <w:t>) {</w:t>
+      </w:r>
+    </w:p>
+    <w:p>
+      <w:pPr>
+        <w:ind w:left="360"/>
+      </w:pPr>
+      <w:r>
+        <w:tab/>
+        <w:t xml:space="preserve">                    </w:t>
+      </w:r>
+      <w:proofErr w:type="spellStart"/>
+      <w:r>
+        <w:t>return</w:t>
+      </w:r>
+      <w:proofErr w:type="spellEnd"/>
+      <w:r>
+        <w:t xml:space="preserve"> PENA_CONDENACAO_INDIVIDUAL;</w:t>
+      </w:r>
+    </w:p>
+    <w:p>
+      <w:pPr>
+        <w:ind w:left="360"/>
+      </w:pPr>
+      <w:r>
+        <w:tab/>
+        <w:t xml:space="preserve">                } </w:t>
+      </w:r>
+      <w:proofErr w:type="spellStart"/>
+      <w:r>
+        <w:t>else</w:t>
+      </w:r>
+      <w:proofErr w:type="spellEnd"/>
+      <w:r>
+        <w:t xml:space="preserve"> {</w:t>
+      </w:r>
+    </w:p>
+    <w:p>
+      <w:pPr>
+        <w:ind w:left="360"/>
+      </w:pPr>
+      <w:r>
+        <w:tab/>
+        <w:t xml:space="preserve">                         </w:t>
+      </w:r>
+      <w:proofErr w:type="spellStart"/>
+      <w:r>
+        <w:t>return</w:t>
+      </w:r>
+      <w:proofErr w:type="spellEnd"/>
+      <w:r>
+        <w:t xml:space="preserve"> PENA_CONDENACAO_CUMPLICES;</w:t>
+      </w:r>
+    </w:p>
+    <w:p>
+      <w:pPr>
+        <w:ind w:left="360"/>
+      </w:pPr>
+      <w:r>
+        <w:tab/>
+        <w:t xml:space="preserve">                        }</w:t>
+      </w:r>
+    </w:p>
+    <w:p>
+      <w:pPr>
+        <w:ind w:left="360"/>
+      </w:pPr>
+      <w:r>
+        <w:tab/>
+        <w:t xml:space="preserve">                }</w:t>
+      </w:r>
+    </w:p>
+    <w:p>
+      <w:pPr>
+        <w:ind w:left="360"/>
+      </w:pPr>
+      <w:r>
+        <w:lastRenderedPageBreak/>
+        <w:tab/>
+        <w:t xml:space="preserve">     }</w:t>
+      </w:r>
+    </w:p>
+    <w:p>
+      <w:pPr>
+        <w:ind w:left="360"/>
+      </w:pPr>
+    </w:p>
+    <w:p>
+      <w:pPr>
+        <w:ind w:left="360"/>
+      </w:pPr>
+    </w:p>
+    <w:p>
+      <w:pPr>
+        <w:ind w:left="360"/>
+      </w:pPr>
+      <w:r>
+        <w:t>}</w:t>
+      </w:r>
+    </w:p>
+    <w:p>
+      <w:pPr>
+        <w:pStyle w:val="PargrafodaLista"/>
+        <w:numPr>
+          <w:ilvl w:val="0"/>
+          <w:numId w:val="3"/>
+        </w:numPr>
+        <w:rPr>
+          <w:b/>
+          <w:bCs/>
+        </w:rPr>
+      </w:pPr>
+      <w:r>
+        <w:rPr>
+          <w:b/>
+          <w:bCs/>
+        </w:rPr>
+        <w:t xml:space="preserve">JUNIT </w:t>
+      </w:r>
+    </w:p>
+    <w:p>
+      <w:pPr>
+        <w:rPr>
+          <w:b/>
+          <w:bCs/>
+        </w:rPr>
+      </w:pPr>
+    </w:p>
+    <w:p>
+      <w:pPr>
+        <w:rPr>
+          <w:b/>
+          <w:bCs/>
+        </w:rPr>
+      </w:pPr>
+    </w:p>
+    <w:p>
+      <w:pPr>
+        <w:rPr>
+          <w:lang w:val="en-GB"/>
+        </w:rPr>
+      </w:pPr>
+      <w:r>
+        <w:rPr>
+          <w:lang w:val="en-GB"/>
+        </w:rPr>
+        <w:t xml:space="preserve">package </w:t>
+      </w:r>
+      <w:proofErr w:type="spellStart"/>
+      <w:proofErr w:type="gramStart"/>
+      <w:r>
+        <w:rPr>
+          <w:lang w:val="en-GB"/>
+        </w:rPr>
+        <w:t>br.com.fiap</w:t>
+      </w:r>
+      <w:proofErr w:type="spellEnd"/>
+      <w:proofErr w:type="gramEnd"/>
+      <w:r>
+        <w:rPr>
+          <w:lang w:val="en-GB"/>
+        </w:rPr>
+        <w:t>;</w:t>
+      </w:r>
+    </w:p>
+    <w:p>
+      <w:pPr>
+        <w:rPr>
+          <w:lang w:val="en-GB"/>
+        </w:rPr>
+      </w:pPr>
+    </w:p>
+    <w:p>
+      <w:pPr>
+        <w:rPr>
+          <w:lang w:val="en-GB"/>
+        </w:rPr>
+      </w:pPr>
+      <w:r>
+        <w:rPr>
+          <w:lang w:val="en-GB"/>
+        </w:rPr>
+        <w:t xml:space="preserve">import static </w:t>
+      </w:r>
+      <w:proofErr w:type="spellStart"/>
+      <w:proofErr w:type="gramStart"/>
+      <w:r>
+        <w:rPr>
+          <w:lang w:val="en-GB"/>
+        </w:rPr>
+        <w:t>org.junit.jupiter.api.Assertions.assertEquals</w:t>
+      </w:r>
+      <w:proofErr w:type="spellEnd"/>
+      <w:proofErr w:type="gramEnd"/>
+      <w:r>
+        <w:rPr>
+          <w:lang w:val="en-GB"/>
+        </w:rPr>
+        <w:t>;</w:t>
+      </w:r>
+    </w:p>
+    <w:p>
+      <w:pPr>
+        <w:rPr>
+          <w:lang w:val="en-GB"/>
+        </w:rPr>
+      </w:pPr>
+    </w:p>
+    <w:p>
+      <w:pPr>
+        <w:rPr>
+          <w:lang w:val="en-GB"/>
+        </w:rPr>
+      </w:pPr>
+      <w:r>
+        <w:rPr>
+          <w:lang w:val="en-GB"/>
+        </w:rPr>
+        <w:t xml:space="preserve">import </w:t>
+      </w:r>
+      <w:proofErr w:type="spellStart"/>
+      <w:proofErr w:type="gramStart"/>
+      <w:r>
+        <w:rPr>
+          <w:lang w:val="en-GB"/>
+        </w:rPr>
+        <w:t>org.junit.jupiter.api.Test</w:t>
+      </w:r>
+      <w:proofErr w:type="spellEnd"/>
+      <w:proofErr w:type="gramEnd"/>
+      <w:r>
+        <w:rPr>
+          <w:lang w:val="en-GB"/>
+        </w:rPr>
+        <w:t>;</w:t>
+      </w:r>
+    </w:p>
+    <w:p>
+      <w:pPr>
+        <w:rPr>
+          <w:lang w:val="en-GB"/>
+        </w:rPr>
+      </w:pPr>
+    </w:p>
+    <w:p>
+      <w:proofErr w:type="spellStart"/>
+      <w:r>
+        <w:t>class</w:t>
+      </w:r>
+      <w:proofErr w:type="spellEnd"/>
+      <w:r>
+        <w:t xml:space="preserve"> </w:t>
+      </w:r>
+      <w:proofErr w:type="spellStart"/>
+      <w:r>
+        <w:t>JulgamentoPrisioneiroTeste</w:t>
+      </w:r>
+      <w:proofErr w:type="spellEnd"/>
+      <w:r>
+        <w:t xml:space="preserve"> </w:t>
+      </w:r>
+      <w:proofErr w:type="spellStart"/>
+      <w:r>
+        <w:t>extends</w:t>
+      </w:r>
+      <w:proofErr w:type="spellEnd"/>
+      <w:r>
+        <w:t xml:space="preserve"> </w:t>
+      </w:r>
+      <w:proofErr w:type="spellStart"/>
+      <w:proofErr w:type="gramStart"/>
+      <w:r>
+        <w:t>JulgamentoPrisioneiro</w:t>
+      </w:r>
+      <w:proofErr w:type="spellEnd"/>
+      <w:r>
+        <w:t>{</w:t>
+      </w:r>
+      <w:proofErr w:type="gramEnd"/>
+    </w:p>
+    <w:p/>
+    <w:p>
+      <w:r>
+        <w:tab/>
+        <w:t>@Test</w:t>
+      </w:r>
+    </w:p>
+    <w:p>
+      <w:r>
+        <w:tab/>
+      </w:r>
+      <w:proofErr w:type="spellStart"/>
+      <w:r>
+        <w:t>void</w:t>
+      </w:r>
+      <w:proofErr w:type="spellEnd"/>
+      <w:r>
+        <w:t xml:space="preserve"> </w:t>
+      </w:r>
+      <w:proofErr w:type="spellStart"/>
+      <w:proofErr w:type="gramStart"/>
+      <w:r>
+        <w:t>JulgamentoPrisioneiroTeste</w:t>
+      </w:r>
+      <w:proofErr w:type="spellEnd"/>
+      <w:r>
+        <w:t>(</w:t>
+      </w:r>
+      <w:proofErr w:type="gramEnd"/>
+      <w:r>
+        <w:t>) {</w:t>
+      </w:r>
+    </w:p>
+    <w:p>
+      <w:r>
+        <w:tab/>
+      </w:r>
+      <w:r>
+        <w:tab/>
+      </w:r>
+    </w:p>
+    <w:p>
+      <w:r>
+        <w:tab/>
+      </w:r>
+      <w:r>
+        <w:tab/>
+      </w:r>
+      <w:proofErr w:type="spellStart"/>
+      <w:r>
+        <w:t>int</w:t>
+      </w:r>
+      <w:proofErr w:type="spellEnd"/>
+      <w:r>
+        <w:t xml:space="preserve"> PENA_INOCENCIA = 0;</w:t>
+      </w:r>
+    </w:p>
+    <w:p>
+      <w:r>
+        <w:tab/>
+      </w:r>
+      <w:r>
+        <w:tab/>
+      </w:r>
+      <w:proofErr w:type="spellStart"/>
+      <w:r>
+        <w:t>int</w:t>
+      </w:r>
+      <w:proofErr w:type="spellEnd"/>
+      <w:r>
+        <w:t xml:space="preserve"> PENA_CONDENACAO_</w:t>
+      </w:r>
+      <w:proofErr w:type="gramStart"/>
+      <w:r>
+        <w:t>MUTUA</w:t>
+      </w:r>
+      <w:proofErr w:type="gramEnd"/>
+      <w:r>
+        <w:t xml:space="preserve"> = 5;</w:t>
+      </w:r>
+    </w:p>
+    <w:p>
+      <w:r>
+        <w:tab/>
+      </w:r>
+      <w:r>
+        <w:tab/>
+      </w:r>
+      <w:proofErr w:type="spellStart"/>
+      <w:r>
+        <w:t>int</w:t>
+      </w:r>
+      <w:proofErr w:type="spellEnd"/>
+      <w:r>
+        <w:t xml:space="preserve"> PENA_CONDENACAO_INDIVIDUAL = 10;</w:t>
+      </w:r>
+    </w:p>
+    <w:p>
+      <w:r>
+        <w:tab/>
+      </w:r>
+      <w:r>
+        <w:tab/>
+      </w:r>
+      <w:proofErr w:type="spellStart"/>
+      <w:r>
+        <w:t>int</w:t>
+      </w:r>
+      <w:proofErr w:type="spellEnd"/>
+      <w:r>
+        <w:t xml:space="preserve"> PENA_CONDENACAO_CUMPLICES = 1;</w:t>
+      </w:r>
+    </w:p>
+    <w:p>
+      <w:r>
+        <w:tab/>
+      </w:r>
+      <w:r>
+        <w:tab/>
+      </w:r>
+    </w:p>
+    <w:p>
+      <w:r>
+        <w:tab/>
+      </w:r>
+      <w:r>
+        <w:tab/>
+      </w:r>
+      <w:proofErr w:type="spellStart"/>
+      <w:r>
+        <w:t>JulgamentoPrisioneiro</w:t>
+      </w:r>
+      <w:proofErr w:type="spellEnd"/>
+      <w:r>
+        <w:t xml:space="preserve"> prisioneiro = new </w:t>
+      </w:r>
+      <w:proofErr w:type="spellStart"/>
+      <w:proofErr w:type="gramStart"/>
+      <w:r>
+        <w:t>JulgamentoPrisioneiro</w:t>
+      </w:r>
+      <w:proofErr w:type="spellEnd"/>
+      <w:r>
+        <w:t>(</w:t>
+      </w:r>
+      <w:proofErr w:type="gramEnd"/>
+      <w:r>
+        <w:t>);</w:t>
+      </w:r>
+    </w:p>
+    <w:p>
+      <w:r>
+        <w:tab/>
+      </w:r>
+      <w:r>
+        <w:tab/>
+      </w:r>
+    </w:p>
+    <w:p>
+      <w:r>
+        <w:tab/>
+      </w:r>
+      <w:r>
+        <w:tab/>
+      </w:r>
+      <w:proofErr w:type="spellStart"/>
+      <w:r>
+        <w:t>int</w:t>
+      </w:r>
+      <w:proofErr w:type="spellEnd"/>
+      <w:r>
+        <w:t xml:space="preserve"> </w:t>
+      </w:r>
+      <w:proofErr w:type="spellStart"/>
+      <w:r>
+        <w:t>resultadoEsperado</w:t>
+      </w:r>
+      <w:proofErr w:type="spellEnd"/>
+      <w:r>
+        <w:t xml:space="preserve"> = PENA_CONDENACAO_</w:t>
+      </w:r>
+      <w:proofErr w:type="gramStart"/>
+      <w:r>
+        <w:t>MUTUA</w:t>
+      </w:r>
+      <w:proofErr w:type="gramEnd"/>
+      <w:r>
+        <w:t>;</w:t>
+      </w:r>
+    </w:p>
+    <w:p>
+      <w:r>
+        <w:tab/>
+      </w:r>
+      <w:r>
+        <w:tab/>
+      </w:r>
+      <w:proofErr w:type="spellStart"/>
+      <w:r>
+        <w:t>int</w:t>
+      </w:r>
+      <w:proofErr w:type="spellEnd"/>
+      <w:r>
+        <w:t xml:space="preserve"> </w:t>
+      </w:r>
+      <w:proofErr w:type="spellStart"/>
+      <w:r>
+        <w:t>resultadoReal</w:t>
+      </w:r>
+      <w:proofErr w:type="spellEnd"/>
+      <w:r>
+        <w:t xml:space="preserve"> = </w:t>
+      </w:r>
+      <w:proofErr w:type="spellStart"/>
+      <w:proofErr w:type="gramStart"/>
+      <w:r>
+        <w:t>prisioneiro.calculaPena</w:t>
+      </w:r>
+      <w:proofErr w:type="spellEnd"/>
+      <w:proofErr w:type="gramEnd"/>
+      <w:r>
+        <w:t>(</w:t>
+      </w:r>
+      <w:proofErr w:type="spellStart"/>
+      <w:r>
+        <w:t>Resposta.CULPADO</w:t>
+      </w:r>
+      <w:proofErr w:type="spellEnd"/>
+      <w:r>
+        <w:t xml:space="preserve">, </w:t>
+      </w:r>
+      <w:proofErr w:type="spellStart"/>
+      <w:r>
+        <w:t>Resposta.CULPADO</w:t>
+      </w:r>
+      <w:proofErr w:type="spellEnd"/>
+      <w:r>
+        <w:t>);</w:t>
+      </w:r>
+    </w:p>
+    <w:p>
+      <w:r>
+        <w:tab/>
+      </w:r>
+      <w:r>
+        <w:tab/>
+      </w:r>
+    </w:p>
+    <w:p>
+      <w:r>
+        <w:tab/>
+      </w:r>
+      <w:r>
+        <w:tab/>
+      </w:r>
+      <w:proofErr w:type="spellStart"/>
+      <w:proofErr w:type="gramStart"/>
+      <w:r>
+        <w:t>assertEquals</w:t>
+      </w:r>
+      <w:proofErr w:type="spellEnd"/>
+      <w:r>
+        <w:t>(</w:t>
+      </w:r>
+      <w:proofErr w:type="spellStart"/>
+      <w:proofErr w:type="gramEnd"/>
+      <w:r>
+        <w:t>resultadoEsperado</w:t>
+      </w:r>
+      <w:proofErr w:type="spellEnd"/>
+      <w:r>
+        <w:t xml:space="preserve">, </w:t>
+      </w:r>
+      <w:proofErr w:type="spellStart"/>
+      <w:r>
+        <w:t>resultadoReal</w:t>
+      </w:r>
+      <w:proofErr w:type="spellEnd"/>
+      <w:r>
+        <w:t>);</w:t>
+      </w:r>
+    </w:p>
+    <w:p>
+      <w:r>
+        <w:tab/>
+      </w:r>
+      <w:r>
+        <w:tab/>
+      </w:r>
+    </w:p>
+    <w:p>
+      <w:r>
+        <w:lastRenderedPageBreak/>
+        <w:tab/>
+        <w:t>}</w:t>
+      </w:r>
+    </w:p>
+    <w:p/>
+    <w:p>
+      <w:r>
+        <w:t>}</w:t>
+      </w:r>
+    </w:p>
+    <w:p>
       <w:bookmarkStart w:id="0" w:name="_GoBack"/>
       <w:bookmarkEnd w:id="0"/>
     </w:p>

</xml_diff>